<commit_message>
add paragraphs and minor rule fixes
</commit_message>
<xml_diff>
--- a/article_rus.docx
+++ b/article_rus.docx
@@ -78,28 +78,7 @@
           <w:rFonts w:ascii="Times New Roman" w:hAnsi="Times New Roman" w:cs="Times New Roman"/>
           <w:color w:val="000000" w:themeColor="text1"/>
         </w:rPr>
-        <w:t>Правила. Мы узнаем это слово с самого детства. В начале родители говорят нам, как нужно поступать, а как лучше не стоит.</w:t>
-      </w:r>
-      <w:r>
-        <w:rPr>
-          <w:rFonts w:ascii="Times New Roman" w:hAnsi="Times New Roman" w:cs="Times New Roman"/>
-          <w:color w:val="000000" w:themeColor="text1"/>
-        </w:rPr>
-        <w:t xml:space="preserve"> </w:t>
-      </w:r>
-      <w:r>
-        <w:rPr>
-          <w:rFonts w:ascii="Times New Roman" w:hAnsi="Times New Roman" w:cs="Times New Roman"/>
-          <w:color w:val="000000" w:themeColor="text1"/>
-        </w:rPr>
-        <w:t>Потом мы приходим в школу, и там учителя диктуют свои порядки. В университете мы</w:t>
-      </w:r>
-      <w:r>
-        <w:rPr>
-          <w:rFonts w:ascii="Times New Roman" w:hAnsi="Times New Roman" w:cs="Times New Roman"/>
-          <w:color w:val="000000" w:themeColor="text1"/>
-        </w:rPr>
-        <w:t xml:space="preserve"> </w:t>
+        <w:t xml:space="preserve">Правила. Мы узнаем это слово с самого детства. В начале родители говорят нам, как нужно поступать, а как лучше не стоит. Потом мы приходим в школу, и там учителя диктуют свои порядки. В университете мы </w:t>
       </w:r>
       <w:r>
         <w:rPr>
@@ -214,21 +193,7 @@
           <w:rFonts w:ascii="Times New Roman" w:hAnsi="Times New Roman" w:cs="Times New Roman"/>
           <w:color w:val="000000" w:themeColor="text1"/>
         </w:rPr>
-        <w:t>часто, и каждый раз переделывать конве</w:t>
-      </w:r>
-      <w:r>
-        <w:rPr>
-          <w:rFonts w:ascii="Times New Roman" w:hAnsi="Times New Roman" w:cs="Times New Roman"/>
-          <w:color w:val="000000" w:themeColor="text1"/>
-        </w:rPr>
-        <w:t>й</w:t>
-      </w:r>
-      <w:r>
-        <w:rPr>
-          <w:rFonts w:ascii="Times New Roman" w:hAnsi="Times New Roman" w:cs="Times New Roman"/>
-          <w:color w:val="000000" w:themeColor="text1"/>
-        </w:rPr>
-        <w:t>ер поставки данных было бы накладно. Поэтому мы решили вынести эти правила отдельно</w:t>
+        <w:t>часто, и каждый раз переделывать конвейер поставки данных было бы накладно. Поэтому мы решили вынести эти правила отдельно</w:t>
       </w:r>
       <w:r>
         <w:rPr>
@@ -425,21 +390,7 @@
           <w:color w:val="000000" w:themeColor="text1"/>
         </w:rPr>
         <w:br/>
-        <w:t>бизнес-логики приложения. Её еще называют бизнес-правилами. Обычно такие системы состоят из сервера, на котором происходит</w:t>
-      </w:r>
-      <w:r>
-        <w:rPr>
-          <w:rFonts w:ascii="Times New Roman" w:hAnsi="Times New Roman" w:cs="Times New Roman"/>
-          <w:color w:val="000000" w:themeColor="text1"/>
-        </w:rPr>
-        <w:t xml:space="preserve"> </w:t>
-      </w:r>
-      <w:r>
-        <w:rPr>
-          <w:rFonts w:ascii="Times New Roman" w:hAnsi="Times New Roman" w:cs="Times New Roman"/>
-          <w:color w:val="000000" w:themeColor="text1"/>
-        </w:rPr>
-        <w:t xml:space="preserve">выполнение правил </w:t>
+        <w:t xml:space="preserve">бизнес-логики приложения. Её еще называют бизнес-правилами. Обычно такие системы состоят из сервера, на котором происходит выполнение правил </w:t>
       </w:r>
       <w:proofErr w:type="gramStart"/>
       <w:r>
@@ -811,49 +762,7 @@
           <w:color w:val="000000" w:themeColor="text1"/>
         </w:rPr>
         <w:br/>
-        <w:t>Обычно бизнес-правило это набор инструкций или ограничений, которые позволяют принимать решение о выполнении того или</w:t>
-      </w:r>
-      <w:r>
-        <w:rPr>
-          <w:rFonts w:ascii="Times New Roman" w:hAnsi="Times New Roman" w:cs="Times New Roman"/>
-          <w:color w:val="000000" w:themeColor="text1"/>
-        </w:rPr>
-        <w:t xml:space="preserve"> </w:t>
-      </w:r>
-      <w:r>
-        <w:rPr>
-          <w:rFonts w:ascii="Times New Roman" w:hAnsi="Times New Roman" w:cs="Times New Roman"/>
-          <w:color w:val="000000" w:themeColor="text1"/>
-        </w:rPr>
-        <w:t>иного действия. Другими словами</w:t>
-      </w:r>
-      <w:r>
-        <w:rPr>
-          <w:rFonts w:ascii="Times New Roman" w:hAnsi="Times New Roman" w:cs="Times New Roman"/>
-          <w:color w:val="000000" w:themeColor="text1"/>
-        </w:rPr>
-        <w:t>,</w:t>
-      </w:r>
-      <w:r>
-        <w:rPr>
-          <w:rFonts w:ascii="Times New Roman" w:hAnsi="Times New Roman" w:cs="Times New Roman"/>
-          <w:color w:val="000000" w:themeColor="text1"/>
-        </w:rPr>
-        <w:t xml:space="preserve"> это некий набор логики, который позволяет в зависимости от вариации входных значений</w:t>
-      </w:r>
-      <w:r>
-        <w:rPr>
-          <w:rFonts w:ascii="Times New Roman" w:hAnsi="Times New Roman" w:cs="Times New Roman"/>
-          <w:color w:val="000000" w:themeColor="text1"/>
-        </w:rPr>
-        <w:t xml:space="preserve"> </w:t>
-      </w:r>
-      <w:r>
-        <w:rPr>
-          <w:rFonts w:ascii="Times New Roman" w:hAnsi="Times New Roman" w:cs="Times New Roman"/>
-          <w:color w:val="000000" w:themeColor="text1"/>
-        </w:rPr>
-        <w:t xml:space="preserve">выполнять определенные действия, соответствующие входным параметрам. Давайте </w:t>
+        <w:t xml:space="preserve">Обычно бизнес-правило это набор инструкций или ограничений, которые позволяют принимать решение о выполнении того или иного действия. Другими словами, это некий набор логики, который позволяет в зависимости от вариации входных значений выполнять определенные действия, соответствующие входным параметрам. Давайте </w:t>
       </w:r>
       <w:r>
         <w:rPr>
@@ -1059,6 +968,8 @@
           <w:i/>
           <w:iCs/>
           <w:color w:val="8C8C8C"/>
+          <w:sz w:val="16"/>
+          <w:szCs w:val="16"/>
           <w:lang w:val="en-US"/>
         </w:rPr>
       </w:pPr>
@@ -1067,6 +978,8 @@
           <w:i/>
           <w:iCs/>
           <w:color w:val="8C8C8C"/>
+          <w:sz w:val="16"/>
+          <w:szCs w:val="16"/>
           <w:lang w:val="en-US"/>
         </w:rPr>
         <w:t>rule "Rule 1 Example 1"</w:t>
@@ -1076,6 +989,8 @@
           <w:i/>
           <w:iCs/>
           <w:color w:val="8C8C8C"/>
+          <w:sz w:val="16"/>
+          <w:szCs w:val="16"/>
           <w:lang w:val="en-US"/>
         </w:rPr>
         <w:br/>
@@ -1086,6 +1001,8 @@
           <w:i/>
           <w:iCs/>
           <w:color w:val="8C8C8C"/>
+          <w:sz w:val="16"/>
+          <w:szCs w:val="16"/>
           <w:lang w:val="en-US"/>
         </w:rPr>
         <w:br/>
@@ -1097,6 +1014,8 @@
           <w:i/>
           <w:iCs/>
           <w:color w:val="8C8C8C"/>
+          <w:sz w:val="16"/>
+          <w:szCs w:val="16"/>
           <w:lang w:val="en-US"/>
         </w:rPr>
         <w:t>s.gender</w:t>
@@ -1107,6 +1026,8 @@
           <w:i/>
           <w:iCs/>
           <w:color w:val="8C8C8C"/>
+          <w:sz w:val="16"/>
+          <w:szCs w:val="16"/>
           <w:lang w:val="en-US"/>
         </w:rPr>
         <w:t xml:space="preserve"> == "male")</w:t>
@@ -1116,6 +1037,8 @@
           <w:i/>
           <w:iCs/>
           <w:color w:val="8C8C8C"/>
+          <w:sz w:val="16"/>
+          <w:szCs w:val="16"/>
           <w:lang w:val="en-US"/>
         </w:rPr>
         <w:br/>
@@ -1126,64 +1049,78 @@
           <w:i/>
           <w:iCs/>
           <w:color w:val="8C8C8C"/>
+          <w:sz w:val="16"/>
+          <w:szCs w:val="16"/>
           <w:lang w:val="en-US"/>
         </w:rPr>
         <w:br/>
-      </w:r>
+        <w:t xml:space="preserve">         $</w:t>
+      </w:r>
+      <w:proofErr w:type="spellStart"/>
       <w:r>
         <w:rPr>
           <w:i/>
           <w:iCs/>
           <w:color w:val="8C8C8C"/>
+          <w:sz w:val="16"/>
+          <w:szCs w:val="16"/>
+          <w:lang w:val="en-US"/>
+        </w:rPr>
+        <w:t>s.addResult</w:t>
+      </w:r>
+      <w:proofErr w:type="spellEnd"/>
+      <w:r>
+        <w:rPr>
+          <w:i/>
+          <w:iCs/>
+          <w:color w:val="8C8C8C"/>
+          <w:sz w:val="16"/>
+          <w:szCs w:val="16"/>
+          <w:lang w:val="en-US"/>
+        </w:rPr>
+        <w:t>("SEX", "1");</w:t>
+      </w:r>
+      <w:r>
+        <w:rPr>
+          <w:i/>
+          <w:iCs/>
+          <w:color w:val="8C8C8C"/>
+          <w:sz w:val="16"/>
+          <w:szCs w:val="16"/>
+          <w:lang w:val="en-US"/>
+        </w:rPr>
+        <w:br/>
+      </w:r>
+      <w:r>
+        <w:rPr>
+          <w:i/>
+          <w:iCs/>
+          <w:color w:val="8C8C8C"/>
+          <w:sz w:val="16"/>
+          <w:szCs w:val="16"/>
           <w:lang w:val="en-US"/>
         </w:rPr>
         <w:lastRenderedPageBreak/>
-        <w:t xml:space="preserve">         $</w:t>
-      </w:r>
-      <w:proofErr w:type="spellStart"/>
+        <w:t>end</w:t>
+      </w:r>
       <w:r>
         <w:rPr>
           <w:i/>
           <w:iCs/>
           <w:color w:val="8C8C8C"/>
-          <w:lang w:val="en-US"/>
-        </w:rPr>
-        <w:t>s.addResult</w:t>
-      </w:r>
-      <w:proofErr w:type="spellEnd"/>
+          <w:sz w:val="16"/>
+          <w:szCs w:val="16"/>
+          <w:lang w:val="en-US"/>
+        </w:rPr>
+        <w:br/>
+      </w:r>
       <w:r>
         <w:rPr>
           <w:i/>
           <w:iCs/>
           <w:color w:val="8C8C8C"/>
-          <w:lang w:val="en-US"/>
-        </w:rPr>
-        <w:t>("SEX", "1");</w:t>
-      </w:r>
-      <w:r>
-        <w:rPr>
-          <w:i/>
-          <w:iCs/>
-          <w:color w:val="8C8C8C"/>
-          <w:lang w:val="en-US"/>
-        </w:rPr>
-        <w:br/>
-        <w:t>end</w:t>
-      </w:r>
-      <w:r>
-        <w:rPr>
-          <w:i/>
-          <w:iCs/>
-          <w:color w:val="8C8C8C"/>
-          <w:lang w:val="en-US"/>
-        </w:rPr>
-        <w:br/>
-      </w:r>
-      <w:r>
-        <w:rPr>
-          <w:i/>
-          <w:iCs/>
-          <w:color w:val="8C8C8C"/>
+          <w:sz w:val="16"/>
+          <w:szCs w:val="16"/>
           <w:lang w:val="en-US"/>
         </w:rPr>
         <w:br/>
@@ -1194,6 +1131,8 @@
           <w:i/>
           <w:iCs/>
           <w:color w:val="8C8C8C"/>
+          <w:sz w:val="16"/>
+          <w:szCs w:val="16"/>
           <w:lang w:val="en-US"/>
         </w:rPr>
         <w:br/>
@@ -1204,6 +1143,8 @@
           <w:i/>
           <w:iCs/>
           <w:color w:val="8C8C8C"/>
+          <w:sz w:val="16"/>
+          <w:szCs w:val="16"/>
           <w:lang w:val="en-US"/>
         </w:rPr>
         <w:br/>
@@ -1215,6 +1156,8 @@
           <w:i/>
           <w:iCs/>
           <w:color w:val="8C8C8C"/>
+          <w:sz w:val="16"/>
+          <w:szCs w:val="16"/>
           <w:lang w:val="en-US"/>
         </w:rPr>
         <w:t>s.gender</w:t>
@@ -1225,6 +1168,8 @@
           <w:i/>
           <w:iCs/>
           <w:color w:val="8C8C8C"/>
+          <w:sz w:val="16"/>
+          <w:szCs w:val="16"/>
           <w:lang w:val="en-US"/>
         </w:rPr>
         <w:t xml:space="preserve"> == "female")</w:t>
@@ -1234,6 +1179,8 @@
           <w:i/>
           <w:iCs/>
           <w:color w:val="8C8C8C"/>
+          <w:sz w:val="16"/>
+          <w:szCs w:val="16"/>
           <w:lang w:val="en-US"/>
         </w:rPr>
         <w:br/>
@@ -1244,6 +1191,8 @@
           <w:i/>
           <w:iCs/>
           <w:color w:val="8C8C8C"/>
+          <w:sz w:val="16"/>
+          <w:szCs w:val="16"/>
           <w:lang w:val="en-US"/>
         </w:rPr>
         <w:br/>
@@ -1255,6 +1204,8 @@
           <w:i/>
           <w:iCs/>
           <w:color w:val="8C8C8C"/>
+          <w:sz w:val="16"/>
+          <w:szCs w:val="16"/>
           <w:lang w:val="en-US"/>
         </w:rPr>
         <w:t>s.addResult</w:t>
@@ -1265,6 +1216,8 @@
           <w:i/>
           <w:iCs/>
           <w:color w:val="8C8C8C"/>
+          <w:sz w:val="16"/>
+          <w:szCs w:val="16"/>
           <w:lang w:val="en-US"/>
         </w:rPr>
         <w:t>("SEX", "2");</w:t>
@@ -1274,6 +1227,8 @@
           <w:i/>
           <w:iCs/>
           <w:color w:val="8C8C8C"/>
+          <w:sz w:val="16"/>
+          <w:szCs w:val="16"/>
           <w:lang w:val="en-US"/>
         </w:rPr>
         <w:br/>
@@ -1299,7 +1254,6 @@
         <w:rPr>
           <w:rFonts w:ascii="Times New Roman" w:hAnsi="Times New Roman" w:cs="Times New Roman"/>
           <w:color w:val="000000" w:themeColor="text1"/>
-          <w:lang w:val="en-US"/>
         </w:rPr>
       </w:pPr>
       <w:r>
@@ -1794,7 +1748,6 @@
           <w:b/>
           <w:bCs/>
           <w:color w:val="000000" w:themeColor="text1"/>
-          <w:lang w:val="en-US"/>
         </w:rPr>
         <w:t>$</w:t>
       </w:r>
@@ -1802,17 +1755,8 @@
         <w:rPr>
           <w:rFonts w:ascii="Times New Roman" w:hAnsi="Times New Roman" w:cs="Times New Roman"/>
           <w:color w:val="000000" w:themeColor="text1"/>
-          <w:lang w:val="en-US"/>
-        </w:rPr>
-        <w:t>.</w:t>
-      </w:r>
-      <w:r>
-        <w:rPr>
-          <w:rFonts w:ascii="Times New Roman" w:hAnsi="Times New Roman" w:cs="Times New Roman"/>
-          <w:color w:val="000000" w:themeColor="text1"/>
-          <w:lang w:val="en-US"/>
-        </w:rPr>
-        <w:t xml:space="preserve"> </w:t>
+        </w:rPr>
+        <w:t xml:space="preserve">. </w:t>
       </w:r>
     </w:p>
     <w:p>
@@ -1822,7 +1766,6 @@
         <w:rPr>
           <w:rFonts w:ascii="Times New Roman" w:hAnsi="Times New Roman" w:cs="Times New Roman"/>
           <w:color w:val="000000" w:themeColor="text1"/>
-          <w:lang w:val="en-US"/>
         </w:rPr>
       </w:pPr>
     </w:p>
@@ -3122,51 +3065,2876 @@
           <w:sz w:val="20"/>
           <w:szCs w:val="20"/>
           <w:shd w:val="clear" w:color="auto" w:fill="FFFFFF"/>
-          <w:lang w:val="en-US" w:eastAsia="en-GB"/>
-        </w:rPr>
-      </w:pPr>
-    </w:p>
-    <w:p>
-      <w:pPr>
-        <w:rPr>
-          <w:rFonts w:ascii="Times New Roman" w:eastAsia="Times New Roman" w:hAnsi="Times New Roman" w:cs="Times New Roman"/>
+          <w:lang w:eastAsia="en-GB"/>
+        </w:rPr>
+      </w:pPr>
+      <w:r>
+        <w:rPr>
+          <w:rFonts w:ascii="Times New Roman" w:eastAsia="Times New Roman" w:hAnsi="Times New Roman" w:cs="Times New Roman"/>
+          <w:spacing w:val="-2"/>
+          <w:sz w:val="20"/>
+          <w:szCs w:val="20"/>
+          <w:shd w:val="clear" w:color="auto" w:fill="FFFFFF"/>
+          <w:lang w:eastAsia="en-GB"/>
+        </w:rPr>
+        <w:t xml:space="preserve">В области описания правил тоже есть свои зарезервированные слова, при этом главным словом является </w:t>
+      </w:r>
+      <w:proofErr w:type="spellStart"/>
+      <w:r>
+        <w:rPr>
+          <w:rFonts w:ascii="Times New Roman" w:eastAsia="Times New Roman" w:hAnsi="Times New Roman" w:cs="Times New Roman"/>
+          <w:b/>
+          <w:bCs/>
           <w:spacing w:val="-2"/>
           <w:sz w:val="20"/>
           <w:szCs w:val="20"/>
           <w:shd w:val="clear" w:color="auto" w:fill="FFFFFF"/>
           <w:lang w:val="en-US" w:eastAsia="en-GB"/>
         </w:rPr>
-      </w:pPr>
+        <w:t>RuleTable</w:t>
+      </w:r>
+      <w:proofErr w:type="spellEnd"/>
+      <w:r>
+        <w:rPr>
+          <w:rFonts w:ascii="Times New Roman" w:eastAsia="Times New Roman" w:hAnsi="Times New Roman" w:cs="Times New Roman"/>
+          <w:spacing w:val="-2"/>
+          <w:sz w:val="20"/>
+          <w:szCs w:val="20"/>
+          <w:shd w:val="clear" w:color="auto" w:fill="FFFFFF"/>
+          <w:lang w:eastAsia="en-GB"/>
+        </w:rPr>
+        <w:t xml:space="preserve">, </w:t>
+      </w:r>
+      <w:r>
+        <w:rPr>
+          <w:rFonts w:ascii="Times New Roman" w:eastAsia="Times New Roman" w:hAnsi="Times New Roman" w:cs="Times New Roman"/>
+          <w:spacing w:val="-2"/>
+          <w:sz w:val="20"/>
+          <w:szCs w:val="20"/>
+          <w:shd w:val="clear" w:color="auto" w:fill="FFFFFF"/>
+          <w:lang w:eastAsia="en-GB"/>
+        </w:rPr>
+        <w:t xml:space="preserve">которое указывает на то, что таблица ниже соответствует таблице правил, и которую движок </w:t>
+      </w:r>
+      <w:r>
+        <w:rPr>
+          <w:rFonts w:ascii="Times New Roman" w:eastAsia="Times New Roman" w:hAnsi="Times New Roman" w:cs="Times New Roman"/>
+          <w:spacing w:val="-2"/>
+          <w:sz w:val="20"/>
+          <w:szCs w:val="20"/>
+          <w:shd w:val="clear" w:color="auto" w:fill="FFFFFF"/>
+          <w:lang w:val="en-US" w:eastAsia="en-GB"/>
+        </w:rPr>
+        <w:t>Drools</w:t>
+      </w:r>
+      <w:r>
+        <w:rPr>
+          <w:rFonts w:ascii="Times New Roman" w:eastAsia="Times New Roman" w:hAnsi="Times New Roman" w:cs="Times New Roman"/>
+          <w:spacing w:val="-2"/>
+          <w:sz w:val="20"/>
+          <w:szCs w:val="20"/>
+          <w:shd w:val="clear" w:color="auto" w:fill="FFFFFF"/>
+          <w:lang w:eastAsia="en-GB"/>
+        </w:rPr>
+        <w:t xml:space="preserve"> </w:t>
+      </w:r>
+      <w:r>
+        <w:rPr>
+          <w:rFonts w:ascii="Times New Roman" w:eastAsia="Times New Roman" w:hAnsi="Times New Roman" w:cs="Times New Roman"/>
+          <w:spacing w:val="-2"/>
+          <w:sz w:val="20"/>
+          <w:szCs w:val="20"/>
+          <w:shd w:val="clear" w:color="auto" w:fill="FFFFFF"/>
+          <w:lang w:eastAsia="en-GB"/>
+        </w:rPr>
+        <w:lastRenderedPageBreak/>
+        <w:t xml:space="preserve">должен преобразовать в </w:t>
+      </w:r>
+      <w:r>
+        <w:rPr>
+          <w:rFonts w:ascii="Times New Roman" w:eastAsia="Times New Roman" w:hAnsi="Times New Roman" w:cs="Times New Roman"/>
+          <w:spacing w:val="-2"/>
+          <w:sz w:val="20"/>
+          <w:szCs w:val="20"/>
+          <w:shd w:val="clear" w:color="auto" w:fill="FFFFFF"/>
+          <w:lang w:val="en-US" w:eastAsia="en-GB"/>
+        </w:rPr>
+        <w:t>DRL</w:t>
+      </w:r>
+      <w:r>
+        <w:rPr>
+          <w:rFonts w:ascii="Times New Roman" w:eastAsia="Times New Roman" w:hAnsi="Times New Roman" w:cs="Times New Roman"/>
+          <w:spacing w:val="-2"/>
+          <w:sz w:val="20"/>
+          <w:szCs w:val="20"/>
+          <w:shd w:val="clear" w:color="auto" w:fill="FFFFFF"/>
+          <w:lang w:eastAsia="en-GB"/>
+        </w:rPr>
+        <w:t>-</w:t>
+      </w:r>
+      <w:r>
+        <w:rPr>
+          <w:rFonts w:ascii="Times New Roman" w:eastAsia="Times New Roman" w:hAnsi="Times New Roman" w:cs="Times New Roman"/>
+          <w:spacing w:val="-2"/>
+          <w:sz w:val="20"/>
+          <w:szCs w:val="20"/>
+          <w:shd w:val="clear" w:color="auto" w:fill="FFFFFF"/>
+          <w:lang w:eastAsia="en-GB"/>
+        </w:rPr>
+        <w:t xml:space="preserve">синтаксис. </w:t>
+      </w:r>
+      <w:r>
+        <w:rPr>
+          <w:rFonts w:ascii="Times New Roman" w:eastAsia="Times New Roman" w:hAnsi="Times New Roman" w:cs="Times New Roman"/>
+          <w:spacing w:val="-2"/>
+          <w:sz w:val="20"/>
+          <w:szCs w:val="20"/>
+          <w:shd w:val="clear" w:color="auto" w:fill="FFFFFF"/>
+          <w:lang w:eastAsia="en-GB"/>
+        </w:rPr>
+        <w:t xml:space="preserve">Опционально можно указать название для таблицы правил. В нашем случае это </w:t>
+      </w:r>
+      <w:proofErr w:type="spellStart"/>
+      <w:r>
+        <w:rPr>
+          <w:rFonts w:ascii="Times New Roman" w:eastAsia="Times New Roman" w:hAnsi="Times New Roman" w:cs="Times New Roman"/>
+          <w:b/>
+          <w:bCs/>
+          <w:spacing w:val="-2"/>
+          <w:sz w:val="20"/>
+          <w:szCs w:val="20"/>
+          <w:shd w:val="clear" w:color="auto" w:fill="FFFFFF"/>
+          <w:lang w:val="en-US" w:eastAsia="en-GB"/>
+        </w:rPr>
+        <w:t>name_for_RuleTable</w:t>
+      </w:r>
+      <w:proofErr w:type="spellEnd"/>
+      <w:r>
+        <w:rPr>
+          <w:rFonts w:ascii="Times New Roman" w:eastAsia="Times New Roman" w:hAnsi="Times New Roman" w:cs="Times New Roman"/>
+          <w:spacing w:val="-2"/>
+          <w:sz w:val="20"/>
+          <w:szCs w:val="20"/>
+          <w:shd w:val="clear" w:color="auto" w:fill="FFFFFF"/>
+          <w:lang w:eastAsia="en-GB"/>
+        </w:rPr>
+        <w:t>.</w:t>
+      </w:r>
+    </w:p>
+    <w:p>
+      <w:pPr>
+        <w:rPr>
+          <w:rFonts w:ascii="Times New Roman" w:eastAsia="Times New Roman" w:hAnsi="Times New Roman" w:cs="Times New Roman"/>
+          <w:spacing w:val="-2"/>
+          <w:sz w:val="20"/>
+          <w:szCs w:val="20"/>
+          <w:shd w:val="clear" w:color="auto" w:fill="FFFFFF"/>
+          <w:lang w:eastAsia="en-GB"/>
+        </w:rPr>
+      </w:pPr>
+    </w:p>
+    <w:p>
+      <w:pPr>
+        <w:jc w:val="center"/>
+        <w:rPr>
+          <w:rFonts w:ascii="Times New Roman" w:hAnsi="Times New Roman" w:cs="Times New Roman"/>
+          <w:color w:val="000000" w:themeColor="text1"/>
+          <w:sz w:val="20"/>
+          <w:szCs w:val="20"/>
+        </w:rPr>
+      </w:pPr>
+      <w:r>
+        <w:rPr>
+          <w:rFonts w:ascii="Times New Roman" w:hAnsi="Times New Roman" w:cs="Times New Roman"/>
+          <w:noProof/>
+          <w:color w:val="000000" w:themeColor="text1"/>
+          <w:sz w:val="20"/>
+          <w:szCs w:val="20"/>
+        </w:rPr>
+        <w:drawing>
+          <wp:inline distT="0" distB="0" distL="0" distR="0" wp14:anchorId="2155827E" wp14:editId="06058C15">
+            <wp:extent cx="3605761" cy="648335"/>
+            <wp:effectExtent l="0" t="0" r="1270" b="0"/>
+            <wp:docPr id="4" name="Picture 4"/>
+            <wp:cNvGraphicFramePr>
+              <a:graphicFrameLocks xmlns:a="http://schemas.openxmlformats.org/drawingml/2006/main" noChangeAspect="1"/>
+            </wp:cNvGraphicFramePr>
+            <a:graphic xmlns:a="http://schemas.openxmlformats.org/drawingml/2006/main">
+              <a:graphicData uri="http://schemas.openxmlformats.org/drawingml/2006/picture">
+                <pic:pic xmlns:pic="http://schemas.openxmlformats.org/drawingml/2006/picture">
+                  <pic:nvPicPr>
+                    <pic:cNvPr id="4" name="Screenshot 2020-11-17 at 17.55.40.png"/>
+                    <pic:cNvPicPr/>
+                  </pic:nvPicPr>
+                  <pic:blipFill>
+                    <a:blip r:embed="rId7">
+                      <a:extLst>
+                        <a:ext uri="{28A0092B-C50C-407E-A947-70E740481C1C}">
+                          <a14:useLocalDpi xmlns:a14="http://schemas.microsoft.com/office/drawing/2010/main" val="0"/>
+                        </a:ext>
+                      </a:extLst>
+                    </a:blip>
+                    <a:stretch>
+                      <a:fillRect/>
+                    </a:stretch>
+                  </pic:blipFill>
+                  <pic:spPr>
+                    <a:xfrm>
+                      <a:off x="0" y="0"/>
+                      <a:ext cx="3668276" cy="659576"/>
+                    </a:xfrm>
+                    <a:prstGeom prst="rect">
+                      <a:avLst/>
+                    </a:prstGeom>
+                  </pic:spPr>
+                </pic:pic>
+              </a:graphicData>
+            </a:graphic>
+          </wp:inline>
+        </w:drawing>
+      </w:r>
+    </w:p>
+    <w:p>
+      <w:pPr>
+        <w:jc w:val="center"/>
+        <w:rPr>
+          <w:rFonts w:ascii="Times New Roman" w:hAnsi="Times New Roman" w:cs="Times New Roman"/>
+          <w:color w:val="000000" w:themeColor="text1"/>
+          <w:sz w:val="20"/>
+          <w:szCs w:val="20"/>
+        </w:rPr>
+      </w:pPr>
+    </w:p>
+    <w:p>
+      <w:pPr>
+        <w:rPr>
+          <w:rFonts w:ascii="Times New Roman" w:hAnsi="Times New Roman" w:cs="Times New Roman"/>
+          <w:color w:val="000000" w:themeColor="text1"/>
+          <w:sz w:val="20"/>
+          <w:szCs w:val="20"/>
+        </w:rPr>
+      </w:pPr>
+      <w:r>
+        <w:rPr>
+          <w:rFonts w:ascii="Times New Roman" w:hAnsi="Times New Roman" w:cs="Times New Roman"/>
+          <w:color w:val="000000" w:themeColor="text1"/>
+          <w:sz w:val="20"/>
+          <w:szCs w:val="20"/>
+        </w:rPr>
+        <w:t>Начиная со следующей строки идут колонки:</w:t>
+      </w:r>
+    </w:p>
+    <w:p>
+      <w:pPr>
+        <w:rPr>
+          <w:rFonts w:ascii="Times New Roman" w:hAnsi="Times New Roman" w:cs="Times New Roman"/>
+          <w:b/>
+          <w:bCs/>
+          <w:color w:val="000000" w:themeColor="text1"/>
+          <w:sz w:val="20"/>
+          <w:szCs w:val="20"/>
+        </w:rPr>
+      </w:pPr>
+      <w:r>
+        <w:rPr>
+          <w:rFonts w:ascii="Times New Roman" w:hAnsi="Times New Roman" w:cs="Times New Roman"/>
+          <w:b/>
+          <w:bCs/>
+          <w:color w:val="000000" w:themeColor="text1"/>
+          <w:sz w:val="20"/>
+          <w:szCs w:val="20"/>
+          <w:lang w:val="en-US"/>
+        </w:rPr>
+        <w:t>NAME</w:t>
+      </w:r>
+      <w:r>
+        <w:rPr>
+          <w:rFonts w:ascii="Times New Roman" w:hAnsi="Times New Roman" w:cs="Times New Roman"/>
+          <w:color w:val="000000" w:themeColor="text1"/>
+          <w:sz w:val="20"/>
+          <w:szCs w:val="20"/>
+        </w:rPr>
+        <w:t xml:space="preserve"> – </w:t>
+      </w:r>
+      <w:r>
+        <w:rPr>
+          <w:rFonts w:ascii="Times New Roman" w:hAnsi="Times New Roman" w:cs="Times New Roman"/>
+          <w:color w:val="000000" w:themeColor="text1"/>
+          <w:sz w:val="20"/>
+          <w:szCs w:val="20"/>
+        </w:rPr>
+        <w:t>имя</w:t>
+      </w:r>
+      <w:r>
+        <w:rPr>
+          <w:rFonts w:ascii="Times New Roman" w:hAnsi="Times New Roman" w:cs="Times New Roman"/>
+          <w:color w:val="000000" w:themeColor="text1"/>
+          <w:sz w:val="20"/>
+          <w:szCs w:val="20"/>
+        </w:rPr>
+        <w:t xml:space="preserve"> </w:t>
+      </w:r>
+      <w:r>
+        <w:rPr>
+          <w:rFonts w:ascii="Times New Roman" w:hAnsi="Times New Roman" w:cs="Times New Roman"/>
+          <w:color w:val="000000" w:themeColor="text1"/>
+          <w:sz w:val="20"/>
+          <w:szCs w:val="20"/>
+        </w:rPr>
+        <w:t>правила. Его можно не указывать.</w:t>
+      </w:r>
+    </w:p>
+    <w:p>
+      <w:pPr>
+        <w:rPr>
+          <w:rFonts w:ascii="Times New Roman" w:hAnsi="Times New Roman" w:cs="Times New Roman"/>
+          <w:b/>
+          <w:bCs/>
+          <w:color w:val="000000" w:themeColor="text1"/>
+          <w:sz w:val="20"/>
+          <w:szCs w:val="20"/>
+        </w:rPr>
+      </w:pPr>
+      <w:r>
+        <w:rPr>
+          <w:rFonts w:ascii="Times New Roman" w:hAnsi="Times New Roman" w:cs="Times New Roman"/>
+          <w:b/>
+          <w:bCs/>
+          <w:color w:val="000000" w:themeColor="text1"/>
+          <w:sz w:val="20"/>
+          <w:szCs w:val="20"/>
+          <w:lang w:val="en-US"/>
+        </w:rPr>
+        <w:t>DESCRIPTION</w:t>
+      </w:r>
+      <w:r>
+        <w:rPr>
+          <w:rFonts w:ascii="Times New Roman" w:hAnsi="Times New Roman" w:cs="Times New Roman"/>
+          <w:color w:val="000000" w:themeColor="text1"/>
+          <w:sz w:val="20"/>
+          <w:szCs w:val="20"/>
+        </w:rPr>
+        <w:t xml:space="preserve"> </w:t>
+      </w:r>
+      <w:r>
+        <w:rPr>
+          <w:rFonts w:ascii="Times New Roman" w:hAnsi="Times New Roman" w:cs="Times New Roman"/>
+          <w:color w:val="000000" w:themeColor="text1"/>
+          <w:sz w:val="20"/>
+          <w:szCs w:val="20"/>
+        </w:rPr>
+        <w:t>–</w:t>
+      </w:r>
+      <w:r>
+        <w:rPr>
+          <w:rFonts w:ascii="Times New Roman" w:hAnsi="Times New Roman" w:cs="Times New Roman"/>
+          <w:color w:val="000000" w:themeColor="text1"/>
+          <w:sz w:val="20"/>
+          <w:szCs w:val="20"/>
+        </w:rPr>
+        <w:t xml:space="preserve"> </w:t>
+      </w:r>
+      <w:r>
+        <w:rPr>
+          <w:rFonts w:ascii="Times New Roman" w:hAnsi="Times New Roman" w:cs="Times New Roman"/>
+          <w:color w:val="000000" w:themeColor="text1"/>
+          <w:sz w:val="20"/>
+          <w:szCs w:val="20"/>
+        </w:rPr>
+        <w:t xml:space="preserve">расшифровка для правила. Его тоже можно не указывать. Эти два параметра нужны для того, чтобы не потеряться в большом количестве правил. </w:t>
+      </w:r>
+    </w:p>
+    <w:p>
+      <w:pPr>
+        <w:rPr>
+          <w:rFonts w:ascii="Times New Roman" w:hAnsi="Times New Roman" w:cs="Times New Roman"/>
+          <w:b/>
+          <w:bCs/>
+          <w:color w:val="000000" w:themeColor="text1"/>
+          <w:sz w:val="20"/>
+          <w:szCs w:val="20"/>
+        </w:rPr>
+      </w:pPr>
+      <w:r>
+        <w:rPr>
+          <w:rFonts w:ascii="Times New Roman" w:hAnsi="Times New Roman" w:cs="Times New Roman"/>
+          <w:b/>
+          <w:bCs/>
+          <w:color w:val="000000" w:themeColor="text1"/>
+          <w:sz w:val="20"/>
+          <w:szCs w:val="20"/>
+          <w:lang w:val="en-US"/>
+        </w:rPr>
+        <w:t>CONDITION</w:t>
+      </w:r>
+      <w:r>
+        <w:rPr>
+          <w:rFonts w:ascii="Times New Roman" w:hAnsi="Times New Roman" w:cs="Times New Roman"/>
+          <w:color w:val="000000" w:themeColor="text1"/>
+          <w:sz w:val="20"/>
+          <w:szCs w:val="20"/>
+        </w:rPr>
+        <w:t xml:space="preserve"> – </w:t>
+      </w:r>
+      <w:r>
+        <w:rPr>
+          <w:rFonts w:ascii="Times New Roman" w:hAnsi="Times New Roman" w:cs="Times New Roman"/>
+          <w:color w:val="000000" w:themeColor="text1"/>
+          <w:sz w:val="20"/>
+          <w:szCs w:val="20"/>
+        </w:rPr>
+        <w:t>это</w:t>
+      </w:r>
+      <w:r>
+        <w:rPr>
+          <w:rFonts w:ascii="Times New Roman" w:hAnsi="Times New Roman" w:cs="Times New Roman"/>
+          <w:color w:val="000000" w:themeColor="text1"/>
+          <w:sz w:val="20"/>
+          <w:szCs w:val="20"/>
+        </w:rPr>
+        <w:t xml:space="preserve"> </w:t>
+      </w:r>
+      <w:r>
+        <w:rPr>
+          <w:rFonts w:ascii="Times New Roman" w:hAnsi="Times New Roman" w:cs="Times New Roman"/>
+          <w:color w:val="000000" w:themeColor="text1"/>
+          <w:sz w:val="20"/>
+          <w:szCs w:val="20"/>
+        </w:rPr>
+        <w:t>то</w:t>
+      </w:r>
+      <w:r>
+        <w:rPr>
+          <w:rFonts w:ascii="Times New Roman" w:hAnsi="Times New Roman" w:cs="Times New Roman"/>
+          <w:color w:val="000000" w:themeColor="text1"/>
+          <w:sz w:val="20"/>
+          <w:szCs w:val="20"/>
+        </w:rPr>
+        <w:t xml:space="preserve"> </w:t>
+      </w:r>
+      <w:r>
+        <w:rPr>
+          <w:rFonts w:ascii="Times New Roman" w:hAnsi="Times New Roman" w:cs="Times New Roman"/>
+          <w:color w:val="000000" w:themeColor="text1"/>
+          <w:sz w:val="20"/>
+          <w:szCs w:val="20"/>
+          <w:lang w:val="en-US"/>
+        </w:rPr>
+        <w:t>Left</w:t>
+      </w:r>
+      <w:r>
+        <w:rPr>
+          <w:rFonts w:ascii="Times New Roman" w:hAnsi="Times New Roman" w:cs="Times New Roman"/>
+          <w:color w:val="000000" w:themeColor="text1"/>
+          <w:sz w:val="20"/>
+          <w:szCs w:val="20"/>
+        </w:rPr>
+        <w:t xml:space="preserve"> </w:t>
+      </w:r>
+      <w:r>
+        <w:rPr>
+          <w:rFonts w:ascii="Times New Roman" w:hAnsi="Times New Roman" w:cs="Times New Roman"/>
+          <w:color w:val="000000" w:themeColor="text1"/>
+          <w:sz w:val="20"/>
+          <w:szCs w:val="20"/>
+          <w:lang w:val="en-US"/>
+        </w:rPr>
+        <w:t>Hand</w:t>
+      </w:r>
+      <w:r>
+        <w:rPr>
+          <w:rFonts w:ascii="Times New Roman" w:hAnsi="Times New Roman" w:cs="Times New Roman"/>
+          <w:color w:val="000000" w:themeColor="text1"/>
+          <w:sz w:val="20"/>
+          <w:szCs w:val="20"/>
+        </w:rPr>
+        <w:t xml:space="preserve"> </w:t>
+      </w:r>
+      <w:r>
+        <w:rPr>
+          <w:rFonts w:ascii="Times New Roman" w:hAnsi="Times New Roman" w:cs="Times New Roman"/>
+          <w:color w:val="000000" w:themeColor="text1"/>
+          <w:sz w:val="20"/>
+          <w:szCs w:val="20"/>
+          <w:lang w:val="en-US"/>
+        </w:rPr>
+        <w:t>Side</w:t>
+      </w:r>
+      <w:r>
+        <w:rPr>
+          <w:rFonts w:ascii="Times New Roman" w:hAnsi="Times New Roman" w:cs="Times New Roman"/>
+          <w:color w:val="000000" w:themeColor="text1"/>
+          <w:sz w:val="20"/>
+          <w:szCs w:val="20"/>
+        </w:rPr>
+        <w:t xml:space="preserve"> </w:t>
+      </w:r>
+      <w:r>
+        <w:rPr>
+          <w:rFonts w:ascii="Times New Roman" w:hAnsi="Times New Roman" w:cs="Times New Roman"/>
+          <w:color w:val="000000" w:themeColor="text1"/>
+          <w:sz w:val="20"/>
+          <w:szCs w:val="20"/>
+        </w:rPr>
+        <w:t>или</w:t>
+      </w:r>
+      <w:r>
+        <w:rPr>
+          <w:rFonts w:ascii="Times New Roman" w:hAnsi="Times New Roman" w:cs="Times New Roman"/>
+          <w:color w:val="000000" w:themeColor="text1"/>
+          <w:sz w:val="20"/>
+          <w:szCs w:val="20"/>
+        </w:rPr>
+        <w:t xml:space="preserve"> </w:t>
+      </w:r>
+      <w:r>
+        <w:rPr>
+          <w:rFonts w:ascii="Times New Roman" w:hAnsi="Times New Roman" w:cs="Times New Roman"/>
+          <w:color w:val="000000" w:themeColor="text1"/>
+          <w:sz w:val="20"/>
+          <w:szCs w:val="20"/>
+        </w:rPr>
+        <w:t xml:space="preserve">указание условия на основании которого будет выполнен </w:t>
+      </w:r>
+      <w:r>
+        <w:rPr>
+          <w:rFonts w:ascii="Times New Roman" w:hAnsi="Times New Roman" w:cs="Times New Roman"/>
+          <w:color w:val="000000" w:themeColor="text1"/>
+          <w:sz w:val="20"/>
+          <w:szCs w:val="20"/>
+          <w:lang w:val="en-US"/>
+        </w:rPr>
+        <w:t>ACTION</w:t>
+      </w:r>
+      <w:r>
+        <w:rPr>
+          <w:rFonts w:ascii="Times New Roman" w:hAnsi="Times New Roman" w:cs="Times New Roman"/>
+          <w:color w:val="000000" w:themeColor="text1"/>
+          <w:sz w:val="20"/>
+          <w:szCs w:val="20"/>
+        </w:rPr>
+        <w:t>.</w:t>
+      </w:r>
+      <w:r>
+        <w:rPr>
+          <w:rFonts w:ascii="Times New Roman" w:hAnsi="Times New Roman" w:cs="Times New Roman"/>
+          <w:color w:val="000000" w:themeColor="text1"/>
+          <w:sz w:val="20"/>
+          <w:szCs w:val="20"/>
+        </w:rPr>
+        <w:t xml:space="preserve"> Этот параметр обязателен.</w:t>
+      </w:r>
+    </w:p>
+    <w:p>
+      <w:pPr>
+        <w:rPr>
+          <w:rFonts w:ascii="Times New Roman" w:hAnsi="Times New Roman" w:cs="Times New Roman"/>
+          <w:color w:val="000000" w:themeColor="text1"/>
+          <w:sz w:val="20"/>
+          <w:szCs w:val="20"/>
+        </w:rPr>
+      </w:pPr>
+      <w:r>
+        <w:rPr>
+          <w:rFonts w:ascii="Times New Roman" w:hAnsi="Times New Roman" w:cs="Times New Roman"/>
+          <w:b/>
+          <w:bCs/>
+          <w:color w:val="000000" w:themeColor="text1"/>
+          <w:sz w:val="20"/>
+          <w:szCs w:val="20"/>
+          <w:lang w:val="en-US"/>
+        </w:rPr>
+        <w:t>ACTION</w:t>
+      </w:r>
+      <w:r>
+        <w:rPr>
+          <w:rFonts w:ascii="Times New Roman" w:hAnsi="Times New Roman" w:cs="Times New Roman"/>
+          <w:color w:val="000000" w:themeColor="text1"/>
+          <w:sz w:val="20"/>
+          <w:szCs w:val="20"/>
+        </w:rPr>
+        <w:t xml:space="preserve"> – </w:t>
+      </w:r>
+      <w:r>
+        <w:rPr>
+          <w:rFonts w:ascii="Times New Roman" w:hAnsi="Times New Roman" w:cs="Times New Roman"/>
+          <w:color w:val="000000" w:themeColor="text1"/>
+          <w:sz w:val="20"/>
+          <w:szCs w:val="20"/>
+        </w:rPr>
+        <w:t xml:space="preserve">действие, которое необходимо применить к факту. В нашем случае это метод </w:t>
+      </w:r>
+      <w:proofErr w:type="spellStart"/>
+      <w:r>
+        <w:rPr>
+          <w:rFonts w:ascii="Times New Roman" w:hAnsi="Times New Roman" w:cs="Times New Roman"/>
+          <w:color w:val="000000" w:themeColor="text1"/>
+          <w:sz w:val="20"/>
+          <w:szCs w:val="20"/>
+          <w:lang w:val="en-US"/>
+        </w:rPr>
+        <w:t>addResult</w:t>
+      </w:r>
+      <w:proofErr w:type="spellEnd"/>
+      <w:r>
+        <w:rPr>
+          <w:rFonts w:ascii="Times New Roman" w:hAnsi="Times New Roman" w:cs="Times New Roman"/>
+          <w:color w:val="000000" w:themeColor="text1"/>
+          <w:sz w:val="20"/>
+          <w:szCs w:val="20"/>
+        </w:rPr>
+        <w:t xml:space="preserve">, </w:t>
+      </w:r>
+      <w:r>
+        <w:rPr>
+          <w:rFonts w:ascii="Times New Roman" w:hAnsi="Times New Roman" w:cs="Times New Roman"/>
+          <w:color w:val="000000" w:themeColor="text1"/>
+          <w:sz w:val="20"/>
+          <w:szCs w:val="20"/>
+        </w:rPr>
+        <w:t xml:space="preserve">который добавляет в </w:t>
+      </w:r>
+      <w:r>
+        <w:rPr>
+          <w:rFonts w:ascii="Times New Roman" w:hAnsi="Times New Roman" w:cs="Times New Roman"/>
+          <w:color w:val="000000" w:themeColor="text1"/>
+          <w:sz w:val="20"/>
+          <w:szCs w:val="20"/>
+          <w:lang w:val="en-US"/>
+        </w:rPr>
+        <w:t>Map</w:t>
+      </w:r>
+      <w:r>
+        <w:rPr>
+          <w:rFonts w:ascii="Times New Roman" w:hAnsi="Times New Roman" w:cs="Times New Roman"/>
+          <w:color w:val="000000" w:themeColor="text1"/>
+          <w:sz w:val="20"/>
+          <w:szCs w:val="20"/>
+        </w:rPr>
+        <w:t xml:space="preserve">, значения </w:t>
+      </w:r>
+      <w:r>
+        <w:rPr>
+          <w:rFonts w:ascii="Times New Roman" w:hAnsi="Times New Roman" w:cs="Times New Roman"/>
+          <w:color w:val="000000" w:themeColor="text1"/>
+          <w:sz w:val="20"/>
+          <w:szCs w:val="20"/>
+        </w:rPr>
+        <w:t>результирующ</w:t>
+      </w:r>
+      <w:r>
+        <w:rPr>
+          <w:rFonts w:ascii="Times New Roman" w:hAnsi="Times New Roman" w:cs="Times New Roman"/>
+          <w:color w:val="000000" w:themeColor="text1"/>
+          <w:sz w:val="20"/>
+          <w:szCs w:val="20"/>
+        </w:rPr>
+        <w:t xml:space="preserve">их переменных. Этот параметр обязателен. По факту в блоке </w:t>
+      </w:r>
+      <w:r>
+        <w:rPr>
+          <w:rFonts w:ascii="Times New Roman" w:hAnsi="Times New Roman" w:cs="Times New Roman"/>
+          <w:color w:val="000000" w:themeColor="text1"/>
+          <w:sz w:val="20"/>
+          <w:szCs w:val="20"/>
+          <w:lang w:val="en-US"/>
+        </w:rPr>
+        <w:t>ACTION</w:t>
+      </w:r>
+      <w:r>
+        <w:rPr>
+          <w:rFonts w:ascii="Times New Roman" w:hAnsi="Times New Roman" w:cs="Times New Roman"/>
+          <w:color w:val="000000" w:themeColor="text1"/>
+          <w:sz w:val="20"/>
+          <w:szCs w:val="20"/>
+        </w:rPr>
+        <w:t xml:space="preserve"> </w:t>
+      </w:r>
+      <w:r>
+        <w:rPr>
+          <w:rFonts w:ascii="Times New Roman" w:hAnsi="Times New Roman" w:cs="Times New Roman"/>
+          <w:color w:val="000000" w:themeColor="text1"/>
+          <w:sz w:val="20"/>
+          <w:szCs w:val="20"/>
+        </w:rPr>
+        <w:t xml:space="preserve">выполняется </w:t>
+      </w:r>
+      <w:r>
+        <w:rPr>
+          <w:rFonts w:ascii="Times New Roman" w:hAnsi="Times New Roman" w:cs="Times New Roman"/>
+          <w:color w:val="000000" w:themeColor="text1"/>
+          <w:sz w:val="20"/>
+          <w:szCs w:val="20"/>
+          <w:lang w:val="en-US"/>
+        </w:rPr>
+        <w:t>Java</w:t>
+      </w:r>
+      <w:r>
+        <w:rPr>
+          <w:rFonts w:ascii="Times New Roman" w:hAnsi="Times New Roman" w:cs="Times New Roman"/>
+          <w:color w:val="000000" w:themeColor="text1"/>
+          <w:sz w:val="20"/>
+          <w:szCs w:val="20"/>
+        </w:rPr>
+        <w:t xml:space="preserve"> </w:t>
+      </w:r>
+      <w:r>
+        <w:rPr>
+          <w:rFonts w:ascii="Times New Roman" w:hAnsi="Times New Roman" w:cs="Times New Roman"/>
+          <w:color w:val="000000" w:themeColor="text1"/>
+          <w:sz w:val="20"/>
+          <w:szCs w:val="20"/>
+        </w:rPr>
+        <w:t>код, поэтому наличие точки с запятой здесь также обязательно. Также, через точку с запятой можно указать сколько угодно методов.</w:t>
+      </w:r>
+    </w:p>
+    <w:p>
+      <w:pPr>
+        <w:rPr>
+          <w:rFonts w:ascii="Times New Roman" w:hAnsi="Times New Roman" w:cs="Times New Roman"/>
+          <w:color w:val="000000" w:themeColor="text1"/>
+          <w:sz w:val="20"/>
+          <w:szCs w:val="20"/>
+        </w:rPr>
+      </w:pPr>
+      <w:r>
+        <w:rPr>
+          <w:rFonts w:ascii="Times New Roman" w:hAnsi="Times New Roman" w:cs="Times New Roman"/>
+          <w:color w:val="000000" w:themeColor="text1"/>
+          <w:sz w:val="20"/>
+          <w:szCs w:val="20"/>
+        </w:rPr>
+        <w:t xml:space="preserve">Следует отметить, что количество </w:t>
+      </w:r>
+      <w:r>
+        <w:rPr>
+          <w:rFonts w:ascii="Times New Roman" w:hAnsi="Times New Roman" w:cs="Times New Roman"/>
+          <w:color w:val="000000" w:themeColor="text1"/>
+          <w:sz w:val="20"/>
+          <w:szCs w:val="20"/>
+          <w:lang w:val="en-US"/>
+        </w:rPr>
+        <w:t>CONDITION</w:t>
+      </w:r>
+      <w:r>
+        <w:rPr>
+          <w:rFonts w:ascii="Times New Roman" w:hAnsi="Times New Roman" w:cs="Times New Roman"/>
+          <w:color w:val="000000" w:themeColor="text1"/>
+          <w:sz w:val="20"/>
+          <w:szCs w:val="20"/>
+        </w:rPr>
+        <w:t xml:space="preserve"> </w:t>
+      </w:r>
+      <w:r>
+        <w:rPr>
+          <w:rFonts w:ascii="Times New Roman" w:hAnsi="Times New Roman" w:cs="Times New Roman"/>
+          <w:color w:val="000000" w:themeColor="text1"/>
+          <w:sz w:val="20"/>
+          <w:szCs w:val="20"/>
+        </w:rPr>
+        <w:t xml:space="preserve">и </w:t>
+      </w:r>
+      <w:r>
+        <w:rPr>
+          <w:rFonts w:ascii="Times New Roman" w:hAnsi="Times New Roman" w:cs="Times New Roman"/>
+          <w:color w:val="000000" w:themeColor="text1"/>
+          <w:sz w:val="20"/>
+          <w:szCs w:val="20"/>
+          <w:lang w:val="en-US"/>
+        </w:rPr>
+        <w:t>ACTION</w:t>
+      </w:r>
+      <w:r>
+        <w:rPr>
+          <w:rFonts w:ascii="Times New Roman" w:hAnsi="Times New Roman" w:cs="Times New Roman"/>
+          <w:color w:val="000000" w:themeColor="text1"/>
+          <w:sz w:val="20"/>
+          <w:szCs w:val="20"/>
+        </w:rPr>
+        <w:t xml:space="preserve"> </w:t>
+      </w:r>
+      <w:r>
+        <w:rPr>
+          <w:rFonts w:ascii="Times New Roman" w:hAnsi="Times New Roman" w:cs="Times New Roman"/>
+          <w:color w:val="000000" w:themeColor="text1"/>
+          <w:sz w:val="20"/>
+          <w:szCs w:val="20"/>
+        </w:rPr>
+        <w:t xml:space="preserve">может быть больше одного. </w:t>
+      </w:r>
+    </w:p>
+    <w:p>
+      <w:pPr>
+        <w:rPr>
+          <w:rFonts w:ascii="Times New Roman" w:hAnsi="Times New Roman" w:cs="Times New Roman"/>
+          <w:color w:val="000000" w:themeColor="text1"/>
+          <w:sz w:val="20"/>
+          <w:szCs w:val="20"/>
+        </w:rPr>
+      </w:pPr>
+    </w:p>
+    <w:p>
+      <w:pPr>
+        <w:rPr>
+          <w:rFonts w:ascii="Times New Roman" w:hAnsi="Times New Roman" w:cs="Times New Roman"/>
+          <w:color w:val="000000" w:themeColor="text1"/>
+          <w:sz w:val="20"/>
+          <w:szCs w:val="20"/>
+        </w:rPr>
+      </w:pPr>
+      <w:r>
+        <w:rPr>
+          <w:rFonts w:ascii="Times New Roman" w:hAnsi="Times New Roman" w:cs="Times New Roman"/>
+          <w:color w:val="000000" w:themeColor="text1"/>
+          <w:sz w:val="20"/>
+          <w:szCs w:val="20"/>
+        </w:rPr>
+        <w:t xml:space="preserve">Как отмечалось ранее, строкой ниже идет присваивание переменной </w:t>
+      </w:r>
+      <w:r>
+        <w:rPr>
+          <w:rFonts w:ascii="Times New Roman" w:hAnsi="Times New Roman" w:cs="Times New Roman"/>
+          <w:color w:val="000000" w:themeColor="text1"/>
+          <w:sz w:val="20"/>
+          <w:szCs w:val="20"/>
+        </w:rPr>
+        <w:t>$</w:t>
+      </w:r>
+      <w:r>
+        <w:rPr>
+          <w:rFonts w:ascii="Times New Roman" w:hAnsi="Times New Roman" w:cs="Times New Roman"/>
+          <w:color w:val="000000" w:themeColor="text1"/>
+          <w:sz w:val="20"/>
+          <w:szCs w:val="20"/>
+          <w:lang w:val="en-US"/>
+        </w:rPr>
+        <w:t>s</w:t>
+      </w:r>
+      <w:r>
+        <w:rPr>
+          <w:rFonts w:ascii="Times New Roman" w:hAnsi="Times New Roman" w:cs="Times New Roman"/>
+          <w:color w:val="000000" w:themeColor="text1"/>
+          <w:sz w:val="20"/>
+          <w:szCs w:val="20"/>
+        </w:rPr>
+        <w:t xml:space="preserve"> </w:t>
+      </w:r>
+      <w:r>
+        <w:rPr>
+          <w:rFonts w:ascii="Times New Roman" w:hAnsi="Times New Roman" w:cs="Times New Roman"/>
+          <w:color w:val="000000" w:themeColor="text1"/>
+          <w:sz w:val="20"/>
+          <w:szCs w:val="20"/>
+        </w:rPr>
+        <w:t xml:space="preserve">факта </w:t>
+      </w:r>
+      <w:r>
+        <w:rPr>
+          <w:rFonts w:ascii="Times New Roman" w:hAnsi="Times New Roman" w:cs="Times New Roman"/>
+          <w:color w:val="000000" w:themeColor="text1"/>
+          <w:sz w:val="20"/>
+          <w:szCs w:val="20"/>
+          <w:lang w:val="en-US"/>
+        </w:rPr>
+        <w:t>Respondent</w:t>
+      </w:r>
+      <w:r>
+        <w:rPr>
+          <w:rFonts w:ascii="Times New Roman" w:hAnsi="Times New Roman" w:cs="Times New Roman"/>
+          <w:color w:val="000000" w:themeColor="text1"/>
+          <w:sz w:val="20"/>
+          <w:szCs w:val="20"/>
+        </w:rPr>
+        <w:t xml:space="preserve">. </w:t>
+      </w:r>
+      <w:r>
+        <w:rPr>
+          <w:rFonts w:ascii="Times New Roman" w:hAnsi="Times New Roman" w:cs="Times New Roman"/>
+          <w:color w:val="000000" w:themeColor="text1"/>
+          <w:sz w:val="20"/>
+          <w:szCs w:val="20"/>
+        </w:rPr>
+        <w:t xml:space="preserve">Отмечу, что его полное имя с названием пакета в котором он находится обязательно указать в параметре </w:t>
+      </w:r>
+      <w:r>
+        <w:rPr>
+          <w:rFonts w:ascii="Times New Roman" w:hAnsi="Times New Roman" w:cs="Times New Roman"/>
+          <w:b/>
+          <w:bCs/>
+          <w:color w:val="000000" w:themeColor="text1"/>
+          <w:sz w:val="20"/>
+          <w:szCs w:val="20"/>
+          <w:lang w:val="en-US"/>
+        </w:rPr>
+        <w:t>Import</w:t>
+      </w:r>
+      <w:r>
+        <w:rPr>
+          <w:rFonts w:ascii="Times New Roman" w:hAnsi="Times New Roman" w:cs="Times New Roman"/>
+          <w:color w:val="000000" w:themeColor="text1"/>
+          <w:sz w:val="20"/>
+          <w:szCs w:val="20"/>
+        </w:rPr>
+        <w:t xml:space="preserve">. </w:t>
+      </w:r>
+      <w:r>
+        <w:rPr>
+          <w:rFonts w:ascii="Times New Roman" w:hAnsi="Times New Roman" w:cs="Times New Roman"/>
+          <w:color w:val="000000" w:themeColor="text1"/>
+          <w:sz w:val="20"/>
+          <w:szCs w:val="20"/>
+        </w:rPr>
+        <w:t xml:space="preserve">Если у нас несколько </w:t>
+      </w:r>
+      <w:r>
+        <w:rPr>
+          <w:rFonts w:ascii="Times New Roman" w:hAnsi="Times New Roman" w:cs="Times New Roman"/>
+          <w:color w:val="000000" w:themeColor="text1"/>
+          <w:sz w:val="20"/>
+          <w:szCs w:val="20"/>
+          <w:lang w:val="en-US"/>
+        </w:rPr>
+        <w:t>CONDITION</w:t>
+      </w:r>
+      <w:r>
+        <w:rPr>
+          <w:rFonts w:ascii="Times New Roman" w:hAnsi="Times New Roman" w:cs="Times New Roman"/>
+          <w:color w:val="000000" w:themeColor="text1"/>
+          <w:sz w:val="20"/>
+          <w:szCs w:val="20"/>
+        </w:rPr>
+        <w:t xml:space="preserve"> </w:t>
+      </w:r>
+      <w:r>
+        <w:rPr>
+          <w:rFonts w:ascii="Times New Roman" w:hAnsi="Times New Roman" w:cs="Times New Roman"/>
+          <w:color w:val="000000" w:themeColor="text1"/>
+          <w:sz w:val="20"/>
+          <w:szCs w:val="20"/>
+        </w:rPr>
+        <w:t>относятся к одному факту, тогда ячейки</w:t>
+      </w:r>
+      <w:r>
+        <w:rPr>
+          <w:rFonts w:ascii="Times New Roman" w:hAnsi="Times New Roman" w:cs="Times New Roman"/>
+          <w:color w:val="000000" w:themeColor="text1"/>
+          <w:sz w:val="20"/>
+          <w:szCs w:val="20"/>
+        </w:rPr>
+        <w:t xml:space="preserve"> с фактом</w:t>
+      </w:r>
+      <w:r>
+        <w:rPr>
+          <w:rFonts w:ascii="Times New Roman" w:hAnsi="Times New Roman" w:cs="Times New Roman"/>
+          <w:color w:val="000000" w:themeColor="text1"/>
+          <w:sz w:val="20"/>
+          <w:szCs w:val="20"/>
+        </w:rPr>
+        <w:t xml:space="preserve"> необходимо объединить в одну. Также мы можем работать с разными фактами в разных </w:t>
+      </w:r>
+      <w:r>
+        <w:rPr>
+          <w:rFonts w:ascii="Times New Roman" w:hAnsi="Times New Roman" w:cs="Times New Roman"/>
+          <w:color w:val="000000" w:themeColor="text1"/>
+          <w:sz w:val="20"/>
+          <w:szCs w:val="20"/>
+          <w:lang w:val="en-US"/>
+        </w:rPr>
+        <w:t>CONDITION</w:t>
+      </w:r>
+      <w:r>
+        <w:rPr>
+          <w:rFonts w:ascii="Times New Roman" w:hAnsi="Times New Roman" w:cs="Times New Roman"/>
+          <w:color w:val="000000" w:themeColor="text1"/>
+          <w:sz w:val="20"/>
+          <w:szCs w:val="20"/>
+        </w:rPr>
+        <w:t xml:space="preserve"> колонках</w:t>
+      </w:r>
+      <w:r>
+        <w:rPr>
+          <w:rFonts w:ascii="Times New Roman" w:hAnsi="Times New Roman" w:cs="Times New Roman"/>
+          <w:color w:val="000000" w:themeColor="text1"/>
+          <w:sz w:val="20"/>
+          <w:szCs w:val="20"/>
+        </w:rPr>
+        <w:t xml:space="preserve">, для этого мы просто указываем новый факт и новую переменную, не забыв добавить его в </w:t>
+      </w:r>
+      <w:r>
+        <w:rPr>
+          <w:rFonts w:ascii="Times New Roman" w:hAnsi="Times New Roman" w:cs="Times New Roman"/>
+          <w:b/>
+          <w:bCs/>
+          <w:color w:val="000000" w:themeColor="text1"/>
+          <w:sz w:val="20"/>
+          <w:szCs w:val="20"/>
+          <w:lang w:val="en-US"/>
+        </w:rPr>
+        <w:t>Import</w:t>
+      </w:r>
+      <w:r>
+        <w:rPr>
+          <w:rFonts w:ascii="Times New Roman" w:hAnsi="Times New Roman" w:cs="Times New Roman"/>
+          <w:color w:val="000000" w:themeColor="text1"/>
+          <w:sz w:val="20"/>
+          <w:szCs w:val="20"/>
+        </w:rPr>
+        <w:t>.</w:t>
+      </w:r>
+    </w:p>
+    <w:p>
+      <w:pPr>
+        <w:rPr>
+          <w:rFonts w:ascii="Times New Roman" w:hAnsi="Times New Roman" w:cs="Times New Roman"/>
+          <w:color w:val="000000" w:themeColor="text1"/>
+          <w:sz w:val="20"/>
+          <w:szCs w:val="20"/>
+        </w:rPr>
+      </w:pPr>
+    </w:p>
+    <w:p>
+      <w:pPr>
+        <w:rPr>
+          <w:rFonts w:ascii="Times New Roman" w:hAnsi="Times New Roman" w:cs="Times New Roman"/>
+          <w:color w:val="000000" w:themeColor="text1"/>
+          <w:sz w:val="20"/>
+          <w:szCs w:val="20"/>
+        </w:rPr>
+      </w:pPr>
+      <w:r>
+        <w:rPr>
+          <w:rFonts w:ascii="Times New Roman" w:hAnsi="Times New Roman" w:cs="Times New Roman"/>
+          <w:color w:val="000000" w:themeColor="text1"/>
+          <w:sz w:val="20"/>
+          <w:szCs w:val="20"/>
+        </w:rPr>
+        <w:t>Далее, на следующей строке, у нас идет описание самих</w:t>
+      </w:r>
+      <w:r>
+        <w:rPr>
+          <w:rFonts w:ascii="Times New Roman" w:hAnsi="Times New Roman" w:cs="Times New Roman"/>
+          <w:color w:val="000000" w:themeColor="text1"/>
+          <w:sz w:val="20"/>
+          <w:szCs w:val="20"/>
+        </w:rPr>
+        <w:t xml:space="preserve"> </w:t>
+      </w:r>
+      <w:r>
+        <w:rPr>
+          <w:rFonts w:ascii="Times New Roman" w:hAnsi="Times New Roman" w:cs="Times New Roman"/>
+          <w:color w:val="000000" w:themeColor="text1"/>
+          <w:sz w:val="20"/>
+          <w:szCs w:val="20"/>
+        </w:rPr>
+        <w:t xml:space="preserve">правил в колонке </w:t>
+      </w:r>
+      <w:r>
+        <w:rPr>
+          <w:rFonts w:ascii="Times New Roman" w:hAnsi="Times New Roman" w:cs="Times New Roman"/>
+          <w:color w:val="000000" w:themeColor="text1"/>
+          <w:sz w:val="20"/>
+          <w:szCs w:val="20"/>
+          <w:lang w:val="en-US"/>
+        </w:rPr>
+        <w:t>CONDITION</w:t>
+      </w:r>
+      <w:r>
+        <w:rPr>
+          <w:rFonts w:ascii="Times New Roman" w:hAnsi="Times New Roman" w:cs="Times New Roman"/>
+          <w:color w:val="000000" w:themeColor="text1"/>
+          <w:sz w:val="20"/>
+          <w:szCs w:val="20"/>
+        </w:rPr>
+        <w:t xml:space="preserve"> и действи</w:t>
+      </w:r>
+      <w:r>
+        <w:rPr>
+          <w:rFonts w:ascii="Times New Roman" w:hAnsi="Times New Roman" w:cs="Times New Roman"/>
+          <w:color w:val="000000" w:themeColor="text1"/>
+          <w:sz w:val="20"/>
+          <w:szCs w:val="20"/>
+        </w:rPr>
+        <w:t xml:space="preserve">й в колонке </w:t>
+      </w:r>
+      <w:r>
+        <w:rPr>
+          <w:rFonts w:ascii="Times New Roman" w:hAnsi="Times New Roman" w:cs="Times New Roman"/>
+          <w:color w:val="000000" w:themeColor="text1"/>
+          <w:sz w:val="20"/>
+          <w:szCs w:val="20"/>
+          <w:lang w:val="en-US"/>
+        </w:rPr>
+        <w:t>ACTION</w:t>
+      </w:r>
+      <w:r>
+        <w:rPr>
+          <w:rFonts w:ascii="Times New Roman" w:hAnsi="Times New Roman" w:cs="Times New Roman"/>
+          <w:color w:val="000000" w:themeColor="text1"/>
+          <w:sz w:val="20"/>
+          <w:szCs w:val="20"/>
+        </w:rPr>
+        <w:t>, которые необходимо выполнить.</w:t>
+      </w:r>
+      <w:r>
+        <w:rPr>
+          <w:rFonts w:ascii="Times New Roman" w:hAnsi="Times New Roman" w:cs="Times New Roman"/>
+          <w:color w:val="000000" w:themeColor="text1"/>
+          <w:sz w:val="20"/>
+          <w:szCs w:val="20"/>
+        </w:rPr>
+        <w:t xml:space="preserve"> </w:t>
+      </w:r>
+      <w:r>
+        <w:rPr>
+          <w:rFonts w:ascii="Times New Roman" w:hAnsi="Times New Roman" w:cs="Times New Roman"/>
+          <w:color w:val="000000" w:themeColor="text1"/>
+          <w:sz w:val="20"/>
+          <w:szCs w:val="20"/>
+        </w:rPr>
+        <w:t>О том, какие могут быть условия и действия к выполнению, будет описано ниже. А пока перейдем к следующей строке. Это строка заголовков полей (</w:t>
+      </w:r>
+      <w:r>
+        <w:rPr>
+          <w:rFonts w:ascii="Times New Roman" w:hAnsi="Times New Roman" w:cs="Times New Roman"/>
+          <w:color w:val="000000" w:themeColor="text1"/>
+          <w:sz w:val="20"/>
+          <w:szCs w:val="20"/>
+          <w:lang w:val="en-US"/>
+        </w:rPr>
+        <w:t>Text</w:t>
+      </w:r>
+      <w:r>
+        <w:rPr>
+          <w:rFonts w:ascii="Times New Roman" w:hAnsi="Times New Roman" w:cs="Times New Roman"/>
+          <w:color w:val="000000" w:themeColor="text1"/>
+          <w:sz w:val="20"/>
+          <w:szCs w:val="20"/>
+        </w:rPr>
+        <w:t>-</w:t>
+      </w:r>
+      <w:r>
+        <w:rPr>
+          <w:rFonts w:ascii="Times New Roman" w:hAnsi="Times New Roman" w:cs="Times New Roman"/>
+          <w:color w:val="000000" w:themeColor="text1"/>
+          <w:sz w:val="20"/>
+          <w:szCs w:val="20"/>
+          <w:lang w:val="en-US"/>
+        </w:rPr>
+        <w:t>Parameter</w:t>
+      </w:r>
+      <w:r>
+        <w:rPr>
+          <w:rFonts w:ascii="Times New Roman" w:hAnsi="Times New Roman" w:cs="Times New Roman"/>
+          <w:color w:val="000000" w:themeColor="text1"/>
+          <w:sz w:val="20"/>
+          <w:szCs w:val="20"/>
+        </w:rPr>
+        <w:t>-</w:t>
+      </w:r>
+      <w:r>
+        <w:rPr>
+          <w:rFonts w:ascii="Times New Roman" w:hAnsi="Times New Roman" w:cs="Times New Roman"/>
+          <w:color w:val="000000" w:themeColor="text1"/>
+          <w:sz w:val="20"/>
+          <w:szCs w:val="20"/>
+          <w:lang w:val="en-US"/>
+        </w:rPr>
+        <w:t>Result</w:t>
+      </w:r>
+      <w:r>
+        <w:rPr>
+          <w:rFonts w:ascii="Times New Roman" w:hAnsi="Times New Roman" w:cs="Times New Roman"/>
+          <w:color w:val="000000" w:themeColor="text1"/>
+          <w:sz w:val="20"/>
+          <w:szCs w:val="20"/>
+        </w:rPr>
+        <w:t xml:space="preserve"> </w:t>
+      </w:r>
+      <w:r>
+        <w:rPr>
+          <w:rFonts w:ascii="Times New Roman" w:hAnsi="Times New Roman" w:cs="Times New Roman"/>
+          <w:color w:val="000000" w:themeColor="text1"/>
+          <w:sz w:val="20"/>
+          <w:szCs w:val="20"/>
+        </w:rPr>
+        <w:t>на картинке</w:t>
+      </w:r>
+      <w:r>
+        <w:rPr>
+          <w:rFonts w:ascii="Times New Roman" w:hAnsi="Times New Roman" w:cs="Times New Roman"/>
+          <w:color w:val="000000" w:themeColor="text1"/>
+          <w:sz w:val="20"/>
+          <w:szCs w:val="20"/>
+        </w:rPr>
+        <w:t>). Ее указывать обязательно. В противном случае, те переменные</w:t>
+      </w:r>
+      <w:r>
+        <w:rPr>
+          <w:rFonts w:ascii="Times New Roman" w:hAnsi="Times New Roman" w:cs="Times New Roman"/>
+          <w:color w:val="000000" w:themeColor="text1"/>
+          <w:sz w:val="20"/>
+          <w:szCs w:val="20"/>
+        </w:rPr>
+        <w:t>/</w:t>
+      </w:r>
+      <w:r>
+        <w:rPr>
+          <w:rFonts w:ascii="Times New Roman" w:hAnsi="Times New Roman" w:cs="Times New Roman"/>
+          <w:color w:val="000000" w:themeColor="text1"/>
+          <w:sz w:val="20"/>
+          <w:szCs w:val="20"/>
+        </w:rPr>
+        <w:t xml:space="preserve">условия, которые будут указаны вместо этой строки </w:t>
+      </w:r>
+      <w:r>
+        <w:rPr>
+          <w:rFonts w:ascii="Times New Roman" w:hAnsi="Times New Roman" w:cs="Times New Roman"/>
+          <w:color w:val="000000" w:themeColor="text1"/>
+          <w:sz w:val="20"/>
+          <w:szCs w:val="20"/>
+          <w:lang w:val="en-US"/>
+        </w:rPr>
+        <w:t>Drools</w:t>
+      </w:r>
+      <w:r>
+        <w:rPr>
+          <w:rFonts w:ascii="Times New Roman" w:hAnsi="Times New Roman" w:cs="Times New Roman"/>
+          <w:color w:val="000000" w:themeColor="text1"/>
+          <w:sz w:val="20"/>
+          <w:szCs w:val="20"/>
+        </w:rPr>
+        <w:t xml:space="preserve"> </w:t>
+      </w:r>
+      <w:r>
+        <w:rPr>
+          <w:rFonts w:ascii="Times New Roman" w:hAnsi="Times New Roman" w:cs="Times New Roman"/>
+          <w:color w:val="000000" w:themeColor="text1"/>
+          <w:sz w:val="20"/>
+          <w:szCs w:val="20"/>
+        </w:rPr>
+        <w:t>проигнорирует. Далее у нас идет указание самих условий.</w:t>
+      </w:r>
+    </w:p>
+    <w:p>
+      <w:pPr>
+        <w:rPr>
+          <w:rFonts w:ascii="Times New Roman" w:hAnsi="Times New Roman" w:cs="Times New Roman"/>
+          <w:color w:val="000000" w:themeColor="text1"/>
+          <w:sz w:val="20"/>
+          <w:szCs w:val="20"/>
+        </w:rPr>
+      </w:pPr>
+    </w:p>
+    <w:p>
+      <w:pPr>
+        <w:rPr>
+          <w:rFonts w:ascii="Times New Roman" w:hAnsi="Times New Roman" w:cs="Times New Roman"/>
+          <w:color w:val="000000" w:themeColor="text1"/>
+          <w:sz w:val="20"/>
+          <w:szCs w:val="20"/>
+        </w:rPr>
+      </w:pPr>
+    </w:p>
+    <w:p>
+      <w:pPr>
+        <w:rPr>
+          <w:rFonts w:ascii="Times New Roman" w:hAnsi="Times New Roman" w:cs="Times New Roman"/>
+          <w:color w:val="000000" w:themeColor="text1"/>
+        </w:rPr>
+      </w:pPr>
+      <w:r>
+        <w:rPr>
+          <w:rFonts w:ascii="Times New Roman" w:hAnsi="Times New Roman" w:cs="Times New Roman"/>
+          <w:color w:val="000000" w:themeColor="text1"/>
+        </w:rPr>
+        <w:t>Какие условия могут быть?</w:t>
+      </w:r>
+    </w:p>
+    <w:p>
+      <w:pPr>
+        <w:rPr>
+          <w:rFonts w:ascii="Times New Roman" w:hAnsi="Times New Roman" w:cs="Times New Roman"/>
+          <w:color w:val="000000" w:themeColor="text1"/>
+          <w:sz w:val="20"/>
+          <w:szCs w:val="20"/>
+        </w:rPr>
+      </w:pPr>
+    </w:p>
+    <w:p>
+      <w:pPr>
+        <w:rPr>
+          <w:rFonts w:ascii="Times New Roman" w:hAnsi="Times New Roman" w:cs="Times New Roman"/>
+          <w:color w:val="000000" w:themeColor="text1"/>
+          <w:sz w:val="20"/>
+          <w:szCs w:val="20"/>
+        </w:rPr>
+      </w:pPr>
+      <w:r>
+        <w:rPr>
+          <w:rFonts w:ascii="Times New Roman" w:hAnsi="Times New Roman" w:cs="Times New Roman"/>
+          <w:color w:val="000000" w:themeColor="text1"/>
+          <w:sz w:val="20"/>
+          <w:szCs w:val="20"/>
+        </w:rPr>
+        <w:t>В ин</w:t>
+      </w:r>
+      <w:r>
+        <w:rPr>
+          <w:rFonts w:ascii="Times New Roman" w:hAnsi="Times New Roman" w:cs="Times New Roman"/>
+          <w:color w:val="000000" w:themeColor="text1"/>
+          <w:sz w:val="20"/>
+          <w:szCs w:val="20"/>
+        </w:rPr>
+        <w:t xml:space="preserve">тернете достаточно много информации о том, как писать </w:t>
+      </w:r>
+      <w:r>
+        <w:rPr>
+          <w:rFonts w:ascii="Times New Roman" w:hAnsi="Times New Roman" w:cs="Times New Roman"/>
+          <w:color w:val="000000" w:themeColor="text1"/>
+          <w:sz w:val="20"/>
+          <w:szCs w:val="20"/>
+        </w:rPr>
+        <w:t>условия, но все она либо неочевидная, либо разрозненная. Главной задачей этой статьи было собрать воедино все часто встречающиеся варианты.</w:t>
+      </w:r>
+    </w:p>
+    <w:p>
+      <w:pPr>
+        <w:rPr>
+          <w:rFonts w:ascii="Times New Roman" w:hAnsi="Times New Roman" w:cs="Times New Roman"/>
+          <w:color w:val="000000" w:themeColor="text1"/>
+          <w:sz w:val="20"/>
+          <w:szCs w:val="20"/>
+        </w:rPr>
+      </w:pPr>
+    </w:p>
+    <w:p>
+      <w:pPr>
+        <w:rPr>
+          <w:rFonts w:ascii="Times New Roman" w:hAnsi="Times New Roman" w:cs="Times New Roman"/>
+          <w:color w:val="000000" w:themeColor="text1"/>
+          <w:sz w:val="20"/>
+          <w:szCs w:val="20"/>
+        </w:rPr>
+      </w:pPr>
+      <w:r>
+        <w:rPr>
+          <w:rFonts w:ascii="Times New Roman" w:hAnsi="Times New Roman" w:cs="Times New Roman"/>
+          <w:color w:val="000000" w:themeColor="text1"/>
+          <w:sz w:val="20"/>
+          <w:szCs w:val="20"/>
+        </w:rPr>
+        <w:t xml:space="preserve">Для начала стоит упомянуть еще раз, что все манипуляции мы будем производить над объектом </w:t>
+      </w:r>
+      <w:r>
+        <w:rPr>
+          <w:rFonts w:ascii="Times New Roman" w:hAnsi="Times New Roman" w:cs="Times New Roman"/>
+          <w:color w:val="000000" w:themeColor="text1"/>
+          <w:sz w:val="20"/>
+          <w:szCs w:val="20"/>
+          <w:lang w:val="en-US"/>
+        </w:rPr>
+        <w:t>Respondent</w:t>
+      </w:r>
+      <w:r>
+        <w:rPr>
+          <w:rFonts w:ascii="Times New Roman" w:hAnsi="Times New Roman" w:cs="Times New Roman"/>
+          <w:color w:val="000000" w:themeColor="text1"/>
+          <w:sz w:val="20"/>
+          <w:szCs w:val="20"/>
+        </w:rPr>
+        <w:t xml:space="preserve">. В нашей терминологии респондент – это лицо, которое принимает участие в опросе. В каждого респондента есть свой набор свойств (например, гендерная принадлежность, рассмотренная ранее). Для такого, чтобы показать все многообразие условий, с которыми работает </w:t>
+      </w:r>
+      <w:r>
+        <w:rPr>
+          <w:rFonts w:ascii="Times New Roman" w:hAnsi="Times New Roman" w:cs="Times New Roman"/>
+          <w:color w:val="000000" w:themeColor="text1"/>
+          <w:sz w:val="20"/>
+          <w:szCs w:val="20"/>
+          <w:lang w:val="en-US"/>
+        </w:rPr>
+        <w:t>Drools</w:t>
+      </w:r>
+      <w:r>
+        <w:rPr>
+          <w:rFonts w:ascii="Times New Roman" w:hAnsi="Times New Roman" w:cs="Times New Roman"/>
+          <w:color w:val="000000" w:themeColor="text1"/>
+          <w:sz w:val="20"/>
+          <w:szCs w:val="20"/>
+        </w:rPr>
+        <w:t xml:space="preserve">, я каждое свойство вынес в отдельное поле класса </w:t>
+      </w:r>
+      <w:r>
+        <w:rPr>
+          <w:rFonts w:ascii="Times New Roman" w:hAnsi="Times New Roman" w:cs="Times New Roman"/>
+          <w:color w:val="000000" w:themeColor="text1"/>
+          <w:sz w:val="20"/>
+          <w:szCs w:val="20"/>
+          <w:lang w:val="en-US"/>
+        </w:rPr>
+        <w:t>Respondent</w:t>
+      </w:r>
+      <w:r>
+        <w:rPr>
+          <w:rFonts w:ascii="Times New Roman" w:hAnsi="Times New Roman" w:cs="Times New Roman"/>
+          <w:color w:val="000000" w:themeColor="text1"/>
+          <w:sz w:val="20"/>
+          <w:szCs w:val="20"/>
+        </w:rPr>
+        <w:t xml:space="preserve">. </w:t>
+      </w:r>
+      <w:r>
+        <w:rPr>
+          <w:rFonts w:ascii="Times New Roman" w:hAnsi="Times New Roman" w:cs="Times New Roman"/>
+          <w:color w:val="000000" w:themeColor="text1"/>
+          <w:sz w:val="20"/>
+          <w:szCs w:val="20"/>
+        </w:rPr>
+        <w:t xml:space="preserve">Для простоты понимания, в качестве еще одного поля я добавил </w:t>
+      </w:r>
+      <w:proofErr w:type="gramStart"/>
+      <w:r>
+        <w:rPr>
+          <w:rFonts w:ascii="Times New Roman" w:hAnsi="Times New Roman" w:cs="Times New Roman"/>
+          <w:i/>
+          <w:iCs/>
+          <w:color w:val="000000" w:themeColor="text1"/>
+          <w:sz w:val="20"/>
+          <w:szCs w:val="20"/>
+          <w:lang w:val="en-US"/>
+        </w:rPr>
+        <w:t>Map</w:t>
+      </w:r>
+      <w:r>
+        <w:rPr>
+          <w:rFonts w:ascii="Times New Roman" w:hAnsi="Times New Roman" w:cs="Times New Roman"/>
+          <w:i/>
+          <w:iCs/>
+          <w:color w:val="000000" w:themeColor="text1"/>
+          <w:sz w:val="20"/>
+          <w:szCs w:val="20"/>
+        </w:rPr>
+        <w:t>&lt;</w:t>
+      </w:r>
+      <w:proofErr w:type="gramEnd"/>
+      <w:r>
+        <w:rPr>
+          <w:rFonts w:ascii="Times New Roman" w:hAnsi="Times New Roman" w:cs="Times New Roman"/>
+          <w:i/>
+          <w:iCs/>
+          <w:color w:val="000000" w:themeColor="text1"/>
+          <w:sz w:val="20"/>
+          <w:szCs w:val="20"/>
+          <w:lang w:val="en-US"/>
+        </w:rPr>
+        <w:t>String</w:t>
+      </w:r>
+      <w:r>
+        <w:rPr>
+          <w:rFonts w:ascii="Times New Roman" w:hAnsi="Times New Roman" w:cs="Times New Roman"/>
+          <w:i/>
+          <w:iCs/>
+          <w:color w:val="000000" w:themeColor="text1"/>
+          <w:sz w:val="20"/>
+          <w:szCs w:val="20"/>
+        </w:rPr>
+        <w:t xml:space="preserve">, </w:t>
+      </w:r>
+      <w:r>
+        <w:rPr>
+          <w:rFonts w:ascii="Times New Roman" w:hAnsi="Times New Roman" w:cs="Times New Roman"/>
+          <w:i/>
+          <w:iCs/>
+          <w:color w:val="000000" w:themeColor="text1"/>
+          <w:sz w:val="20"/>
+          <w:szCs w:val="20"/>
+          <w:lang w:val="en-US"/>
+        </w:rPr>
+        <w:t>String</w:t>
+      </w:r>
+      <w:r>
+        <w:rPr>
+          <w:rFonts w:ascii="Times New Roman" w:hAnsi="Times New Roman" w:cs="Times New Roman"/>
+          <w:i/>
+          <w:iCs/>
+          <w:color w:val="000000" w:themeColor="text1"/>
+          <w:sz w:val="20"/>
+          <w:szCs w:val="20"/>
+        </w:rPr>
+        <w:t>&gt;</w:t>
+      </w:r>
+      <w:r>
+        <w:rPr>
+          <w:rFonts w:ascii="Times New Roman" w:hAnsi="Times New Roman" w:cs="Times New Roman"/>
+          <w:i/>
+          <w:iCs/>
+          <w:color w:val="000000" w:themeColor="text1"/>
+          <w:sz w:val="20"/>
+          <w:szCs w:val="20"/>
+        </w:rPr>
+        <w:t xml:space="preserve"> </w:t>
+      </w:r>
+      <w:r>
+        <w:rPr>
+          <w:rFonts w:ascii="Times New Roman" w:hAnsi="Times New Roman" w:cs="Times New Roman"/>
+          <w:i/>
+          <w:iCs/>
+          <w:color w:val="000000" w:themeColor="text1"/>
+          <w:sz w:val="20"/>
+          <w:szCs w:val="20"/>
+          <w:lang w:val="en-US"/>
+        </w:rPr>
+        <w:t>result</w:t>
+      </w:r>
+      <w:r>
+        <w:rPr>
+          <w:rFonts w:ascii="Times New Roman" w:hAnsi="Times New Roman" w:cs="Times New Roman"/>
+          <w:color w:val="000000" w:themeColor="text1"/>
+          <w:sz w:val="20"/>
+          <w:szCs w:val="20"/>
+        </w:rPr>
+        <w:t xml:space="preserve">, </w:t>
+      </w:r>
+      <w:r>
+        <w:rPr>
+          <w:rFonts w:ascii="Times New Roman" w:hAnsi="Times New Roman" w:cs="Times New Roman"/>
+          <w:color w:val="000000" w:themeColor="text1"/>
+          <w:sz w:val="20"/>
+          <w:szCs w:val="20"/>
+        </w:rPr>
+        <w:t xml:space="preserve">в котором я буду собирать все результирующие переменные. Таким образом, класс </w:t>
+      </w:r>
+      <w:r>
+        <w:rPr>
+          <w:rFonts w:ascii="Times New Roman" w:hAnsi="Times New Roman" w:cs="Times New Roman"/>
+          <w:color w:val="000000" w:themeColor="text1"/>
+          <w:sz w:val="20"/>
+          <w:szCs w:val="20"/>
+          <w:lang w:val="en-US"/>
+        </w:rPr>
+        <w:t xml:space="preserve">Respondent </w:t>
+      </w:r>
+      <w:r>
+        <w:rPr>
+          <w:rFonts w:ascii="Times New Roman" w:hAnsi="Times New Roman" w:cs="Times New Roman"/>
+          <w:color w:val="000000" w:themeColor="text1"/>
+          <w:sz w:val="20"/>
+          <w:szCs w:val="20"/>
+        </w:rPr>
+        <w:t>будет выглядеть следующим образом:</w:t>
+      </w:r>
+    </w:p>
+    <w:p>
+      <w:pPr>
+        <w:rPr>
+          <w:rFonts w:ascii="Times New Roman" w:hAnsi="Times New Roman" w:cs="Times New Roman"/>
+          <w:color w:val="000000" w:themeColor="text1"/>
+          <w:sz w:val="20"/>
+          <w:szCs w:val="20"/>
+        </w:rPr>
+      </w:pPr>
+    </w:p>
+    <w:p>
+      <w:pPr>
+        <w:rPr>
+          <w:rFonts w:ascii="Times New Roman" w:hAnsi="Times New Roman" w:cs="Times New Roman"/>
+          <w:color w:val="000000" w:themeColor="text1"/>
+          <w:sz w:val="20"/>
+          <w:szCs w:val="20"/>
+          <w:lang w:val="en-US"/>
+        </w:rPr>
+      </w:pPr>
+      <w:r>
+        <w:rPr>
+          <w:rFonts w:ascii="Times New Roman" w:hAnsi="Times New Roman" w:cs="Times New Roman"/>
+          <w:noProof/>
+          <w:color w:val="000000" w:themeColor="text1"/>
+          <w:sz w:val="20"/>
+          <w:szCs w:val="20"/>
+          <w:lang w:val="en-US"/>
+        </w:rPr>
+        <w:drawing>
+          <wp:inline distT="0" distB="0" distL="0" distR="0" wp14:anchorId="31844A94" wp14:editId="164A193A">
+            <wp:extent cx="1936750" cy="1773258"/>
+            <wp:effectExtent l="0" t="0" r="0" b="5080"/>
+            <wp:docPr id="5" name="Picture 5"/>
+            <wp:cNvGraphicFramePr>
+              <a:graphicFrameLocks xmlns:a="http://schemas.openxmlformats.org/drawingml/2006/main" noChangeAspect="1"/>
+            </wp:cNvGraphicFramePr>
+            <a:graphic xmlns:a="http://schemas.openxmlformats.org/drawingml/2006/main">
+              <a:graphicData uri="http://schemas.openxmlformats.org/drawingml/2006/picture">
+                <pic:pic xmlns:pic="http://schemas.openxmlformats.org/drawingml/2006/picture">
+                  <pic:nvPicPr>
+                    <pic:cNvPr id="5" name="Screenshot 2020-11-18 at 23.00.27.png"/>
+                    <pic:cNvPicPr/>
+                  </pic:nvPicPr>
+                  <pic:blipFill>
+                    <a:blip r:embed="rId8" cstate="print">
+                      <a:extLst>
+                        <a:ext uri="{28A0092B-C50C-407E-A947-70E740481C1C}">
+                          <a14:useLocalDpi xmlns:a14="http://schemas.microsoft.com/office/drawing/2010/main" val="0"/>
+                        </a:ext>
+                      </a:extLst>
+                    </a:blip>
+                    <a:stretch>
+                      <a:fillRect/>
+                    </a:stretch>
+                  </pic:blipFill>
+                  <pic:spPr>
+                    <a:xfrm>
+                      <a:off x="0" y="0"/>
+                      <a:ext cx="1940967" cy="1777119"/>
+                    </a:xfrm>
+                    <a:prstGeom prst="rect">
+                      <a:avLst/>
+                    </a:prstGeom>
+                  </pic:spPr>
+                </pic:pic>
+              </a:graphicData>
+            </a:graphic>
+          </wp:inline>
+        </w:drawing>
+      </w:r>
+    </w:p>
+    <w:p>
+      <w:pPr>
+        <w:rPr>
+          <w:rFonts w:ascii="Times New Roman" w:hAnsi="Times New Roman" w:cs="Times New Roman"/>
+          <w:color w:val="000000" w:themeColor="text1"/>
+          <w:sz w:val="20"/>
+          <w:szCs w:val="20"/>
+        </w:rPr>
+      </w:pPr>
+    </w:p>
+    <w:p>
+      <w:pPr>
+        <w:rPr>
+          <w:rFonts w:ascii="Times New Roman" w:hAnsi="Times New Roman" w:cs="Times New Roman"/>
+          <w:color w:val="000000" w:themeColor="text1"/>
+          <w:sz w:val="20"/>
+          <w:szCs w:val="20"/>
+        </w:rPr>
+      </w:pPr>
+      <w:r>
+        <w:rPr>
+          <w:rFonts w:ascii="Times New Roman" w:hAnsi="Times New Roman" w:cs="Times New Roman"/>
+          <w:color w:val="000000" w:themeColor="text1"/>
+          <w:sz w:val="20"/>
+          <w:szCs w:val="20"/>
+        </w:rPr>
+        <w:t xml:space="preserve">Самое простое правило по определению гендерной принадлежности мы уже рассмотрели. А </w:t>
+      </w:r>
+      <w:proofErr w:type="gramStart"/>
+      <w:r>
+        <w:rPr>
+          <w:rFonts w:ascii="Times New Roman" w:hAnsi="Times New Roman" w:cs="Times New Roman"/>
+          <w:color w:val="000000" w:themeColor="text1"/>
+          <w:sz w:val="20"/>
+          <w:szCs w:val="20"/>
+        </w:rPr>
+        <w:t>что</w:t>
+      </w:r>
+      <w:proofErr w:type="gramEnd"/>
+      <w:r>
+        <w:rPr>
+          <w:rFonts w:ascii="Times New Roman" w:hAnsi="Times New Roman" w:cs="Times New Roman"/>
+          <w:color w:val="000000" w:themeColor="text1"/>
+          <w:sz w:val="20"/>
+          <w:szCs w:val="20"/>
+        </w:rPr>
+        <w:t xml:space="preserve"> если нам нужно определить половой признак, только у тех респондентов, которые участвуют в исследовании? Для </w:t>
+      </w:r>
+      <w:r>
+        <w:rPr>
+          <w:rFonts w:ascii="Times New Roman" w:hAnsi="Times New Roman" w:cs="Times New Roman"/>
+          <w:color w:val="000000" w:themeColor="text1"/>
+          <w:sz w:val="20"/>
+          <w:szCs w:val="20"/>
+        </w:rPr>
+        <w:lastRenderedPageBreak/>
+        <w:t xml:space="preserve">фильтрации такие респондентов мы будет использовать булеву переменную </w:t>
+      </w:r>
+      <w:proofErr w:type="spellStart"/>
+      <w:r>
+        <w:rPr>
+          <w:rFonts w:ascii="Times New Roman" w:hAnsi="Times New Roman" w:cs="Times New Roman"/>
+          <w:i/>
+          <w:iCs/>
+          <w:color w:val="000000" w:themeColor="text1"/>
+          <w:sz w:val="20"/>
+          <w:szCs w:val="20"/>
+          <w:lang w:val="en-US"/>
+        </w:rPr>
+        <w:t>isActive</w:t>
+      </w:r>
+      <w:proofErr w:type="spellEnd"/>
+      <w:r>
+        <w:rPr>
+          <w:rFonts w:ascii="Times New Roman" w:hAnsi="Times New Roman" w:cs="Times New Roman"/>
+          <w:i/>
+          <w:iCs/>
+          <w:color w:val="000000" w:themeColor="text1"/>
+          <w:sz w:val="20"/>
+          <w:szCs w:val="20"/>
+        </w:rPr>
+        <w:t>.</w:t>
+      </w:r>
+      <w:r>
+        <w:rPr>
+          <w:rFonts w:ascii="Times New Roman" w:hAnsi="Times New Roman" w:cs="Times New Roman"/>
+          <w:color w:val="000000" w:themeColor="text1"/>
+          <w:sz w:val="20"/>
+          <w:szCs w:val="20"/>
+        </w:rPr>
+        <w:t xml:space="preserve"> </w:t>
+      </w:r>
+      <w:r>
+        <w:rPr>
+          <w:rFonts w:ascii="Times New Roman" w:hAnsi="Times New Roman" w:cs="Times New Roman"/>
+          <w:color w:val="000000" w:themeColor="text1"/>
+          <w:sz w:val="20"/>
+          <w:szCs w:val="20"/>
+        </w:rPr>
+        <w:t xml:space="preserve">Значение </w:t>
+      </w:r>
+      <w:r>
+        <w:rPr>
+          <w:rFonts w:ascii="Times New Roman" w:hAnsi="Times New Roman" w:cs="Times New Roman"/>
+          <w:i/>
+          <w:iCs/>
+          <w:color w:val="000000" w:themeColor="text1"/>
+          <w:sz w:val="20"/>
+          <w:szCs w:val="20"/>
+          <w:lang w:val="en-US"/>
+        </w:rPr>
+        <w:t>true</w:t>
+      </w:r>
+      <w:r>
+        <w:rPr>
+          <w:rFonts w:ascii="Times New Roman" w:hAnsi="Times New Roman" w:cs="Times New Roman"/>
+          <w:i/>
+          <w:iCs/>
+          <w:color w:val="000000" w:themeColor="text1"/>
+          <w:sz w:val="20"/>
+          <w:szCs w:val="20"/>
+        </w:rPr>
+        <w:t xml:space="preserve"> </w:t>
+      </w:r>
+      <w:r>
+        <w:rPr>
+          <w:rFonts w:ascii="Times New Roman" w:hAnsi="Times New Roman" w:cs="Times New Roman"/>
+          <w:color w:val="000000" w:themeColor="text1"/>
+          <w:sz w:val="20"/>
+          <w:szCs w:val="20"/>
+        </w:rPr>
+        <w:t xml:space="preserve">– респондент участвует в исследовании, </w:t>
+      </w:r>
+      <w:r>
+        <w:rPr>
+          <w:rFonts w:ascii="Times New Roman" w:hAnsi="Times New Roman" w:cs="Times New Roman"/>
+          <w:i/>
+          <w:iCs/>
+          <w:color w:val="000000" w:themeColor="text1"/>
+          <w:sz w:val="20"/>
+          <w:szCs w:val="20"/>
+          <w:lang w:val="en-US"/>
+        </w:rPr>
+        <w:t xml:space="preserve">false – </w:t>
+      </w:r>
+      <w:r>
+        <w:rPr>
+          <w:rFonts w:ascii="Times New Roman" w:hAnsi="Times New Roman" w:cs="Times New Roman"/>
+          <w:color w:val="000000" w:themeColor="text1"/>
+          <w:sz w:val="20"/>
+          <w:szCs w:val="20"/>
+        </w:rPr>
+        <w:t>нет.</w:t>
+      </w:r>
+    </w:p>
+    <w:p>
+      <w:pPr>
+        <w:rPr>
+          <w:rFonts w:ascii="Times New Roman" w:hAnsi="Times New Roman" w:cs="Times New Roman"/>
+          <w:color w:val="000000" w:themeColor="text1"/>
+          <w:sz w:val="20"/>
+          <w:szCs w:val="20"/>
+        </w:rPr>
+      </w:pPr>
+    </w:p>
+    <w:p>
+      <w:pPr>
+        <w:jc w:val="center"/>
+        <w:rPr>
+          <w:rFonts w:ascii="Times New Roman" w:hAnsi="Times New Roman" w:cs="Times New Roman"/>
+          <w:color w:val="000000" w:themeColor="text1"/>
+          <w:sz w:val="20"/>
+          <w:szCs w:val="20"/>
+        </w:rPr>
+      </w:pPr>
+      <w:r>
+        <w:rPr>
+          <w:rFonts w:ascii="Times New Roman" w:hAnsi="Times New Roman" w:cs="Times New Roman"/>
+          <w:noProof/>
+          <w:color w:val="000000" w:themeColor="text1"/>
+          <w:sz w:val="20"/>
+          <w:szCs w:val="20"/>
+        </w:rPr>
+        <w:drawing>
+          <wp:inline distT="0" distB="0" distL="0" distR="0" wp14:anchorId="4B30C808" wp14:editId="573AF9AB">
+            <wp:extent cx="3289300" cy="575249"/>
+            <wp:effectExtent l="0" t="0" r="0" b="0"/>
+            <wp:docPr id="7" name="Picture 7"/>
+            <wp:cNvGraphicFramePr>
+              <a:graphicFrameLocks xmlns:a="http://schemas.openxmlformats.org/drawingml/2006/main" noChangeAspect="1"/>
+            </wp:cNvGraphicFramePr>
+            <a:graphic xmlns:a="http://schemas.openxmlformats.org/drawingml/2006/main">
+              <a:graphicData uri="http://schemas.openxmlformats.org/drawingml/2006/picture">
+                <pic:pic xmlns:pic="http://schemas.openxmlformats.org/drawingml/2006/picture">
+                  <pic:nvPicPr>
+                    <pic:cNvPr id="7" name="Screenshot 2020-11-18 at 23.17.38.png"/>
+                    <pic:cNvPicPr/>
+                  </pic:nvPicPr>
+                  <pic:blipFill>
+                    <a:blip r:embed="rId9" cstate="print">
+                      <a:extLst>
+                        <a:ext uri="{28A0092B-C50C-407E-A947-70E740481C1C}">
+                          <a14:useLocalDpi xmlns:a14="http://schemas.microsoft.com/office/drawing/2010/main" val="0"/>
+                        </a:ext>
+                      </a:extLst>
+                    </a:blip>
+                    <a:stretch>
+                      <a:fillRect/>
+                    </a:stretch>
+                  </pic:blipFill>
+                  <pic:spPr>
+                    <a:xfrm>
+                      <a:off x="0" y="0"/>
+                      <a:ext cx="3340425" cy="584190"/>
+                    </a:xfrm>
+                    <a:prstGeom prst="rect">
+                      <a:avLst/>
+                    </a:prstGeom>
+                  </pic:spPr>
+                </pic:pic>
+              </a:graphicData>
+            </a:graphic>
+          </wp:inline>
+        </w:drawing>
+      </w:r>
+    </w:p>
+    <w:p>
+      <w:pPr>
+        <w:rPr>
+          <w:rFonts w:ascii="Times New Roman" w:hAnsi="Times New Roman" w:cs="Times New Roman"/>
+          <w:color w:val="000000" w:themeColor="text1"/>
+          <w:sz w:val="20"/>
+          <w:szCs w:val="20"/>
+        </w:rPr>
+      </w:pPr>
+    </w:p>
+    <w:p>
+      <w:pPr>
+        <w:rPr>
+          <w:rFonts w:ascii="Times New Roman" w:hAnsi="Times New Roman" w:cs="Times New Roman"/>
+          <w:color w:val="000000" w:themeColor="text1"/>
+          <w:sz w:val="20"/>
+          <w:szCs w:val="20"/>
+          <w:lang w:val="en-US"/>
+        </w:rPr>
+      </w:pPr>
+      <w:r>
+        <w:rPr>
+          <w:rFonts w:ascii="Times New Roman" w:hAnsi="Times New Roman" w:cs="Times New Roman"/>
+          <w:color w:val="000000" w:themeColor="text1"/>
+          <w:sz w:val="20"/>
+          <w:szCs w:val="20"/>
+        </w:rPr>
+        <w:t xml:space="preserve">На рисунке выше показано, как мы объединили 2 условия: активность респондента и его половой признак. Не трудно догадаться, что в таком случае происходит объединение правил, находящихся в одной строке, по логическому И. Два условия объединены одним фактов </w:t>
+      </w:r>
+      <w:r>
+        <w:rPr>
+          <w:rFonts w:ascii="Times New Roman" w:hAnsi="Times New Roman" w:cs="Times New Roman"/>
+          <w:color w:val="000000" w:themeColor="text1"/>
+          <w:sz w:val="20"/>
+          <w:szCs w:val="20"/>
+          <w:lang w:val="en-US"/>
+        </w:rPr>
+        <w:t>Respondent</w:t>
+      </w:r>
+      <w:r>
+        <w:rPr>
+          <w:rFonts w:ascii="Times New Roman" w:hAnsi="Times New Roman" w:cs="Times New Roman"/>
+          <w:color w:val="000000" w:themeColor="text1"/>
+          <w:sz w:val="20"/>
+          <w:szCs w:val="20"/>
+        </w:rPr>
+        <w:t xml:space="preserve">. </w:t>
+      </w:r>
+      <w:r>
+        <w:rPr>
+          <w:rFonts w:ascii="Times New Roman" w:hAnsi="Times New Roman" w:cs="Times New Roman"/>
+          <w:color w:val="000000" w:themeColor="text1"/>
+          <w:sz w:val="20"/>
+          <w:szCs w:val="20"/>
+        </w:rPr>
+        <w:t xml:space="preserve">Вот так выглядит описание правила на языке </w:t>
+      </w:r>
+      <w:r>
+        <w:rPr>
+          <w:rFonts w:ascii="Times New Roman" w:hAnsi="Times New Roman" w:cs="Times New Roman"/>
+          <w:color w:val="000000" w:themeColor="text1"/>
+          <w:sz w:val="20"/>
+          <w:szCs w:val="20"/>
+          <w:lang w:val="en-US"/>
+        </w:rPr>
+        <w:t>DRL:</w:t>
+      </w:r>
+    </w:p>
+    <w:p>
+      <w:pPr>
+        <w:rPr>
+          <w:rFonts w:ascii="Times New Roman" w:hAnsi="Times New Roman" w:cs="Times New Roman"/>
+          <w:color w:val="000000" w:themeColor="text1"/>
+          <w:sz w:val="20"/>
+          <w:szCs w:val="20"/>
+          <w:lang w:val="en-US"/>
+        </w:rPr>
+      </w:pPr>
+    </w:p>
+    <w:p>
+      <w:pPr>
+        <w:rPr>
+          <w:rFonts w:ascii="Courier New" w:eastAsia="Times New Roman" w:hAnsi="Courier New" w:cs="Courier New"/>
+          <w:i/>
+          <w:iCs/>
+          <w:color w:val="8C8C8C"/>
+          <w:sz w:val="16"/>
+          <w:szCs w:val="16"/>
+          <w:lang w:val="en-US" w:eastAsia="en-GB"/>
+        </w:rPr>
+      </w:pPr>
+      <w:r>
+        <w:rPr>
+          <w:rFonts w:ascii="Courier New" w:eastAsia="Times New Roman" w:hAnsi="Courier New" w:cs="Courier New"/>
+          <w:i/>
+          <w:iCs/>
+          <w:color w:val="8C8C8C"/>
+          <w:sz w:val="16"/>
+          <w:szCs w:val="16"/>
+          <w:lang w:val="en-US" w:eastAsia="en-GB"/>
+        </w:rPr>
+        <w:t>rule "name_for_RuleTable_20"</w:t>
+      </w:r>
+    </w:p>
+    <w:p>
+      <w:pPr>
+        <w:rPr>
+          <w:rFonts w:ascii="Courier New" w:eastAsia="Times New Roman" w:hAnsi="Courier New" w:cs="Courier New"/>
+          <w:i/>
+          <w:iCs/>
+          <w:color w:val="8C8C8C"/>
+          <w:sz w:val="16"/>
+          <w:szCs w:val="16"/>
+          <w:lang w:val="en-US" w:eastAsia="en-GB"/>
+        </w:rPr>
+      </w:pPr>
+      <w:r>
+        <w:rPr>
+          <w:rFonts w:ascii="Courier New" w:eastAsia="Times New Roman" w:hAnsi="Courier New" w:cs="Courier New"/>
+          <w:i/>
+          <w:iCs/>
+          <w:color w:val="8C8C8C"/>
+          <w:sz w:val="16"/>
+          <w:szCs w:val="16"/>
+          <w:lang w:val="en-US" w:eastAsia="en-GB"/>
+        </w:rPr>
+        <w:tab/>
+        <w:t>when</w:t>
+      </w:r>
+    </w:p>
+    <w:p>
+      <w:pPr>
+        <w:rPr>
+          <w:rFonts w:ascii="Courier New" w:eastAsia="Times New Roman" w:hAnsi="Courier New" w:cs="Courier New"/>
+          <w:i/>
+          <w:iCs/>
+          <w:color w:val="8C8C8C"/>
+          <w:sz w:val="16"/>
+          <w:szCs w:val="16"/>
+          <w:lang w:val="en-US" w:eastAsia="en-GB"/>
+        </w:rPr>
+      </w:pPr>
+      <w:r>
+        <w:rPr>
+          <w:rFonts w:ascii="Courier New" w:eastAsia="Times New Roman" w:hAnsi="Courier New" w:cs="Courier New"/>
+          <w:i/>
+          <w:iCs/>
+          <w:color w:val="8C8C8C"/>
+          <w:sz w:val="16"/>
+          <w:szCs w:val="16"/>
+          <w:lang w:val="en-US" w:eastAsia="en-GB"/>
+        </w:rPr>
+        <w:tab/>
+      </w:r>
+      <w:r>
+        <w:rPr>
+          <w:rFonts w:ascii="Courier New" w:eastAsia="Times New Roman" w:hAnsi="Courier New" w:cs="Courier New"/>
+          <w:i/>
+          <w:iCs/>
+          <w:color w:val="8C8C8C"/>
+          <w:sz w:val="16"/>
+          <w:szCs w:val="16"/>
+          <w:lang w:val="en-US" w:eastAsia="en-GB"/>
+        </w:rPr>
+        <w:tab/>
+        <w:t xml:space="preserve">$s: </w:t>
+      </w:r>
+      <w:proofErr w:type="gramStart"/>
+      <w:r>
+        <w:rPr>
+          <w:rFonts w:ascii="Courier New" w:eastAsia="Times New Roman" w:hAnsi="Courier New" w:cs="Courier New"/>
+          <w:i/>
+          <w:iCs/>
+          <w:color w:val="8C8C8C"/>
+          <w:sz w:val="16"/>
+          <w:szCs w:val="16"/>
+          <w:lang w:val="en-US" w:eastAsia="en-GB"/>
+        </w:rPr>
+        <w:t>Respondent(</w:t>
+      </w:r>
+      <w:proofErr w:type="spellStart"/>
+      <w:proofErr w:type="gramEnd"/>
+      <w:r>
+        <w:rPr>
+          <w:rFonts w:ascii="Courier New" w:eastAsia="Times New Roman" w:hAnsi="Courier New" w:cs="Courier New"/>
+          <w:i/>
+          <w:iCs/>
+          <w:color w:val="8C8C8C"/>
+          <w:sz w:val="16"/>
+          <w:szCs w:val="16"/>
+          <w:lang w:val="en-US" w:eastAsia="en-GB"/>
+        </w:rPr>
+        <w:t>isActive</w:t>
+      </w:r>
+      <w:proofErr w:type="spellEnd"/>
+      <w:r>
+        <w:rPr>
+          <w:rFonts w:ascii="Courier New" w:eastAsia="Times New Roman" w:hAnsi="Courier New" w:cs="Courier New"/>
+          <w:i/>
+          <w:iCs/>
+          <w:color w:val="8C8C8C"/>
+          <w:sz w:val="16"/>
+          <w:szCs w:val="16"/>
+          <w:lang w:val="en-US" w:eastAsia="en-GB"/>
+        </w:rPr>
+        <w:t xml:space="preserve"> == true, gender == "male")</w:t>
+      </w:r>
+    </w:p>
+    <w:p>
+      <w:pPr>
+        <w:rPr>
+          <w:rFonts w:ascii="Courier New" w:eastAsia="Times New Roman" w:hAnsi="Courier New" w:cs="Courier New"/>
+          <w:i/>
+          <w:iCs/>
+          <w:color w:val="8C8C8C"/>
+          <w:sz w:val="16"/>
+          <w:szCs w:val="16"/>
+          <w:lang w:val="en-US" w:eastAsia="en-GB"/>
+        </w:rPr>
+      </w:pPr>
+      <w:r>
+        <w:rPr>
+          <w:rFonts w:ascii="Courier New" w:eastAsia="Times New Roman" w:hAnsi="Courier New" w:cs="Courier New"/>
+          <w:i/>
+          <w:iCs/>
+          <w:color w:val="8C8C8C"/>
+          <w:sz w:val="16"/>
+          <w:szCs w:val="16"/>
+          <w:lang w:val="en-US" w:eastAsia="en-GB"/>
+        </w:rPr>
+        <w:tab/>
+        <w:t>then</w:t>
+      </w:r>
+    </w:p>
+    <w:p>
+      <w:pPr>
+        <w:rPr>
+          <w:rFonts w:ascii="Courier New" w:eastAsia="Times New Roman" w:hAnsi="Courier New" w:cs="Courier New"/>
+          <w:i/>
+          <w:iCs/>
+          <w:color w:val="8C8C8C"/>
+          <w:sz w:val="16"/>
+          <w:szCs w:val="16"/>
+          <w:lang w:val="en-US" w:eastAsia="en-GB"/>
+        </w:rPr>
+      </w:pPr>
+      <w:r>
+        <w:rPr>
+          <w:rFonts w:ascii="Courier New" w:eastAsia="Times New Roman" w:hAnsi="Courier New" w:cs="Courier New"/>
+          <w:i/>
+          <w:iCs/>
+          <w:color w:val="8C8C8C"/>
+          <w:sz w:val="16"/>
+          <w:szCs w:val="16"/>
+          <w:lang w:val="en-US" w:eastAsia="en-GB"/>
+        </w:rPr>
+        <w:tab/>
+      </w:r>
+      <w:r>
+        <w:rPr>
+          <w:rFonts w:ascii="Courier New" w:eastAsia="Times New Roman" w:hAnsi="Courier New" w:cs="Courier New"/>
+          <w:i/>
+          <w:iCs/>
+          <w:color w:val="8C8C8C"/>
+          <w:sz w:val="16"/>
+          <w:szCs w:val="16"/>
+          <w:lang w:val="en-US" w:eastAsia="en-GB"/>
+        </w:rPr>
+        <w:tab/>
+        <w:t>$</w:t>
+      </w:r>
+      <w:proofErr w:type="spellStart"/>
+      <w:proofErr w:type="gramStart"/>
+      <w:r>
+        <w:rPr>
+          <w:rFonts w:ascii="Courier New" w:eastAsia="Times New Roman" w:hAnsi="Courier New" w:cs="Courier New"/>
+          <w:i/>
+          <w:iCs/>
+          <w:color w:val="8C8C8C"/>
+          <w:sz w:val="16"/>
+          <w:szCs w:val="16"/>
+          <w:lang w:val="en-US" w:eastAsia="en-GB"/>
+        </w:rPr>
+        <w:t>s.addResult</w:t>
+      </w:r>
+      <w:proofErr w:type="spellEnd"/>
+      <w:proofErr w:type="gramEnd"/>
+      <w:r>
+        <w:rPr>
+          <w:rFonts w:ascii="Courier New" w:eastAsia="Times New Roman" w:hAnsi="Courier New" w:cs="Courier New"/>
+          <w:i/>
+          <w:iCs/>
+          <w:color w:val="8C8C8C"/>
+          <w:sz w:val="16"/>
+          <w:szCs w:val="16"/>
+          <w:lang w:val="en-US" w:eastAsia="en-GB"/>
+        </w:rPr>
+        <w:t>("SEX", "M");</w:t>
+      </w:r>
+    </w:p>
+    <w:p>
+      <w:pPr>
+        <w:rPr>
+          <w:rFonts w:ascii="Courier New" w:eastAsia="Times New Roman" w:hAnsi="Courier New" w:cs="Courier New"/>
+          <w:i/>
+          <w:iCs/>
+          <w:color w:val="8C8C8C"/>
+          <w:sz w:val="16"/>
+          <w:szCs w:val="16"/>
+          <w:lang w:val="en-US" w:eastAsia="en-GB"/>
+        </w:rPr>
+      </w:pPr>
+      <w:r>
+        <w:rPr>
+          <w:rFonts w:ascii="Courier New" w:eastAsia="Times New Roman" w:hAnsi="Courier New" w:cs="Courier New"/>
+          <w:i/>
+          <w:iCs/>
+          <w:color w:val="8C8C8C"/>
+          <w:sz w:val="16"/>
+          <w:szCs w:val="16"/>
+          <w:lang w:val="en-US" w:eastAsia="en-GB"/>
+        </w:rPr>
+        <w:t>end</w:t>
+      </w:r>
+    </w:p>
+    <w:p>
+      <w:pPr>
+        <w:rPr>
+          <w:rFonts w:ascii="Courier New" w:eastAsia="Times New Roman" w:hAnsi="Courier New" w:cs="Courier New"/>
+          <w:i/>
+          <w:iCs/>
+          <w:color w:val="8C8C8C"/>
+          <w:sz w:val="16"/>
+          <w:szCs w:val="16"/>
+          <w:lang w:val="en-US" w:eastAsia="en-GB"/>
+        </w:rPr>
+      </w:pPr>
+    </w:p>
+    <w:p>
+      <w:pPr>
+        <w:rPr>
+          <w:rFonts w:ascii="Courier New" w:eastAsia="Times New Roman" w:hAnsi="Courier New" w:cs="Courier New"/>
+          <w:i/>
+          <w:iCs/>
+          <w:color w:val="8C8C8C"/>
+          <w:sz w:val="16"/>
+          <w:szCs w:val="16"/>
+          <w:lang w:val="en-US" w:eastAsia="en-GB"/>
+        </w:rPr>
+      </w:pPr>
+      <w:r>
+        <w:rPr>
+          <w:rFonts w:ascii="Courier New" w:eastAsia="Times New Roman" w:hAnsi="Courier New" w:cs="Courier New"/>
+          <w:i/>
+          <w:iCs/>
+          <w:color w:val="8C8C8C"/>
+          <w:sz w:val="16"/>
+          <w:szCs w:val="16"/>
+          <w:lang w:val="en-US" w:eastAsia="en-GB"/>
+        </w:rPr>
+        <w:t>rule "name_for_RuleTable_21"</w:t>
+      </w:r>
+    </w:p>
+    <w:p>
+      <w:pPr>
+        <w:rPr>
+          <w:rFonts w:ascii="Courier New" w:eastAsia="Times New Roman" w:hAnsi="Courier New" w:cs="Courier New"/>
+          <w:i/>
+          <w:iCs/>
+          <w:color w:val="8C8C8C"/>
+          <w:sz w:val="16"/>
+          <w:szCs w:val="16"/>
+          <w:lang w:val="en-US" w:eastAsia="en-GB"/>
+        </w:rPr>
+      </w:pPr>
+      <w:r>
+        <w:rPr>
+          <w:rFonts w:ascii="Courier New" w:eastAsia="Times New Roman" w:hAnsi="Courier New" w:cs="Courier New"/>
+          <w:i/>
+          <w:iCs/>
+          <w:color w:val="8C8C8C"/>
+          <w:sz w:val="16"/>
+          <w:szCs w:val="16"/>
+          <w:lang w:val="en-US" w:eastAsia="en-GB"/>
+        </w:rPr>
+        <w:tab/>
+        <w:t>when</w:t>
+      </w:r>
+    </w:p>
+    <w:p>
+      <w:pPr>
+        <w:rPr>
+          <w:rFonts w:ascii="Courier New" w:eastAsia="Times New Roman" w:hAnsi="Courier New" w:cs="Courier New"/>
+          <w:i/>
+          <w:iCs/>
+          <w:color w:val="8C8C8C"/>
+          <w:sz w:val="16"/>
+          <w:szCs w:val="16"/>
+          <w:lang w:val="en-US" w:eastAsia="en-GB"/>
+        </w:rPr>
+      </w:pPr>
+      <w:r>
+        <w:rPr>
+          <w:rFonts w:ascii="Courier New" w:eastAsia="Times New Roman" w:hAnsi="Courier New" w:cs="Courier New"/>
+          <w:i/>
+          <w:iCs/>
+          <w:color w:val="8C8C8C"/>
+          <w:sz w:val="16"/>
+          <w:szCs w:val="16"/>
+          <w:lang w:val="en-US" w:eastAsia="en-GB"/>
+        </w:rPr>
+        <w:tab/>
+      </w:r>
+      <w:r>
+        <w:rPr>
+          <w:rFonts w:ascii="Courier New" w:eastAsia="Times New Roman" w:hAnsi="Courier New" w:cs="Courier New"/>
+          <w:i/>
+          <w:iCs/>
+          <w:color w:val="8C8C8C"/>
+          <w:sz w:val="16"/>
+          <w:szCs w:val="16"/>
+          <w:lang w:val="en-US" w:eastAsia="en-GB"/>
+        </w:rPr>
+        <w:tab/>
+        <w:t xml:space="preserve">$s: </w:t>
+      </w:r>
+      <w:proofErr w:type="gramStart"/>
+      <w:r>
+        <w:rPr>
+          <w:rFonts w:ascii="Courier New" w:eastAsia="Times New Roman" w:hAnsi="Courier New" w:cs="Courier New"/>
+          <w:i/>
+          <w:iCs/>
+          <w:color w:val="8C8C8C"/>
+          <w:sz w:val="16"/>
+          <w:szCs w:val="16"/>
+          <w:lang w:val="en-US" w:eastAsia="en-GB"/>
+        </w:rPr>
+        <w:t>Respondent(</w:t>
+      </w:r>
+      <w:proofErr w:type="spellStart"/>
+      <w:proofErr w:type="gramEnd"/>
+      <w:r>
+        <w:rPr>
+          <w:rFonts w:ascii="Courier New" w:eastAsia="Times New Roman" w:hAnsi="Courier New" w:cs="Courier New"/>
+          <w:i/>
+          <w:iCs/>
+          <w:color w:val="8C8C8C"/>
+          <w:sz w:val="16"/>
+          <w:szCs w:val="16"/>
+          <w:lang w:val="en-US" w:eastAsia="en-GB"/>
+        </w:rPr>
+        <w:t>isActive</w:t>
+      </w:r>
+      <w:proofErr w:type="spellEnd"/>
+      <w:r>
+        <w:rPr>
+          <w:rFonts w:ascii="Courier New" w:eastAsia="Times New Roman" w:hAnsi="Courier New" w:cs="Courier New"/>
+          <w:i/>
+          <w:iCs/>
+          <w:color w:val="8C8C8C"/>
+          <w:sz w:val="16"/>
+          <w:szCs w:val="16"/>
+          <w:lang w:val="en-US" w:eastAsia="en-GB"/>
+        </w:rPr>
+        <w:t xml:space="preserve"> == true, gender == "female")</w:t>
+      </w:r>
+    </w:p>
+    <w:p>
+      <w:pPr>
+        <w:rPr>
+          <w:rFonts w:ascii="Courier New" w:eastAsia="Times New Roman" w:hAnsi="Courier New" w:cs="Courier New"/>
+          <w:i/>
+          <w:iCs/>
+          <w:color w:val="8C8C8C"/>
+          <w:sz w:val="16"/>
+          <w:szCs w:val="16"/>
+          <w:lang w:val="en-US" w:eastAsia="en-GB"/>
+        </w:rPr>
+      </w:pPr>
+      <w:r>
+        <w:rPr>
+          <w:rFonts w:ascii="Courier New" w:eastAsia="Times New Roman" w:hAnsi="Courier New" w:cs="Courier New"/>
+          <w:i/>
+          <w:iCs/>
+          <w:color w:val="8C8C8C"/>
+          <w:sz w:val="16"/>
+          <w:szCs w:val="16"/>
+          <w:lang w:val="en-US" w:eastAsia="en-GB"/>
+        </w:rPr>
+        <w:tab/>
+        <w:t>then</w:t>
+      </w:r>
+    </w:p>
+    <w:p>
+      <w:pPr>
+        <w:rPr>
+          <w:rFonts w:ascii="Courier New" w:eastAsia="Times New Roman" w:hAnsi="Courier New" w:cs="Courier New"/>
+          <w:i/>
+          <w:iCs/>
+          <w:color w:val="8C8C8C"/>
+          <w:sz w:val="16"/>
+          <w:szCs w:val="16"/>
+          <w:lang w:val="en-US" w:eastAsia="en-GB"/>
+        </w:rPr>
+      </w:pPr>
+      <w:r>
+        <w:rPr>
+          <w:rFonts w:ascii="Courier New" w:eastAsia="Times New Roman" w:hAnsi="Courier New" w:cs="Courier New"/>
+          <w:i/>
+          <w:iCs/>
+          <w:color w:val="8C8C8C"/>
+          <w:sz w:val="16"/>
+          <w:szCs w:val="16"/>
+          <w:lang w:val="en-US" w:eastAsia="en-GB"/>
+        </w:rPr>
+        <w:tab/>
+      </w:r>
+      <w:r>
+        <w:rPr>
+          <w:rFonts w:ascii="Courier New" w:eastAsia="Times New Roman" w:hAnsi="Courier New" w:cs="Courier New"/>
+          <w:i/>
+          <w:iCs/>
+          <w:color w:val="8C8C8C"/>
+          <w:sz w:val="16"/>
+          <w:szCs w:val="16"/>
+          <w:lang w:val="en-US" w:eastAsia="en-GB"/>
+        </w:rPr>
+        <w:tab/>
+        <w:t>$</w:t>
+      </w:r>
+      <w:proofErr w:type="spellStart"/>
+      <w:proofErr w:type="gramStart"/>
+      <w:r>
+        <w:rPr>
+          <w:rFonts w:ascii="Courier New" w:eastAsia="Times New Roman" w:hAnsi="Courier New" w:cs="Courier New"/>
+          <w:i/>
+          <w:iCs/>
+          <w:color w:val="8C8C8C"/>
+          <w:sz w:val="16"/>
+          <w:szCs w:val="16"/>
+          <w:lang w:val="en-US" w:eastAsia="en-GB"/>
+        </w:rPr>
+        <w:t>s.addResult</w:t>
+      </w:r>
+      <w:proofErr w:type="spellEnd"/>
+      <w:proofErr w:type="gramEnd"/>
+      <w:r>
+        <w:rPr>
+          <w:rFonts w:ascii="Courier New" w:eastAsia="Times New Roman" w:hAnsi="Courier New" w:cs="Courier New"/>
+          <w:i/>
+          <w:iCs/>
+          <w:color w:val="8C8C8C"/>
+          <w:sz w:val="16"/>
+          <w:szCs w:val="16"/>
+          <w:lang w:val="en-US" w:eastAsia="en-GB"/>
+        </w:rPr>
+        <w:t>("SEX", "F");</w:t>
+      </w:r>
+    </w:p>
+    <w:p>
+      <w:pPr>
+        <w:rPr>
+          <w:rFonts w:ascii="Courier New" w:eastAsia="Times New Roman" w:hAnsi="Courier New" w:cs="Courier New"/>
+          <w:i/>
+          <w:iCs/>
+          <w:color w:val="8C8C8C"/>
+          <w:sz w:val="16"/>
+          <w:szCs w:val="16"/>
+          <w:lang w:eastAsia="en-GB"/>
+        </w:rPr>
+      </w:pPr>
+      <w:r>
+        <w:rPr>
+          <w:rFonts w:ascii="Courier New" w:eastAsia="Times New Roman" w:hAnsi="Courier New" w:cs="Courier New"/>
+          <w:i/>
+          <w:iCs/>
+          <w:color w:val="8C8C8C"/>
+          <w:sz w:val="16"/>
+          <w:szCs w:val="16"/>
+          <w:lang w:val="en-US" w:eastAsia="en-GB"/>
+        </w:rPr>
+        <w:t>end</w:t>
+      </w:r>
+    </w:p>
+    <w:p>
+      <w:pPr>
+        <w:rPr>
+          <w:rFonts w:ascii="Courier New" w:eastAsia="Times New Roman" w:hAnsi="Courier New" w:cs="Courier New"/>
+          <w:i/>
+          <w:iCs/>
+          <w:color w:val="8C8C8C"/>
+          <w:sz w:val="16"/>
+          <w:szCs w:val="16"/>
+          <w:lang w:eastAsia="en-GB"/>
+        </w:rPr>
+      </w:pPr>
+    </w:p>
+    <w:p>
+      <w:pPr>
+        <w:rPr>
+          <w:rFonts w:ascii="Times New Roman" w:eastAsia="Times New Roman" w:hAnsi="Times New Roman" w:cs="Times New Roman"/>
+          <w:color w:val="000000" w:themeColor="text1"/>
+          <w:sz w:val="20"/>
+          <w:szCs w:val="20"/>
+          <w:lang w:eastAsia="en-GB"/>
+        </w:rPr>
+      </w:pPr>
+      <w:r>
+        <w:rPr>
+          <w:rFonts w:ascii="Times New Roman" w:eastAsia="Times New Roman" w:hAnsi="Times New Roman" w:cs="Times New Roman"/>
+          <w:color w:val="000000" w:themeColor="text1"/>
+          <w:sz w:val="20"/>
+          <w:szCs w:val="20"/>
+          <w:lang w:eastAsia="en-GB"/>
+        </w:rPr>
+        <w:t xml:space="preserve">Стоит отметить об использовании параметра </w:t>
+      </w:r>
+      <w:r>
+        <w:rPr>
+          <w:rFonts w:ascii="Times New Roman" w:eastAsia="Times New Roman" w:hAnsi="Times New Roman" w:cs="Times New Roman"/>
+          <w:i/>
+          <w:iCs/>
+          <w:color w:val="000000" w:themeColor="text1"/>
+          <w:sz w:val="20"/>
+          <w:szCs w:val="20"/>
+          <w:lang w:eastAsia="en-GB"/>
+        </w:rPr>
+        <w:t>$</w:t>
+      </w:r>
+      <w:r>
+        <w:rPr>
+          <w:rFonts w:ascii="Times New Roman" w:eastAsia="Times New Roman" w:hAnsi="Times New Roman" w:cs="Times New Roman"/>
+          <w:i/>
+          <w:iCs/>
+          <w:color w:val="000000" w:themeColor="text1"/>
+          <w:sz w:val="20"/>
+          <w:szCs w:val="20"/>
+          <w:lang w:val="en-US" w:eastAsia="en-GB"/>
+        </w:rPr>
+        <w:t>param</w:t>
+      </w:r>
+      <w:r>
+        <w:rPr>
+          <w:rFonts w:ascii="Times New Roman" w:eastAsia="Times New Roman" w:hAnsi="Times New Roman" w:cs="Times New Roman"/>
+          <w:i/>
+          <w:iCs/>
+          <w:color w:val="000000" w:themeColor="text1"/>
+          <w:sz w:val="20"/>
+          <w:szCs w:val="20"/>
+          <w:lang w:eastAsia="en-GB"/>
+        </w:rPr>
+        <w:t xml:space="preserve">. </w:t>
+      </w:r>
+      <w:r>
+        <w:rPr>
+          <w:rFonts w:ascii="Times New Roman" w:eastAsia="Times New Roman" w:hAnsi="Times New Roman" w:cs="Times New Roman"/>
+          <w:color w:val="000000" w:themeColor="text1"/>
+          <w:sz w:val="20"/>
+          <w:szCs w:val="20"/>
+          <w:lang w:eastAsia="en-GB"/>
+        </w:rPr>
+        <w:t xml:space="preserve">Этот параметр работает в рамках одного столбца и во время компиляции правил он будет заменен на конкретное значение из ячейки. Т.е. условие </w:t>
+      </w:r>
+      <w:proofErr w:type="spellStart"/>
+      <w:r>
+        <w:rPr>
+          <w:rFonts w:ascii="Times New Roman" w:eastAsia="Times New Roman" w:hAnsi="Times New Roman" w:cs="Times New Roman"/>
+          <w:i/>
+          <w:iCs/>
+          <w:color w:val="000000" w:themeColor="text1"/>
+          <w:sz w:val="20"/>
+          <w:szCs w:val="20"/>
+          <w:lang w:val="en-US" w:eastAsia="en-GB"/>
+        </w:rPr>
+        <w:t>isActive</w:t>
+      </w:r>
+      <w:proofErr w:type="spellEnd"/>
+      <w:r>
+        <w:rPr>
+          <w:rFonts w:ascii="Times New Roman" w:eastAsia="Times New Roman" w:hAnsi="Times New Roman" w:cs="Times New Roman"/>
+          <w:i/>
+          <w:iCs/>
+          <w:color w:val="000000" w:themeColor="text1"/>
+          <w:sz w:val="20"/>
+          <w:szCs w:val="20"/>
+          <w:lang w:eastAsia="en-GB"/>
+        </w:rPr>
+        <w:t xml:space="preserve"> == $</w:t>
+      </w:r>
+      <w:r>
+        <w:rPr>
+          <w:rFonts w:ascii="Times New Roman" w:eastAsia="Times New Roman" w:hAnsi="Times New Roman" w:cs="Times New Roman"/>
+          <w:i/>
+          <w:iCs/>
+          <w:color w:val="000000" w:themeColor="text1"/>
+          <w:sz w:val="20"/>
+          <w:szCs w:val="20"/>
+          <w:lang w:val="en-US" w:eastAsia="en-GB"/>
+        </w:rPr>
+        <w:t>param</w:t>
+      </w:r>
+      <w:r>
+        <w:rPr>
+          <w:rFonts w:ascii="Times New Roman" w:eastAsia="Times New Roman" w:hAnsi="Times New Roman" w:cs="Times New Roman"/>
+          <w:i/>
+          <w:iCs/>
+          <w:color w:val="000000" w:themeColor="text1"/>
+          <w:sz w:val="20"/>
+          <w:szCs w:val="20"/>
+          <w:lang w:eastAsia="en-GB"/>
+        </w:rPr>
+        <w:t xml:space="preserve"> </w:t>
+      </w:r>
+      <w:r>
+        <w:rPr>
+          <w:rFonts w:ascii="Times New Roman" w:eastAsia="Times New Roman" w:hAnsi="Times New Roman" w:cs="Times New Roman"/>
+          <w:color w:val="000000" w:themeColor="text1"/>
+          <w:sz w:val="20"/>
+          <w:szCs w:val="20"/>
+          <w:lang w:eastAsia="en-GB"/>
+        </w:rPr>
+        <w:t xml:space="preserve">будет преобразовано в </w:t>
+      </w:r>
+      <w:proofErr w:type="spellStart"/>
+      <w:r>
+        <w:rPr>
+          <w:rFonts w:ascii="Times New Roman" w:eastAsia="Times New Roman" w:hAnsi="Times New Roman" w:cs="Times New Roman"/>
+          <w:i/>
+          <w:iCs/>
+          <w:color w:val="000000" w:themeColor="text1"/>
+          <w:sz w:val="20"/>
+          <w:szCs w:val="20"/>
+          <w:lang w:val="en-US" w:eastAsia="en-GB"/>
+        </w:rPr>
+        <w:t>isActive</w:t>
+      </w:r>
+      <w:proofErr w:type="spellEnd"/>
+      <w:r>
+        <w:rPr>
+          <w:rFonts w:ascii="Times New Roman" w:eastAsia="Times New Roman" w:hAnsi="Times New Roman" w:cs="Times New Roman"/>
+          <w:i/>
+          <w:iCs/>
+          <w:color w:val="000000" w:themeColor="text1"/>
+          <w:sz w:val="20"/>
+          <w:szCs w:val="20"/>
+          <w:lang w:eastAsia="en-GB"/>
+        </w:rPr>
+        <w:t xml:space="preserve"> == </w:t>
+      </w:r>
+      <w:r>
+        <w:rPr>
+          <w:rFonts w:ascii="Times New Roman" w:eastAsia="Times New Roman" w:hAnsi="Times New Roman" w:cs="Times New Roman"/>
+          <w:i/>
+          <w:iCs/>
+          <w:color w:val="000000" w:themeColor="text1"/>
+          <w:sz w:val="20"/>
+          <w:szCs w:val="20"/>
+          <w:lang w:val="en-US" w:eastAsia="en-GB"/>
+        </w:rPr>
+        <w:t>true</w:t>
+      </w:r>
+      <w:r>
+        <w:rPr>
+          <w:rFonts w:ascii="Times New Roman" w:eastAsia="Times New Roman" w:hAnsi="Times New Roman" w:cs="Times New Roman"/>
+          <w:i/>
+          <w:iCs/>
+          <w:color w:val="000000" w:themeColor="text1"/>
+          <w:sz w:val="20"/>
+          <w:szCs w:val="20"/>
+          <w:lang w:eastAsia="en-GB"/>
+        </w:rPr>
+        <w:t xml:space="preserve">. </w:t>
+      </w:r>
+      <w:r>
+        <w:rPr>
+          <w:rFonts w:ascii="Times New Roman" w:eastAsia="Times New Roman" w:hAnsi="Times New Roman" w:cs="Times New Roman"/>
+          <w:color w:val="000000" w:themeColor="text1"/>
+          <w:sz w:val="20"/>
+          <w:szCs w:val="20"/>
+          <w:lang w:eastAsia="en-GB"/>
+        </w:rPr>
+        <w:t>В случае работы с булевыми или целочисленными</w:t>
+      </w:r>
+      <w:r>
+        <w:rPr>
+          <w:rFonts w:ascii="Times New Roman" w:eastAsia="Times New Roman" w:hAnsi="Times New Roman" w:cs="Times New Roman"/>
+          <w:color w:val="000000" w:themeColor="text1"/>
+          <w:sz w:val="20"/>
+          <w:szCs w:val="20"/>
+          <w:lang w:eastAsia="en-GB"/>
+        </w:rPr>
+        <w:t xml:space="preserve"> </w:t>
+      </w:r>
+      <w:r>
+        <w:rPr>
+          <w:rFonts w:ascii="Times New Roman" w:eastAsia="Times New Roman" w:hAnsi="Times New Roman" w:cs="Times New Roman"/>
+          <w:color w:val="000000" w:themeColor="text1"/>
+          <w:sz w:val="20"/>
+          <w:szCs w:val="20"/>
+          <w:lang w:eastAsia="en-GB"/>
+        </w:rPr>
+        <w:t xml:space="preserve">переменными экранировать его не надо. Движок </w:t>
+      </w:r>
+      <w:r>
+        <w:rPr>
+          <w:rFonts w:ascii="Times New Roman" w:eastAsia="Times New Roman" w:hAnsi="Times New Roman" w:cs="Times New Roman"/>
+          <w:color w:val="000000" w:themeColor="text1"/>
+          <w:sz w:val="20"/>
+          <w:szCs w:val="20"/>
+          <w:lang w:val="en-US" w:eastAsia="en-GB"/>
+        </w:rPr>
+        <w:t>Drools</w:t>
+      </w:r>
+      <w:r>
+        <w:rPr>
+          <w:rFonts w:ascii="Times New Roman" w:eastAsia="Times New Roman" w:hAnsi="Times New Roman" w:cs="Times New Roman"/>
+          <w:color w:val="000000" w:themeColor="text1"/>
+          <w:sz w:val="20"/>
+          <w:szCs w:val="20"/>
+          <w:lang w:eastAsia="en-GB"/>
+        </w:rPr>
+        <w:t xml:space="preserve"> </w:t>
+      </w:r>
+      <w:r>
+        <w:rPr>
+          <w:rFonts w:ascii="Times New Roman" w:eastAsia="Times New Roman" w:hAnsi="Times New Roman" w:cs="Times New Roman"/>
+          <w:color w:val="000000" w:themeColor="text1"/>
+          <w:sz w:val="20"/>
+          <w:szCs w:val="20"/>
+          <w:lang w:eastAsia="en-GB"/>
+        </w:rPr>
+        <w:t xml:space="preserve">понимает, что это не строка. В случае работы со строками экранирование обязательно, как показано в примере со свойством </w:t>
+      </w:r>
+      <w:r>
+        <w:rPr>
+          <w:rFonts w:ascii="Times New Roman" w:eastAsia="Times New Roman" w:hAnsi="Times New Roman" w:cs="Times New Roman"/>
+          <w:color w:val="000000" w:themeColor="text1"/>
+          <w:sz w:val="20"/>
+          <w:szCs w:val="20"/>
+          <w:lang w:val="en-US" w:eastAsia="en-GB"/>
+        </w:rPr>
+        <w:t>gender</w:t>
+      </w:r>
+      <w:r>
+        <w:rPr>
+          <w:rFonts w:ascii="Times New Roman" w:eastAsia="Times New Roman" w:hAnsi="Times New Roman" w:cs="Times New Roman"/>
+          <w:color w:val="000000" w:themeColor="text1"/>
+          <w:sz w:val="20"/>
+          <w:szCs w:val="20"/>
+          <w:lang w:eastAsia="en-GB"/>
+        </w:rPr>
+        <w:t>.</w:t>
+      </w:r>
+    </w:p>
+    <w:p>
+      <w:pPr>
+        <w:rPr>
+          <w:rFonts w:ascii="Times New Roman" w:eastAsia="Times New Roman" w:hAnsi="Times New Roman" w:cs="Times New Roman"/>
+          <w:color w:val="000000" w:themeColor="text1"/>
+          <w:sz w:val="20"/>
+          <w:szCs w:val="20"/>
+          <w:lang w:eastAsia="en-GB"/>
+        </w:rPr>
+      </w:pPr>
+    </w:p>
+    <w:p>
+      <w:pPr>
+        <w:rPr>
+          <w:rFonts w:ascii="Times New Roman" w:eastAsia="Times New Roman" w:hAnsi="Times New Roman" w:cs="Times New Roman"/>
+          <w:color w:val="000000" w:themeColor="text1"/>
+          <w:sz w:val="20"/>
+          <w:szCs w:val="20"/>
+          <w:lang w:eastAsia="en-GB"/>
+        </w:rPr>
+      </w:pPr>
+      <w:r>
+        <w:rPr>
+          <w:rFonts w:ascii="Times New Roman" w:eastAsia="Times New Roman" w:hAnsi="Times New Roman" w:cs="Times New Roman"/>
+          <w:color w:val="000000" w:themeColor="text1"/>
+          <w:sz w:val="20"/>
+          <w:szCs w:val="20"/>
+          <w:lang w:eastAsia="en-GB"/>
+        </w:rPr>
+        <w:t>В социологических исследо</w:t>
+      </w:r>
+      <w:r>
+        <w:rPr>
+          <w:rFonts w:ascii="Times New Roman" w:eastAsia="Times New Roman" w:hAnsi="Times New Roman" w:cs="Times New Roman"/>
+          <w:color w:val="000000" w:themeColor="text1"/>
+          <w:sz w:val="20"/>
+          <w:szCs w:val="20"/>
+          <w:lang w:eastAsia="en-GB"/>
+        </w:rPr>
+        <w:t>вания часто разбивают респондентов на половозрастные группы для того. Следующий пример как раз демонстрирует такое разбиение:</w:t>
+      </w:r>
+    </w:p>
+    <w:p>
+      <w:pPr>
+        <w:rPr>
+          <w:rFonts w:ascii="Times New Roman" w:eastAsia="Times New Roman" w:hAnsi="Times New Roman" w:cs="Times New Roman"/>
+          <w:color w:val="000000" w:themeColor="text1"/>
+          <w:sz w:val="20"/>
+          <w:szCs w:val="20"/>
+          <w:lang w:eastAsia="en-GB"/>
+        </w:rPr>
+      </w:pPr>
+    </w:p>
+    <w:p>
+      <w:pPr>
+        <w:jc w:val="center"/>
+        <w:rPr>
+          <w:rFonts w:ascii="Times New Roman" w:eastAsia="Times New Roman" w:hAnsi="Times New Roman" w:cs="Times New Roman"/>
+          <w:color w:val="000000" w:themeColor="text1"/>
+          <w:sz w:val="20"/>
+          <w:szCs w:val="20"/>
+          <w:lang w:eastAsia="en-GB"/>
+        </w:rPr>
+      </w:pPr>
+      <w:r>
+        <w:rPr>
+          <w:rFonts w:ascii="Times New Roman" w:eastAsia="Times New Roman" w:hAnsi="Times New Roman" w:cs="Times New Roman"/>
+          <w:noProof/>
+          <w:color w:val="000000" w:themeColor="text1"/>
+          <w:sz w:val="20"/>
+          <w:szCs w:val="20"/>
+          <w:lang w:eastAsia="en-GB"/>
+        </w:rPr>
+        <w:drawing>
+          <wp:inline distT="0" distB="0" distL="0" distR="0" wp14:anchorId="3799043E" wp14:editId="51995A3E">
+            <wp:extent cx="4936573" cy="689610"/>
+            <wp:effectExtent l="0" t="0" r="3810" b="0"/>
+            <wp:docPr id="8" name="Picture 8"/>
+            <wp:cNvGraphicFramePr>
+              <a:graphicFrameLocks xmlns:a="http://schemas.openxmlformats.org/drawingml/2006/main" noChangeAspect="1"/>
+            </wp:cNvGraphicFramePr>
+            <a:graphic xmlns:a="http://schemas.openxmlformats.org/drawingml/2006/main">
+              <a:graphicData uri="http://schemas.openxmlformats.org/drawingml/2006/picture">
+                <pic:pic xmlns:pic="http://schemas.openxmlformats.org/drawingml/2006/picture">
+                  <pic:nvPicPr>
+                    <pic:cNvPr id="8" name="Screenshot 2020-11-18 at 23.35.34.png"/>
+                    <pic:cNvPicPr/>
+                  </pic:nvPicPr>
+                  <pic:blipFill>
+                    <a:blip r:embed="rId10" cstate="print">
+                      <a:extLst>
+                        <a:ext uri="{28A0092B-C50C-407E-A947-70E740481C1C}">
+                          <a14:useLocalDpi xmlns:a14="http://schemas.microsoft.com/office/drawing/2010/main" val="0"/>
+                        </a:ext>
+                      </a:extLst>
+                    </a:blip>
+                    <a:stretch>
+                      <a:fillRect/>
+                    </a:stretch>
+                  </pic:blipFill>
+                  <pic:spPr>
+                    <a:xfrm>
+                      <a:off x="0" y="0"/>
+                      <a:ext cx="4940913" cy="690216"/>
+                    </a:xfrm>
+                    <a:prstGeom prst="rect">
+                      <a:avLst/>
+                    </a:prstGeom>
+                  </pic:spPr>
+                </pic:pic>
+              </a:graphicData>
+            </a:graphic>
+          </wp:inline>
+        </w:drawing>
+      </w:r>
+    </w:p>
+    <w:p>
+      <w:pPr>
+        <w:jc w:val="center"/>
+        <w:rPr>
+          <w:rFonts w:ascii="Times New Roman" w:eastAsia="Times New Roman" w:hAnsi="Times New Roman" w:cs="Times New Roman"/>
+          <w:color w:val="000000" w:themeColor="text1"/>
+          <w:sz w:val="20"/>
+          <w:szCs w:val="20"/>
+          <w:lang w:eastAsia="en-GB"/>
+        </w:rPr>
+      </w:pPr>
+    </w:p>
+    <w:p>
+      <w:pPr>
+        <w:rPr>
+          <w:rFonts w:ascii="Times New Roman" w:eastAsia="Times New Roman" w:hAnsi="Times New Roman" w:cs="Times New Roman"/>
+          <w:color w:val="000000" w:themeColor="text1"/>
+          <w:sz w:val="20"/>
+          <w:szCs w:val="20"/>
+          <w:lang w:eastAsia="en-GB"/>
+        </w:rPr>
+      </w:pPr>
+      <w:r>
+        <w:rPr>
+          <w:rFonts w:ascii="Times New Roman" w:eastAsia="Times New Roman" w:hAnsi="Times New Roman" w:cs="Times New Roman"/>
+          <w:color w:val="000000" w:themeColor="text1"/>
+          <w:sz w:val="20"/>
+          <w:szCs w:val="20"/>
+          <w:lang w:eastAsia="en-GB"/>
+        </w:rPr>
+        <w:t xml:space="preserve">Данное правило производит разбивку активных респондентов </w:t>
+      </w:r>
+      <w:r>
+        <w:rPr>
+          <w:rFonts w:ascii="Times New Roman" w:eastAsia="Times New Roman" w:hAnsi="Times New Roman" w:cs="Times New Roman"/>
+          <w:color w:val="000000" w:themeColor="text1"/>
+          <w:sz w:val="20"/>
+          <w:szCs w:val="20"/>
+          <w:lang w:eastAsia="en-GB"/>
+        </w:rPr>
+        <w:t>по половому признаку, а также на две возрастные категории до 17 лет включительно и после 18 лет включительно. Повторюсь, в случае работы с числами экранирующие кавычки не требуются.</w:t>
+      </w:r>
       <w:bookmarkStart w:id="0" w:name="_GoBack"/>
       <w:bookmarkEnd w:id="0"/>
-    </w:p>
-    <w:p>
-      <w:pPr>
-        <w:rPr>
-          <w:rFonts w:ascii="Times New Roman" w:eastAsia="Times New Roman" w:hAnsi="Times New Roman" w:cs="Times New Roman"/>
-          <w:lang w:eastAsia="en-GB"/>
-        </w:rPr>
-      </w:pPr>
-    </w:p>
-    <w:p>
-      <w:pPr>
-        <w:rPr>
-          <w:rFonts w:ascii="Times New Roman" w:hAnsi="Times New Roman" w:cs="Times New Roman"/>
-          <w:color w:val="000000" w:themeColor="text1"/>
-          <w:sz w:val="20"/>
-          <w:szCs w:val="20"/>
-        </w:rPr>
-      </w:pPr>
-    </w:p>
-    <w:p>
-      <w:pPr>
-        <w:rPr>
-          <w:rFonts w:ascii="Times New Roman" w:hAnsi="Times New Roman" w:cs="Times New Roman"/>
-          <w:color w:val="000000" w:themeColor="text1"/>
-          <w:sz w:val="20"/>
-          <w:szCs w:val="20"/>
-        </w:rPr>
-      </w:pPr>
     </w:p>
     <w:sectPr>
       <w:pgSz w:w="11900" w:h="16840"/>

</xml_diff>

<commit_message>
add fixes to article
</commit_message>
<xml_diff>
--- a/article_rus.docx
+++ b/article_rus.docx
@@ -78,7 +78,63 @@
           <w:rFonts w:ascii="Times New Roman" w:hAnsi="Times New Roman" w:cs="Times New Roman"/>
           <w:color w:val="000000" w:themeColor="text1"/>
         </w:rPr>
-        <w:t xml:space="preserve">Правила. Мы узнаем это слово с самого детства. В начале родители говорят нам, как нужно поступать, а как лучше не стоит. Потом мы приходим в школу, и там учителя диктуют свои порядки. В университете мы </w:t>
+        <w:t xml:space="preserve">Правила. Мы знаем это слово с самого детства. В начале родители </w:t>
+      </w:r>
+      <w:r>
+        <w:rPr>
+          <w:rFonts w:ascii="Times New Roman" w:hAnsi="Times New Roman" w:cs="Times New Roman"/>
+          <w:color w:val="000000" w:themeColor="text1"/>
+        </w:rPr>
+        <w:t>учат нас</w:t>
+      </w:r>
+      <w:r>
+        <w:rPr>
+          <w:rFonts w:ascii="Times New Roman" w:hAnsi="Times New Roman" w:cs="Times New Roman"/>
+          <w:color w:val="000000" w:themeColor="text1"/>
+        </w:rPr>
+        <w:t xml:space="preserve">, как нужно </w:t>
+      </w:r>
+      <w:r>
+        <w:rPr>
+          <w:rFonts w:ascii="Times New Roman" w:hAnsi="Times New Roman" w:cs="Times New Roman"/>
+          <w:color w:val="000000" w:themeColor="text1"/>
+        </w:rPr>
+        <w:t xml:space="preserve">правильно </w:t>
+      </w:r>
+      <w:r>
+        <w:rPr>
+          <w:rFonts w:ascii="Times New Roman" w:hAnsi="Times New Roman" w:cs="Times New Roman"/>
+          <w:color w:val="000000" w:themeColor="text1"/>
+        </w:rPr>
+        <w:t xml:space="preserve">поступать, </w:t>
+      </w:r>
+      <w:r>
+        <w:rPr>
+          <w:rFonts w:ascii="Times New Roman" w:hAnsi="Times New Roman" w:cs="Times New Roman"/>
+          <w:color w:val="000000" w:themeColor="text1"/>
+        </w:rPr>
+        <w:t>потом</w:t>
+      </w:r>
+      <w:r>
+        <w:rPr>
+          <w:rFonts w:ascii="Times New Roman" w:hAnsi="Times New Roman" w:cs="Times New Roman"/>
+          <w:color w:val="000000" w:themeColor="text1"/>
+        </w:rPr>
+        <w:t xml:space="preserve"> мы приходим в школу</w:t>
+      </w:r>
+      <w:r>
+        <w:rPr>
+          <w:rFonts w:ascii="Times New Roman" w:hAnsi="Times New Roman" w:cs="Times New Roman"/>
+          <w:color w:val="000000" w:themeColor="text1"/>
+        </w:rPr>
+        <w:t xml:space="preserve"> </w:t>
+      </w:r>
+      <w:r>
+        <w:rPr>
+          <w:rFonts w:ascii="Times New Roman" w:hAnsi="Times New Roman" w:cs="Times New Roman"/>
+          <w:color w:val="000000" w:themeColor="text1"/>
+        </w:rPr>
+        <w:t xml:space="preserve">и там учителя диктуют свои порядки. В университете мы </w:t>
       </w:r>
       <w:r>
         <w:rPr>
@@ -106,7 +162,14 @@
           <w:rFonts w:ascii="Times New Roman" w:hAnsi="Times New Roman" w:cs="Times New Roman"/>
           <w:color w:val="000000" w:themeColor="text1"/>
         </w:rPr>
-        <w:t>которые для нас устанавливают преподаватели и деканат. Взрослеем и начинаем уже следовать законам, которые разработаны</w:t>
+        <w:t xml:space="preserve">которые для нас устанавливают преподаватели и деканат. </w:t>
+      </w:r>
+      <w:r>
+        <w:rPr>
+          <w:rFonts w:ascii="Times New Roman" w:hAnsi="Times New Roman" w:cs="Times New Roman"/>
+          <w:color w:val="000000" w:themeColor="text1"/>
+        </w:rPr>
+        <w:t>По мере взросления</w:t>
       </w:r>
       <w:r>
         <w:rPr>
@@ -120,7 +183,42 @@
           <w:rFonts w:ascii="Times New Roman" w:hAnsi="Times New Roman" w:cs="Times New Roman"/>
           <w:color w:val="000000" w:themeColor="text1"/>
         </w:rPr>
-        <w:t>государством. Что общего у всех этих правил? То, что они выверены годами, десятилетиями, а некоторые даже и поколениями.</w:t>
+        <w:t>мы</w:t>
+      </w:r>
+      <w:r>
+        <w:rPr>
+          <w:rFonts w:ascii="Times New Roman" w:hAnsi="Times New Roman" w:cs="Times New Roman"/>
+          <w:color w:val="000000" w:themeColor="text1"/>
+        </w:rPr>
+        <w:t xml:space="preserve"> начинаем уже следовать законам, которые разработаны</w:t>
+      </w:r>
+      <w:r>
+        <w:rPr>
+          <w:rFonts w:ascii="Times New Roman" w:hAnsi="Times New Roman" w:cs="Times New Roman"/>
+          <w:color w:val="000000" w:themeColor="text1"/>
+        </w:rPr>
+        <w:t xml:space="preserve"> </w:t>
+      </w:r>
+      <w:r>
+        <w:rPr>
+          <w:rFonts w:ascii="Times New Roman" w:hAnsi="Times New Roman" w:cs="Times New Roman"/>
+          <w:color w:val="000000" w:themeColor="text1"/>
+        </w:rPr>
+        <w:t xml:space="preserve">государством. Что </w:t>
+      </w:r>
+      <w:r>
+        <w:rPr>
+          <w:rFonts w:ascii="Times New Roman" w:hAnsi="Times New Roman" w:cs="Times New Roman"/>
+          <w:color w:val="000000" w:themeColor="text1"/>
+        </w:rPr>
+        <w:t xml:space="preserve">же </w:t>
+      </w:r>
+      <w:r>
+        <w:rPr>
+          <w:rFonts w:ascii="Times New Roman" w:hAnsi="Times New Roman" w:cs="Times New Roman"/>
+          <w:color w:val="000000" w:themeColor="text1"/>
+        </w:rPr>
+        <w:t>общего у всех этих правил? То, что они выверены годами, десятилетиями, а некоторые даже и поколениями.</w:t>
       </w:r>
       <w:r>
         <w:rPr>
@@ -193,7 +291,7 @@
           <w:rFonts w:ascii="Times New Roman" w:hAnsi="Times New Roman" w:cs="Times New Roman"/>
           <w:color w:val="000000" w:themeColor="text1"/>
         </w:rPr>
-        <w:t>часто, и каждый раз переделывать конвейер поставки данных было бы накладно. Поэтому мы решили вынести эти правила отдельно</w:t>
+        <w:t>часто и каждый раз переделывать конвейер поставки данных было бы накладно. Поэтому мы решили вынести эти правила отдельно</w:t>
       </w:r>
       <w:r>
         <w:rPr>
@@ -207,15 +305,79 @@
           <w:rFonts w:ascii="Times New Roman" w:hAnsi="Times New Roman" w:cs="Times New Roman"/>
           <w:color w:val="000000" w:themeColor="text1"/>
         </w:rPr>
-        <w:t>от кода и отдать их на поддержку бизнесу. В данной статье я хотел бы показать, как мы пользуемся этими правилами, а также</w:t>
-      </w:r>
-      <w:r>
-        <w:rPr>
-          <w:rFonts w:ascii="Times New Roman" w:hAnsi="Times New Roman" w:cs="Times New Roman"/>
-          <w:color w:val="000000" w:themeColor="text1"/>
-        </w:rPr>
-        <w:br/>
-        <w:t>продемонстрировать основные конструкции и практики использования правил.</w:t>
+        <w:t>от кода и отдать их на</w:t>
+      </w:r>
+      <w:r>
+        <w:rPr>
+          <w:rFonts w:ascii="Times New Roman" w:hAnsi="Times New Roman" w:cs="Times New Roman"/>
+          <w:color w:val="000000" w:themeColor="text1"/>
+        </w:rPr>
+        <w:t xml:space="preserve"> </w:t>
+      </w:r>
+      <w:r>
+        <w:rPr>
+          <w:rFonts w:ascii="Times New Roman" w:hAnsi="Times New Roman" w:cs="Times New Roman"/>
+          <w:color w:val="000000" w:themeColor="text1"/>
+        </w:rPr>
+        <w:t>поддержку бизнес</w:t>
+      </w:r>
+      <w:r>
+        <w:rPr>
+          <w:rFonts w:ascii="Times New Roman" w:hAnsi="Times New Roman" w:cs="Times New Roman"/>
+          <w:color w:val="000000" w:themeColor="text1"/>
+        </w:rPr>
+        <w:t>-аналитикам</w:t>
+      </w:r>
+      <w:r>
+        <w:rPr>
+          <w:rFonts w:ascii="Times New Roman" w:hAnsi="Times New Roman" w:cs="Times New Roman"/>
+          <w:color w:val="000000" w:themeColor="text1"/>
+        </w:rPr>
+        <w:t xml:space="preserve">. В данной статье я хотел бы </w:t>
+      </w:r>
+      <w:proofErr w:type="gramStart"/>
+      <w:r>
+        <w:rPr>
+          <w:rFonts w:ascii="Times New Roman" w:hAnsi="Times New Roman" w:cs="Times New Roman"/>
+          <w:color w:val="000000" w:themeColor="text1"/>
+        </w:rPr>
+        <w:t>показать</w:t>
+      </w:r>
+      <w:proofErr w:type="gramEnd"/>
+      <w:r>
+        <w:rPr>
+          <w:rFonts w:ascii="Times New Roman" w:hAnsi="Times New Roman" w:cs="Times New Roman"/>
+          <w:color w:val="000000" w:themeColor="text1"/>
+        </w:rPr>
+        <w:t xml:space="preserve"> как мы пользуемся этими правилами, а также</w:t>
+      </w:r>
+      <w:r>
+        <w:rPr>
+          <w:rFonts w:ascii="Times New Roman" w:hAnsi="Times New Roman" w:cs="Times New Roman"/>
+          <w:color w:val="000000" w:themeColor="text1"/>
+        </w:rPr>
+        <w:t xml:space="preserve"> </w:t>
+      </w:r>
+      <w:r>
+        <w:rPr>
+          <w:rFonts w:ascii="Times New Roman" w:hAnsi="Times New Roman" w:cs="Times New Roman"/>
+          <w:color w:val="000000" w:themeColor="text1"/>
+        </w:rPr>
+        <w:t>продемонстрировать основные конструкции и практики использования</w:t>
+      </w:r>
+      <w:r>
+        <w:rPr>
+          <w:rFonts w:ascii="Times New Roman" w:hAnsi="Times New Roman" w:cs="Times New Roman"/>
+          <w:color w:val="000000" w:themeColor="text1"/>
+        </w:rPr>
+        <w:t xml:space="preserve"> этих</w:t>
+      </w:r>
+      <w:r>
+        <w:rPr>
+          <w:rFonts w:ascii="Times New Roman" w:hAnsi="Times New Roman" w:cs="Times New Roman"/>
+          <w:color w:val="000000" w:themeColor="text1"/>
+        </w:rPr>
+        <w:t xml:space="preserve"> правил.</w:t>
       </w:r>
       <w:r>
         <w:rPr>
@@ -239,6 +401,27 @@
     </w:p>
     <w:p>
       <w:pPr>
+        <w:pStyle w:val="HTMLPreformatted"/>
+        <w:shd w:val="clear" w:color="auto" w:fill="FFFFFF"/>
+        <w:rPr>
+          <w:rFonts w:ascii="Times New Roman" w:hAnsi="Times New Roman" w:cs="Times New Roman"/>
+          <w:i/>
+          <w:iCs/>
+          <w:color w:val="000000" w:themeColor="text1"/>
+        </w:rPr>
+      </w:pPr>
+      <w:r>
+        <w:rPr>
+          <w:rFonts w:ascii="Times New Roman" w:hAnsi="Times New Roman" w:cs="Times New Roman"/>
+          <w:i/>
+          <w:iCs/>
+          <w:color w:val="000000" w:themeColor="text1"/>
+        </w:rPr>
+        <w:t xml:space="preserve">&lt;!--------------------------------------------------------------------------------------------------------------------------------------&gt; </w:t>
+      </w:r>
+    </w:p>
+    <w:p>
+      <w:pPr>
         <w:pStyle w:val="Title"/>
         <w:rPr>
           <w:rFonts w:ascii="Times New Roman" w:hAnsi="Times New Roman" w:cs="Times New Roman"/>
@@ -390,7 +573,35 @@
           <w:color w:val="000000" w:themeColor="text1"/>
         </w:rPr>
         <w:br/>
-        <w:t xml:space="preserve">бизнес-логики приложения. Её еще называют бизнес-правилами. Обычно такие системы состоят из сервера, на котором происходит выполнение правил </w:t>
+        <w:t>бизнес-логики приложения</w:t>
+      </w:r>
+      <w:r>
+        <w:rPr>
+          <w:rFonts w:ascii="Times New Roman" w:hAnsi="Times New Roman" w:cs="Times New Roman"/>
+          <w:color w:val="000000" w:themeColor="text1"/>
+        </w:rPr>
+        <w:t xml:space="preserve"> (е</w:t>
+      </w:r>
+      <w:r>
+        <w:rPr>
+          <w:rFonts w:ascii="Times New Roman" w:hAnsi="Times New Roman" w:cs="Times New Roman"/>
+          <w:color w:val="000000" w:themeColor="text1"/>
+        </w:rPr>
+        <w:t>ё еще называют бизнес-правилами</w:t>
+      </w:r>
+      <w:r>
+        <w:rPr>
+          <w:rFonts w:ascii="Times New Roman" w:hAnsi="Times New Roman" w:cs="Times New Roman"/>
+          <w:color w:val="000000" w:themeColor="text1"/>
+        </w:rPr>
+        <w:t>)</w:t>
+      </w:r>
+      <w:r>
+        <w:rPr>
+          <w:rFonts w:ascii="Times New Roman" w:hAnsi="Times New Roman" w:cs="Times New Roman"/>
+          <w:color w:val="000000" w:themeColor="text1"/>
+        </w:rPr>
+        <w:t xml:space="preserve">. Обычно такие системы состоят из сервера, на котором происходит выполнение правил </w:t>
       </w:r>
       <w:proofErr w:type="gramStart"/>
       <w:r>
@@ -429,15 +640,35 @@
           <w:color w:val="000000" w:themeColor="text1"/>
         </w:rPr>
         <w:br/>
-        <w:t xml:space="preserve">Практически каждая компания, где бизнес плотно взаимодействует с программной разработкой, пытается изобрести свой "велосипед". И мы не исключение. После первой итерации разработки системы управления правилами, было принято решение отказаться от внутреннего решения в пользу уже существующих. Причин было несколько: недостаточно быстрая работа системы, неудобное описание правил, постоянно возникающие ошибки расчета, и что самое страшное, непредсказуемо меняющийся </w:t>
-      </w:r>
-      <w:r>
-        <w:rPr>
-          <w:rFonts w:ascii="Times New Roman" w:hAnsi="Times New Roman" w:cs="Times New Roman"/>
-          <w:color w:val="000000" w:themeColor="text1"/>
-        </w:rPr>
-        <w:br/>
-        <w:t xml:space="preserve">выходной результат. Хорошо, что мы не внедрили это решение в </w:t>
+        <w:t xml:space="preserve">Практически каждая компания, где бизнес плотно взаимодействует с программной разработкой, пытается изобрести свой "велосипед". И мы не исключение. После первой итерации разработки системы управления правилами, было принято решение отказаться от внутреннего решения в пользу уже существующих. Причин было несколько: недостаточно быстрая работа системы, неудобное описание правил, постоянно возникающие ошибки </w:t>
+      </w:r>
+      <w:r>
+        <w:rPr>
+          <w:rFonts w:ascii="Times New Roman" w:hAnsi="Times New Roman" w:cs="Times New Roman"/>
+          <w:color w:val="000000" w:themeColor="text1"/>
+        </w:rPr>
+        <w:t xml:space="preserve">в </w:t>
+      </w:r>
+      <w:r>
+        <w:rPr>
+          <w:rFonts w:ascii="Times New Roman" w:hAnsi="Times New Roman" w:cs="Times New Roman"/>
+          <w:color w:val="000000" w:themeColor="text1"/>
+        </w:rPr>
+        <w:t>расчета</w:t>
+      </w:r>
+      <w:r>
+        <w:rPr>
+          <w:rFonts w:ascii="Times New Roman" w:hAnsi="Times New Roman" w:cs="Times New Roman"/>
+          <w:color w:val="000000" w:themeColor="text1"/>
+        </w:rPr>
+        <w:t>х</w:t>
+      </w:r>
+      <w:r>
+        <w:rPr>
+          <w:rFonts w:ascii="Times New Roman" w:hAnsi="Times New Roman" w:cs="Times New Roman"/>
+          <w:color w:val="000000" w:themeColor="text1"/>
+        </w:rPr>
+        <w:t xml:space="preserve">, и что самое страшное, непредсказуемо меняющийся выходной результат. Хорошо, что мы не внедрили это решение в </w:t>
       </w:r>
       <w:proofErr w:type="spellStart"/>
       <w:r>
@@ -562,7 +793,35 @@
           <w:rFonts w:ascii="Times New Roman" w:hAnsi="Times New Roman" w:cs="Times New Roman"/>
           <w:color w:val="000000" w:themeColor="text1"/>
         </w:rPr>
-        <w:t>. Все они либо платные, либо не подходили нам по тем или иным критериям. Решили начать с уже зарекомендовавшей</w:t>
+        <w:t>. Все они</w:t>
+      </w:r>
+      <w:r>
+        <w:rPr>
+          <w:rFonts w:ascii="Times New Roman" w:hAnsi="Times New Roman" w:cs="Times New Roman"/>
+          <w:color w:val="000000" w:themeColor="text1"/>
+        </w:rPr>
+        <w:t xml:space="preserve"> – </w:t>
+      </w:r>
+      <w:r>
+        <w:rPr>
+          <w:rFonts w:ascii="Times New Roman" w:hAnsi="Times New Roman" w:cs="Times New Roman"/>
+          <w:color w:val="000000" w:themeColor="text1"/>
+        </w:rPr>
+        <w:t xml:space="preserve">либо платные, либо не подходили нам по тем или иным критериям. </w:t>
+      </w:r>
+      <w:r>
+        <w:rPr>
+          <w:rFonts w:ascii="Times New Roman" w:hAnsi="Times New Roman" w:cs="Times New Roman"/>
+          <w:color w:val="000000" w:themeColor="text1"/>
+        </w:rPr>
+        <w:t>Мы р</w:t>
+      </w:r>
+      <w:r>
+        <w:rPr>
+          <w:rFonts w:ascii="Times New Roman" w:hAnsi="Times New Roman" w:cs="Times New Roman"/>
+          <w:color w:val="000000" w:themeColor="text1"/>
+        </w:rPr>
+        <w:t>ешили начать с уже зарекомендовавшей</w:t>
       </w:r>
       <w:r>
         <w:rPr>
@@ -675,7 +934,13 @@
           <w:rFonts w:ascii="Times New Roman" w:hAnsi="Times New Roman" w:cs="Times New Roman"/>
           <w:color w:val="000000" w:themeColor="text1"/>
         </w:rPr>
-        <w:br/>
+        <w:t xml:space="preserve"> </w:t>
+      </w:r>
+      <w:r>
+        <w:rPr>
+          <w:rFonts w:ascii="Times New Roman" w:hAnsi="Times New Roman" w:cs="Times New Roman"/>
+          <w:color w:val="000000" w:themeColor="text1"/>
+        </w:rPr>
         <w:t>единую систему ведения справочников и нам удобнее хранить правила там, поэтому от использования UI мы отказались в пользу</w:t>
       </w:r>
       <w:r>
@@ -762,7 +1027,49 @@
           <w:color w:val="000000" w:themeColor="text1"/>
         </w:rPr>
         <w:br/>
-        <w:t xml:space="preserve">Обычно бизнес-правило это набор инструкций или ограничений, которые позволяют принимать решение о выполнении того или иного действия. Другими словами, это некий набор логики, который позволяет в зависимости от вариации входных значений выполнять определенные действия, соответствующие входным параметрам. Давайте </w:t>
+        <w:t xml:space="preserve">Обычно </w:t>
+      </w:r>
+      <w:r>
+        <w:rPr>
+          <w:rFonts w:ascii="Times New Roman" w:hAnsi="Times New Roman" w:cs="Times New Roman"/>
+          <w:color w:val="000000" w:themeColor="text1"/>
+        </w:rPr>
+        <w:t xml:space="preserve">под </w:t>
+      </w:r>
+      <w:r>
+        <w:rPr>
+          <w:rFonts w:ascii="Times New Roman" w:hAnsi="Times New Roman" w:cs="Times New Roman"/>
+          <w:color w:val="000000" w:themeColor="text1"/>
+        </w:rPr>
+        <w:t>бизнес-правило</w:t>
+      </w:r>
+      <w:r>
+        <w:rPr>
+          <w:rFonts w:ascii="Times New Roman" w:hAnsi="Times New Roman" w:cs="Times New Roman"/>
+          <w:color w:val="000000" w:themeColor="text1"/>
+        </w:rPr>
+        <w:t>м</w:t>
+      </w:r>
+      <w:r>
+        <w:rPr>
+          <w:rFonts w:ascii="Times New Roman" w:hAnsi="Times New Roman" w:cs="Times New Roman"/>
+          <w:color w:val="000000" w:themeColor="text1"/>
+        </w:rPr>
+        <w:t xml:space="preserve"> </w:t>
+      </w:r>
+      <w:r>
+        <w:rPr>
+          <w:rFonts w:ascii="Times New Roman" w:hAnsi="Times New Roman" w:cs="Times New Roman"/>
+          <w:color w:val="000000" w:themeColor="text1"/>
+        </w:rPr>
+        <w:t xml:space="preserve">понимается </w:t>
+      </w:r>
+      <w:r>
+        <w:rPr>
+          <w:rFonts w:ascii="Times New Roman" w:hAnsi="Times New Roman" w:cs="Times New Roman"/>
+          <w:color w:val="000000" w:themeColor="text1"/>
+        </w:rPr>
+        <w:t xml:space="preserve">набор инструкций или ограничений, которые позволяют принимать решение о выполнении того или иного действия. Другими словами, это некий набор логики, который позволяет в зависимости от вариации входных значений выполнять определенные действия, соответствующие входным параметрам. Давайте </w:t>
       </w:r>
       <w:r>
         <w:rPr>
@@ -796,8 +1103,8 @@
       <w:r>
         <w:rPr>
           <w:rFonts w:ascii="Times New Roman" w:hAnsi="Times New Roman" w:cs="Times New Roman"/>
-          <w:b/>
-          <w:bCs/>
+          <w:i/>
+          <w:iCs/>
           <w:color w:val="000000" w:themeColor="text1"/>
         </w:rPr>
         <w:t>Гендерная идентичность (</w:t>
@@ -806,8 +1113,8 @@
       <w:r>
         <w:rPr>
           <w:rFonts w:ascii="Times New Roman" w:hAnsi="Times New Roman" w:cs="Times New Roman"/>
-          <w:b/>
-          <w:bCs/>
+          <w:i/>
+          <w:iCs/>
           <w:color w:val="000000" w:themeColor="text1"/>
         </w:rPr>
         <w:t>gender</w:t>
@@ -816,8 +1123,8 @@
       <w:r>
         <w:rPr>
           <w:rFonts w:ascii="Times New Roman" w:hAnsi="Times New Roman" w:cs="Times New Roman"/>
-          <w:b/>
-          <w:bCs/>
+          <w:i/>
+          <w:iCs/>
           <w:color w:val="000000" w:themeColor="text1"/>
         </w:rPr>
         <w:t>)</w:t>
@@ -855,28 +1162,44 @@
           <w:rFonts w:ascii="Times New Roman" w:hAnsi="Times New Roman" w:cs="Times New Roman"/>
           <w:color w:val="000000" w:themeColor="text1"/>
         </w:rPr>
-        <w:t xml:space="preserve">характеристики респонденту выставляет </w:t>
-      </w:r>
-      <w:r>
-        <w:rPr>
-          <w:rFonts w:ascii="Times New Roman" w:hAnsi="Times New Roman" w:cs="Times New Roman"/>
-          <w:b/>
-          <w:bCs/>
-          <w:color w:val="000000" w:themeColor="text1"/>
-        </w:rPr>
-        <w:t>Пол (SEX)</w:t>
-      </w:r>
-      <w:r>
-        <w:rPr>
-          <w:rFonts w:ascii="Times New Roman" w:hAnsi="Times New Roman" w:cs="Times New Roman"/>
-          <w:color w:val="000000" w:themeColor="text1"/>
-        </w:rPr>
-        <w:t xml:space="preserve">. То есть, если </w:t>
+        <w:t>характеристики респонденту выставляет</w:t>
+      </w:r>
+      <w:r>
+        <w:rPr>
+          <w:rFonts w:ascii="Times New Roman" w:hAnsi="Times New Roman" w:cs="Times New Roman"/>
+          <w:color w:val="000000" w:themeColor="text1"/>
+        </w:rPr>
+        <w:t>ся</w:t>
+      </w:r>
+      <w:r>
+        <w:rPr>
+          <w:rFonts w:ascii="Times New Roman" w:hAnsi="Times New Roman" w:cs="Times New Roman"/>
+          <w:color w:val="000000" w:themeColor="text1"/>
+        </w:rPr>
+        <w:t xml:space="preserve"> </w:t>
+      </w:r>
+      <w:r>
+        <w:rPr>
+          <w:rFonts w:ascii="Times New Roman" w:hAnsi="Times New Roman" w:cs="Times New Roman"/>
+          <w:i/>
+          <w:iCs/>
+          <w:color w:val="000000" w:themeColor="text1"/>
+        </w:rPr>
+        <w:t>Пол (SEX).</w:t>
+      </w:r>
+      <w:r>
+        <w:rPr>
+          <w:rFonts w:ascii="Times New Roman" w:hAnsi="Times New Roman" w:cs="Times New Roman"/>
+          <w:color w:val="000000" w:themeColor="text1"/>
+        </w:rPr>
+        <w:t xml:space="preserve"> То есть, если </w:t>
       </w:r>
       <w:proofErr w:type="spellStart"/>
       <w:r>
         <w:rPr>
           <w:rFonts w:ascii="Times New Roman" w:hAnsi="Times New Roman" w:cs="Times New Roman"/>
+          <w:i/>
+          <w:iCs/>
           <w:color w:val="000000" w:themeColor="text1"/>
         </w:rPr>
         <w:t>gender</w:t>
@@ -885,6 +1208,8 @@
       <w:r>
         <w:rPr>
           <w:rFonts w:ascii="Times New Roman" w:hAnsi="Times New Roman" w:cs="Times New Roman"/>
+          <w:i/>
+          <w:iCs/>
           <w:color w:val="000000" w:themeColor="text1"/>
         </w:rPr>
         <w:t xml:space="preserve"> = </w:t>
@@ -893,6 +1218,8 @@
       <w:r>
         <w:rPr>
           <w:rFonts w:ascii="Times New Roman" w:hAnsi="Times New Roman" w:cs="Times New Roman"/>
+          <w:i/>
+          <w:iCs/>
           <w:color w:val="000000" w:themeColor="text1"/>
         </w:rPr>
         <w:t>male</w:t>
@@ -922,8 +1249,8 @@
       <w:r>
         <w:rPr>
           <w:rFonts w:ascii="Times New Roman" w:hAnsi="Times New Roman" w:cs="Times New Roman"/>
-          <w:b/>
-          <w:bCs/>
+          <w:i/>
+          <w:iCs/>
           <w:color w:val="000000" w:themeColor="text1"/>
         </w:rPr>
         <w:t>1</w:t>
@@ -938,8 +1265,8 @@
       <w:r>
         <w:rPr>
           <w:rFonts w:ascii="Times New Roman" w:hAnsi="Times New Roman" w:cs="Times New Roman"/>
-          <w:b/>
-          <w:bCs/>
+          <w:i/>
+          <w:iCs/>
           <w:color w:val="000000" w:themeColor="text1"/>
         </w:rPr>
         <w:t>2</w:t>
@@ -1054,9 +1381,7 @@
           <w:lang w:val="en-US"/>
         </w:rPr>
         <w:br/>
-        <w:t xml:space="preserve">         $</w:t>
-      </w:r>
-      <w:proofErr w:type="spellStart"/>
+      </w:r>
       <w:r>
         <w:rPr>
           <w:i/>
@@ -1066,9 +1391,10 @@
           <w:szCs w:val="16"/>
           <w:lang w:val="en-US"/>
         </w:rPr>
-        <w:t>s.addResult</w:t>
-      </w:r>
-      <w:proofErr w:type="spellEnd"/>
+        <w:lastRenderedPageBreak/>
+        <w:t xml:space="preserve">         $</w:t>
+      </w:r>
+      <w:proofErr w:type="spellStart"/>
       <w:r>
         <w:rPr>
           <w:i/>
@@ -1078,8 +1404,9 @@
           <w:szCs w:val="16"/>
           <w:lang w:val="en-US"/>
         </w:rPr>
-        <w:t>("SEX", "1");</w:t>
-      </w:r>
+        <w:t>s.addResult</w:t>
+      </w:r>
+      <w:proofErr w:type="spellEnd"/>
       <w:r>
         <w:rPr>
           <w:i/>
@@ -1089,7 +1416,7 @@
           <w:szCs w:val="16"/>
           <w:lang w:val="en-US"/>
         </w:rPr>
-        <w:br/>
+        <w:t>("SEX", "1");</w:t>
       </w:r>
       <w:r>
         <w:rPr>
@@ -1100,7 +1427,7 @@
           <w:szCs w:val="16"/>
           <w:lang w:val="en-US"/>
         </w:rPr>
-        <w:lastRenderedPageBreak/>
+        <w:br/>
         <w:t>end</w:t>
       </w:r>
       <w:r>
@@ -1261,7 +1588,21 @@
           <w:rFonts w:ascii="Times New Roman" w:hAnsi="Times New Roman" w:cs="Times New Roman"/>
           <w:color w:val="000000" w:themeColor="text1"/>
         </w:rPr>
-        <w:t xml:space="preserve">Таким образом мы </w:t>
+        <w:t>Таким образом</w:t>
+      </w:r>
+      <w:r>
+        <w:rPr>
+          <w:rFonts w:ascii="Times New Roman" w:hAnsi="Times New Roman" w:cs="Times New Roman"/>
+          <w:color w:val="000000" w:themeColor="text1"/>
+        </w:rPr>
+        <w:t>,</w:t>
+      </w:r>
+      <w:r>
+        <w:rPr>
+          <w:rFonts w:ascii="Times New Roman" w:hAnsi="Times New Roman" w:cs="Times New Roman"/>
+          <w:color w:val="000000" w:themeColor="text1"/>
+        </w:rPr>
+        <w:t xml:space="preserve"> мы </w:t>
       </w:r>
       <w:r>
         <w:rPr>
@@ -1484,6 +1825,13 @@
         <w:rPr>
           <w:rFonts w:ascii="Times New Roman" w:hAnsi="Times New Roman" w:cs="Times New Roman"/>
           <w:color w:val="000000" w:themeColor="text1"/>
+        </w:rPr>
+        <w:t xml:space="preserve">- </w:t>
+      </w:r>
+      <w:r>
+        <w:rPr>
+          <w:rFonts w:ascii="Times New Roman" w:hAnsi="Times New Roman" w:cs="Times New Roman"/>
+          <w:color w:val="000000" w:themeColor="text1"/>
           <w:lang w:val="en-US"/>
         </w:rPr>
         <w:t>Right</w:t>
@@ -1560,6 +1908,16 @@
           <w:color w:val="000000" w:themeColor="text1"/>
         </w:rPr>
         <w:t xml:space="preserve"> Стоит упомянуть еще об одном объекте: </w:t>
+      </w:r>
+      <w:r>
+        <w:rPr>
+          <w:rFonts w:ascii="Times New Roman" w:hAnsi="Times New Roman" w:cs="Times New Roman"/>
+          <w:i/>
+          <w:iCs/>
+          <w:color w:val="000000" w:themeColor="text1"/>
+          <w:lang w:val="en-US"/>
+        </w:rPr>
+        <w:t>Respondent</w:t>
       </w:r>
       <w:r>
         <w:rPr>
@@ -1567,9 +1925,15 @@
           <w:b/>
           <w:bCs/>
           <w:color w:val="000000" w:themeColor="text1"/>
-          <w:lang w:val="en-US"/>
-        </w:rPr>
-        <w:t>Respondent</w:t>
+        </w:rPr>
+        <w:t xml:space="preserve">. </w:t>
+      </w:r>
+      <w:r>
+        <w:rPr>
+          <w:rFonts w:ascii="Times New Roman" w:hAnsi="Times New Roman" w:cs="Times New Roman"/>
+          <w:color w:val="000000" w:themeColor="text1"/>
+        </w:rPr>
+        <w:t xml:space="preserve">Это </w:t>
       </w:r>
       <w:r>
         <w:rPr>
@@ -1577,15 +1941,9 @@
           <w:b/>
           <w:bCs/>
           <w:color w:val="000000" w:themeColor="text1"/>
-        </w:rPr>
-        <w:t xml:space="preserve">. </w:t>
-      </w:r>
-      <w:r>
-        <w:rPr>
-          <w:rFonts w:ascii="Times New Roman" w:hAnsi="Times New Roman" w:cs="Times New Roman"/>
-          <w:color w:val="000000" w:themeColor="text1"/>
-        </w:rPr>
-        <w:t xml:space="preserve">Это </w:t>
+          <w:lang w:val="en-US"/>
+        </w:rPr>
+        <w:t>fact</w:t>
       </w:r>
       <w:r>
         <w:rPr>
@@ -1593,9 +1951,89 @@
           <w:b/>
           <w:bCs/>
           <w:color w:val="000000" w:themeColor="text1"/>
+        </w:rPr>
+        <w:t xml:space="preserve">, </w:t>
+      </w:r>
+      <w:r>
+        <w:rPr>
+          <w:rFonts w:ascii="Times New Roman" w:hAnsi="Times New Roman" w:cs="Times New Roman"/>
+          <w:color w:val="000000" w:themeColor="text1"/>
+        </w:rPr>
+        <w:t xml:space="preserve">т.е. объект в текущей памяти </w:t>
+      </w:r>
+      <w:r>
+        <w:rPr>
+          <w:rFonts w:ascii="Times New Roman" w:hAnsi="Times New Roman" w:cs="Times New Roman"/>
+          <w:color w:val="000000" w:themeColor="text1"/>
           <w:lang w:val="en-US"/>
         </w:rPr>
-        <w:t>fact</w:t>
+        <w:t>Drools</w:t>
+      </w:r>
+      <w:r>
+        <w:rPr>
+          <w:rFonts w:ascii="Times New Roman" w:hAnsi="Times New Roman" w:cs="Times New Roman"/>
+          <w:color w:val="000000" w:themeColor="text1"/>
+        </w:rPr>
+        <w:t xml:space="preserve">, </w:t>
+      </w:r>
+      <w:r>
+        <w:rPr>
+          <w:rFonts w:ascii="Times New Roman" w:hAnsi="Times New Roman" w:cs="Times New Roman"/>
+          <w:color w:val="000000" w:themeColor="text1"/>
+        </w:rPr>
+        <w:t>над которым буд</w:t>
+      </w:r>
+      <w:r>
+        <w:rPr>
+          <w:rFonts w:ascii="Times New Roman" w:hAnsi="Times New Roman" w:cs="Times New Roman"/>
+          <w:color w:val="000000" w:themeColor="text1"/>
+        </w:rPr>
+        <w:t>у</w:t>
+      </w:r>
+      <w:r>
+        <w:rPr>
+          <w:rFonts w:ascii="Times New Roman" w:hAnsi="Times New Roman" w:cs="Times New Roman"/>
+          <w:color w:val="000000" w:themeColor="text1"/>
+        </w:rPr>
+        <w:t>т производиться те или иные преобразования. В нашем случае у этого объекта присутству</w:t>
+      </w:r>
+      <w:r>
+        <w:rPr>
+          <w:rFonts w:ascii="Times New Roman" w:hAnsi="Times New Roman" w:cs="Times New Roman"/>
+          <w:color w:val="000000" w:themeColor="text1"/>
+        </w:rPr>
+        <w:t>ю</w:t>
+      </w:r>
+      <w:r>
+        <w:rPr>
+          <w:rFonts w:ascii="Times New Roman" w:hAnsi="Times New Roman" w:cs="Times New Roman"/>
+          <w:color w:val="000000" w:themeColor="text1"/>
+        </w:rPr>
+        <w:t>т свойств</w:t>
+      </w:r>
+      <w:r>
+        <w:rPr>
+          <w:rFonts w:ascii="Times New Roman" w:hAnsi="Times New Roman" w:cs="Times New Roman"/>
+          <w:color w:val="000000" w:themeColor="text1"/>
+        </w:rPr>
+        <w:t>а</w:t>
+      </w:r>
+      <w:r>
+        <w:rPr>
+          <w:rFonts w:ascii="Times New Roman" w:hAnsi="Times New Roman" w:cs="Times New Roman"/>
+          <w:color w:val="000000" w:themeColor="text1"/>
+        </w:rPr>
+        <w:t xml:space="preserve"> </w:t>
+      </w:r>
+      <w:r>
+        <w:rPr>
+          <w:rFonts w:ascii="Times New Roman" w:hAnsi="Times New Roman" w:cs="Times New Roman"/>
+          <w:i/>
+          <w:iCs/>
+          <w:color w:val="000000" w:themeColor="text1"/>
+          <w:lang w:val="en-US"/>
+        </w:rPr>
+        <w:t>gender</w:t>
       </w:r>
       <w:r>
         <w:rPr>
@@ -1604,71 +2042,39 @@
           <w:bCs/>
           <w:color w:val="000000" w:themeColor="text1"/>
         </w:rPr>
-        <w:t xml:space="preserve">, </w:t>
-      </w:r>
-      <w:r>
-        <w:rPr>
-          <w:rFonts w:ascii="Times New Roman" w:hAnsi="Times New Roman" w:cs="Times New Roman"/>
-          <w:color w:val="000000" w:themeColor="text1"/>
-        </w:rPr>
-        <w:t xml:space="preserve">т.е. объект в текущей памяти </w:t>
-      </w:r>
-      <w:r>
-        <w:rPr>
-          <w:rFonts w:ascii="Times New Roman" w:hAnsi="Times New Roman" w:cs="Times New Roman"/>
+        <w:t xml:space="preserve"> </w:t>
+      </w:r>
+      <w:r>
+        <w:rPr>
+          <w:rFonts w:ascii="Times New Roman" w:hAnsi="Times New Roman" w:cs="Times New Roman"/>
+          <w:color w:val="000000" w:themeColor="text1"/>
+        </w:rPr>
+        <w:t xml:space="preserve">и </w:t>
+      </w:r>
+      <w:r>
+        <w:rPr>
+          <w:rFonts w:ascii="Times New Roman" w:hAnsi="Times New Roman" w:cs="Times New Roman"/>
+          <w:i/>
+          <w:iCs/>
           <w:color w:val="000000" w:themeColor="text1"/>
           <w:lang w:val="en-US"/>
         </w:rPr>
-        <w:t>Drools</w:t>
-      </w:r>
-      <w:r>
-        <w:rPr>
-          <w:rFonts w:ascii="Times New Roman" w:hAnsi="Times New Roman" w:cs="Times New Roman"/>
-          <w:color w:val="000000" w:themeColor="text1"/>
-        </w:rPr>
-        <w:t xml:space="preserve">, </w:t>
-      </w:r>
-      <w:r>
-        <w:rPr>
-          <w:rFonts w:ascii="Times New Roman" w:hAnsi="Times New Roman" w:cs="Times New Roman"/>
-          <w:color w:val="000000" w:themeColor="text1"/>
-        </w:rPr>
-        <w:t>над которым буд</w:t>
-      </w:r>
-      <w:r>
-        <w:rPr>
-          <w:rFonts w:ascii="Times New Roman" w:hAnsi="Times New Roman" w:cs="Times New Roman"/>
-          <w:color w:val="000000" w:themeColor="text1"/>
-        </w:rPr>
-        <w:t>у</w:t>
-      </w:r>
-      <w:r>
-        <w:rPr>
-          <w:rFonts w:ascii="Times New Roman" w:hAnsi="Times New Roman" w:cs="Times New Roman"/>
-          <w:color w:val="000000" w:themeColor="text1"/>
-        </w:rPr>
-        <w:t>т производиться те или иные преобразования. В нашем случае у этого объекта присутству</w:t>
-      </w:r>
-      <w:r>
-        <w:rPr>
-          <w:rFonts w:ascii="Times New Roman" w:hAnsi="Times New Roman" w:cs="Times New Roman"/>
-          <w:color w:val="000000" w:themeColor="text1"/>
-        </w:rPr>
-        <w:t>ю</w:t>
-      </w:r>
-      <w:r>
-        <w:rPr>
-          <w:rFonts w:ascii="Times New Roman" w:hAnsi="Times New Roman" w:cs="Times New Roman"/>
-          <w:color w:val="000000" w:themeColor="text1"/>
-        </w:rPr>
-        <w:t>т свойств</w:t>
-      </w:r>
-      <w:r>
-        <w:rPr>
-          <w:rFonts w:ascii="Times New Roman" w:hAnsi="Times New Roman" w:cs="Times New Roman"/>
-          <w:color w:val="000000" w:themeColor="text1"/>
-        </w:rPr>
-        <w:t>а</w:t>
+        <w:t>result</w:t>
+      </w:r>
+      <w:r>
+        <w:rPr>
+          <w:rFonts w:ascii="Times New Roman" w:hAnsi="Times New Roman" w:cs="Times New Roman"/>
+          <w:color w:val="000000" w:themeColor="text1"/>
+        </w:rPr>
+        <w:t xml:space="preserve">. Для того, чтобы было удобнее работать с объектами, </w:t>
+      </w:r>
+      <w:r>
+        <w:rPr>
+          <w:rFonts w:ascii="Times New Roman" w:hAnsi="Times New Roman" w:cs="Times New Roman"/>
+          <w:color w:val="000000" w:themeColor="text1"/>
+          <w:lang w:val="en-US"/>
+        </w:rPr>
+        <w:t>framework</w:t>
       </w:r>
       <w:r>
         <w:rPr>
@@ -1676,6 +2082,13 @@
           <w:color w:val="000000" w:themeColor="text1"/>
         </w:rPr>
         <w:t xml:space="preserve"> </w:t>
+      </w:r>
+      <w:r>
+        <w:rPr>
+          <w:rFonts w:ascii="Times New Roman" w:hAnsi="Times New Roman" w:cs="Times New Roman"/>
+          <w:color w:val="000000" w:themeColor="text1"/>
+        </w:rPr>
+        <w:t xml:space="preserve">предусматривает возможность введения переменных. Обычно переменные начинаются с символа </w:t>
       </w:r>
       <w:r>
         <w:rPr>
@@ -1683,71 +2096,6 @@
           <w:b/>
           <w:bCs/>
           <w:color w:val="000000" w:themeColor="text1"/>
-          <w:lang w:val="en-US"/>
-        </w:rPr>
-        <w:t>gender</w:t>
-      </w:r>
-      <w:r>
-        <w:rPr>
-          <w:rFonts w:ascii="Times New Roman" w:hAnsi="Times New Roman" w:cs="Times New Roman"/>
-          <w:b/>
-          <w:bCs/>
-          <w:color w:val="000000" w:themeColor="text1"/>
-        </w:rPr>
-        <w:t xml:space="preserve"> </w:t>
-      </w:r>
-      <w:r>
-        <w:rPr>
-          <w:rFonts w:ascii="Times New Roman" w:hAnsi="Times New Roman" w:cs="Times New Roman"/>
-          <w:color w:val="000000" w:themeColor="text1"/>
-        </w:rPr>
-        <w:t xml:space="preserve">и </w:t>
-      </w:r>
-      <w:r>
-        <w:rPr>
-          <w:rFonts w:ascii="Times New Roman" w:hAnsi="Times New Roman" w:cs="Times New Roman"/>
-          <w:b/>
-          <w:bCs/>
-          <w:color w:val="000000" w:themeColor="text1"/>
-          <w:lang w:val="en-US"/>
-        </w:rPr>
-        <w:t>result</w:t>
-      </w:r>
-      <w:r>
-        <w:rPr>
-          <w:rFonts w:ascii="Times New Roman" w:hAnsi="Times New Roman" w:cs="Times New Roman"/>
-          <w:color w:val="000000" w:themeColor="text1"/>
-        </w:rPr>
-        <w:t xml:space="preserve">. Для того, чтобы было удобнее работать с объектами, </w:t>
-      </w:r>
-      <w:r>
-        <w:rPr>
-          <w:rFonts w:ascii="Times New Roman" w:hAnsi="Times New Roman" w:cs="Times New Roman"/>
-          <w:color w:val="000000" w:themeColor="text1"/>
-          <w:lang w:val="en-US"/>
-        </w:rPr>
-        <w:t>framework</w:t>
-      </w:r>
-      <w:r>
-        <w:rPr>
-          <w:rFonts w:ascii="Times New Roman" w:hAnsi="Times New Roman" w:cs="Times New Roman"/>
-          <w:color w:val="000000" w:themeColor="text1"/>
-        </w:rPr>
-        <w:t xml:space="preserve"> </w:t>
-      </w:r>
-      <w:r>
-        <w:rPr>
-          <w:rFonts w:ascii="Times New Roman" w:hAnsi="Times New Roman" w:cs="Times New Roman"/>
-          <w:color w:val="000000" w:themeColor="text1"/>
-        </w:rPr>
-        <w:t xml:space="preserve">предусматривает возможность введения переменных. Обычно переменные начинаются с символа </w:t>
-      </w:r>
-      <w:r>
-        <w:rPr>
-          <w:rFonts w:ascii="Times New Roman" w:hAnsi="Times New Roman" w:cs="Times New Roman"/>
-          <w:b/>
-          <w:bCs/>
-          <w:color w:val="000000" w:themeColor="text1"/>
         </w:rPr>
         <w:t>$</w:t>
       </w:r>
@@ -1788,6 +2136,8 @@
       <w:r>
         <w:rPr>
           <w:rFonts w:ascii="Times New Roman" w:hAnsi="Times New Roman" w:cs="Times New Roman"/>
+          <w:i/>
+          <w:iCs/>
           <w:color w:val="000000" w:themeColor="text1"/>
           <w:lang w:val="en-US"/>
         </w:rPr>
@@ -1796,6 +2146,27 @@
       <w:r>
         <w:rPr>
           <w:rFonts w:ascii="Times New Roman" w:hAnsi="Times New Roman" w:cs="Times New Roman"/>
+          <w:i/>
+          <w:iCs/>
+          <w:color w:val="000000" w:themeColor="text1"/>
+        </w:rPr>
+        <w:t xml:space="preserve"> – </w:t>
+      </w:r>
+      <w:r>
+        <w:rPr>
+          <w:rFonts w:ascii="Times New Roman" w:hAnsi="Times New Roman" w:cs="Times New Roman"/>
+          <w:i/>
+          <w:iCs/>
+          <w:color w:val="000000" w:themeColor="text1"/>
+          <w:lang w:val="en-US"/>
+        </w:rPr>
+        <w:t>else</w:t>
+      </w:r>
+      <w:r>
+        <w:rPr>
+          <w:rFonts w:ascii="Times New Roman" w:hAnsi="Times New Roman" w:cs="Times New Roman"/>
+          <w:i/>
+          <w:iCs/>
           <w:color w:val="000000" w:themeColor="text1"/>
         </w:rPr>
         <w:t xml:space="preserve"> </w:t>
@@ -1803,23 +2174,30 @@
       <w:r>
         <w:rPr>
           <w:rFonts w:ascii="Times New Roman" w:hAnsi="Times New Roman" w:cs="Times New Roman"/>
-          <w:color w:val="000000" w:themeColor="text1"/>
-        </w:rPr>
-        <w:t>–</w:t>
-      </w:r>
-      <w:r>
-        <w:rPr>
-          <w:rFonts w:ascii="Times New Roman" w:hAnsi="Times New Roman" w:cs="Times New Roman"/>
-          <w:color w:val="000000" w:themeColor="text1"/>
-        </w:rPr>
-        <w:t xml:space="preserve"> </w:t>
-      </w:r>
-      <w:r>
-        <w:rPr>
-          <w:rFonts w:ascii="Times New Roman" w:hAnsi="Times New Roman" w:cs="Times New Roman"/>
+          <w:i/>
+          <w:iCs/>
           <w:color w:val="000000" w:themeColor="text1"/>
           <w:lang w:val="en-US"/>
         </w:rPr>
+        <w:t>if</w:t>
+      </w:r>
+      <w:r>
+        <w:rPr>
+          <w:rFonts w:ascii="Times New Roman" w:hAnsi="Times New Roman" w:cs="Times New Roman"/>
+          <w:i/>
+          <w:iCs/>
+          <w:color w:val="000000" w:themeColor="text1"/>
+        </w:rPr>
+        <w:t xml:space="preserve"> – </w:t>
+      </w:r>
+      <w:r>
+        <w:rPr>
+          <w:rFonts w:ascii="Times New Roman" w:hAnsi="Times New Roman" w:cs="Times New Roman"/>
+          <w:i/>
+          <w:iCs/>
+          <w:color w:val="000000" w:themeColor="text1"/>
+          <w:lang w:val="en-US"/>
+        </w:rPr>
         <w:t>else</w:t>
       </w:r>
       <w:r>
@@ -1827,7 +2205,35 @@
           <w:rFonts w:ascii="Times New Roman" w:hAnsi="Times New Roman" w:cs="Times New Roman"/>
           <w:color w:val="000000" w:themeColor="text1"/>
         </w:rPr>
-        <w:t xml:space="preserve"> </w:t>
+        <w:t xml:space="preserve">. </w:t>
+      </w:r>
+      <w:r>
+        <w:rPr>
+          <w:rFonts w:ascii="Times New Roman" w:hAnsi="Times New Roman" w:cs="Times New Roman"/>
+          <w:color w:val="000000" w:themeColor="text1"/>
+        </w:rPr>
+        <w:t xml:space="preserve">Но в случае </w:t>
+      </w:r>
+      <w:r>
+        <w:rPr>
+          <w:rFonts w:ascii="Times New Roman" w:hAnsi="Times New Roman" w:cs="Times New Roman"/>
+          <w:color w:val="000000" w:themeColor="text1"/>
+        </w:rPr>
+        <w:t>большого правила и разных пересекающихся условий, использовать стандартные средства языка программирования уже становиться не удобно. В прочем</w:t>
+      </w:r>
+      <w:r>
+        <w:rPr>
+          <w:rFonts w:ascii="Times New Roman" w:hAnsi="Times New Roman" w:cs="Times New Roman"/>
+          <w:color w:val="000000" w:themeColor="text1"/>
+        </w:rPr>
+        <w:t>,</w:t>
+      </w:r>
+      <w:r>
+        <w:rPr>
+          <w:rFonts w:ascii="Times New Roman" w:hAnsi="Times New Roman" w:cs="Times New Roman"/>
+          <w:color w:val="000000" w:themeColor="text1"/>
+        </w:rPr>
+        <w:t xml:space="preserve"> при большом количестве условий использовать </w:t>
       </w:r>
       <w:r>
         <w:rPr>
@@ -1835,50 +2241,6 @@
           <w:color w:val="000000" w:themeColor="text1"/>
           <w:lang w:val="en-US"/>
         </w:rPr>
-        <w:t>if</w:t>
-      </w:r>
-      <w:r>
-        <w:rPr>
-          <w:rFonts w:ascii="Times New Roman" w:hAnsi="Times New Roman" w:cs="Times New Roman"/>
-          <w:color w:val="000000" w:themeColor="text1"/>
-        </w:rPr>
-        <w:t xml:space="preserve"> – </w:t>
-      </w:r>
-      <w:r>
-        <w:rPr>
-          <w:rFonts w:ascii="Times New Roman" w:hAnsi="Times New Roman" w:cs="Times New Roman"/>
-          <w:color w:val="000000" w:themeColor="text1"/>
-          <w:lang w:val="en-US"/>
-        </w:rPr>
-        <w:t>else</w:t>
-      </w:r>
-      <w:r>
-        <w:rPr>
-          <w:rFonts w:ascii="Times New Roman" w:hAnsi="Times New Roman" w:cs="Times New Roman"/>
-          <w:color w:val="000000" w:themeColor="text1"/>
-        </w:rPr>
-        <w:t xml:space="preserve">. </w:t>
-      </w:r>
-      <w:r>
-        <w:rPr>
-          <w:rFonts w:ascii="Times New Roman" w:hAnsi="Times New Roman" w:cs="Times New Roman"/>
-          <w:color w:val="000000" w:themeColor="text1"/>
-        </w:rPr>
-        <w:t xml:space="preserve">Но в случае </w:t>
-      </w:r>
-      <w:r>
-        <w:rPr>
-          <w:rFonts w:ascii="Times New Roman" w:hAnsi="Times New Roman" w:cs="Times New Roman"/>
-          <w:color w:val="000000" w:themeColor="text1"/>
-        </w:rPr>
-        <w:t xml:space="preserve">большого правила и разных пересекающихся условий, использовать стандартные средства языка программирования уже становиться не удобно. В прочем при большом количестве условий использовать </w:t>
-      </w:r>
-      <w:r>
-        <w:rPr>
-          <w:rFonts w:ascii="Times New Roman" w:hAnsi="Times New Roman" w:cs="Times New Roman"/>
-          <w:color w:val="000000" w:themeColor="text1"/>
-          <w:lang w:val="en-US"/>
-        </w:rPr>
         <w:t>DRL</w:t>
       </w:r>
       <w:r>
@@ -1886,7 +2248,21 @@
           <w:rFonts w:ascii="Times New Roman" w:hAnsi="Times New Roman" w:cs="Times New Roman"/>
           <w:color w:val="000000" w:themeColor="text1"/>
         </w:rPr>
-        <w:t xml:space="preserve">-синтаксис также не представляется возможным, да и не всегда представители бизнес-аналитики хотят углубляться в изучение </w:t>
+        <w:t xml:space="preserve">-синтаксис также не представляется возможным, </w:t>
+      </w:r>
+      <w:r>
+        <w:rPr>
+          <w:rFonts w:ascii="Times New Roman" w:hAnsi="Times New Roman" w:cs="Times New Roman"/>
+          <w:color w:val="000000" w:themeColor="text1"/>
+        </w:rPr>
+        <w:t>к тому же</w:t>
+      </w:r>
+      <w:r>
+        <w:rPr>
+          <w:rFonts w:ascii="Times New Roman" w:hAnsi="Times New Roman" w:cs="Times New Roman"/>
+          <w:color w:val="000000" w:themeColor="text1"/>
+        </w:rPr>
+        <w:t xml:space="preserve"> не всегда представители бизнес-аналитики хотят углубляться в изучение </w:t>
       </w:r>
       <w:r>
         <w:rPr>
@@ -2613,7 +2989,43 @@
           <w:sz w:val="20"/>
           <w:szCs w:val="20"/>
         </w:rPr>
-        <w:t xml:space="preserve">формата и атрибуты самих правил. Обычно это пара: зарезервированное слово в левой ячейке – значение в правой. </w:t>
+        <w:t>формата и атрибуты самих правил. Обычно это пара</w:t>
+      </w:r>
+      <w:r>
+        <w:rPr>
+          <w:rFonts w:ascii="Times New Roman" w:hAnsi="Times New Roman" w:cs="Times New Roman"/>
+          <w:color w:val="000000" w:themeColor="text1"/>
+          <w:sz w:val="20"/>
+          <w:szCs w:val="20"/>
+        </w:rPr>
+        <w:t xml:space="preserve"> -</w:t>
+      </w:r>
+      <w:r>
+        <w:rPr>
+          <w:rFonts w:ascii="Times New Roman" w:hAnsi="Times New Roman" w:cs="Times New Roman"/>
+          <w:color w:val="000000" w:themeColor="text1"/>
+          <w:sz w:val="20"/>
+          <w:szCs w:val="20"/>
+        </w:rPr>
+        <w:t xml:space="preserve"> зарезервированное слово в левой ячейке </w:t>
+      </w:r>
+      <w:r>
+        <w:rPr>
+          <w:rFonts w:ascii="Times New Roman" w:hAnsi="Times New Roman" w:cs="Times New Roman"/>
+          <w:color w:val="000000" w:themeColor="text1"/>
+          <w:sz w:val="20"/>
+          <w:szCs w:val="20"/>
+        </w:rPr>
+        <w:t>и</w:t>
+      </w:r>
+      <w:r>
+        <w:rPr>
+          <w:rFonts w:ascii="Times New Roman" w:hAnsi="Times New Roman" w:cs="Times New Roman"/>
+          <w:color w:val="000000" w:themeColor="text1"/>
+          <w:sz w:val="20"/>
+          <w:szCs w:val="20"/>
+        </w:rPr>
+        <w:t xml:space="preserve"> значение в правой. </w:t>
       </w:r>
       <w:r>
         <w:rPr>
@@ -3114,7 +3526,7 @@
           <w:shd w:val="clear" w:color="auto" w:fill="FFFFFF"/>
           <w:lang w:eastAsia="en-GB"/>
         </w:rPr>
-        <w:t xml:space="preserve">которое указывает на то, что таблица ниже соответствует таблице правил, и которую движок </w:t>
+        <w:t xml:space="preserve">которое указывает на то, что таблица ниже соответствует таблице правил, которую движок </w:t>
       </w:r>
       <w:r>
         <w:rPr>
@@ -3194,7 +3606,6 @@
         </w:rPr>
         <w:t xml:space="preserve">Опционально можно указать название для таблицы правил. В нашем случае это </w:t>
       </w:r>
-      <w:proofErr w:type="spellStart"/>
       <w:r>
         <w:rPr>
           <w:rFonts w:ascii="Times New Roman" w:eastAsia="Times New Roman" w:hAnsi="Times New Roman" w:cs="Times New Roman"/>
@@ -3206,7 +3617,60 @@
           <w:shd w:val="clear" w:color="auto" w:fill="FFFFFF"/>
           <w:lang w:val="en-US" w:eastAsia="en-GB"/>
         </w:rPr>
-        <w:t>name_for_RuleTable</w:t>
+        <w:t>name</w:t>
+      </w:r>
+      <w:r>
+        <w:rPr>
+          <w:rFonts w:ascii="Times New Roman" w:eastAsia="Times New Roman" w:hAnsi="Times New Roman" w:cs="Times New Roman"/>
+          <w:b/>
+          <w:bCs/>
+          <w:spacing w:val="-2"/>
+          <w:sz w:val="20"/>
+          <w:szCs w:val="20"/>
+          <w:shd w:val="clear" w:color="auto" w:fill="FFFFFF"/>
+          <w:lang w:eastAsia="en-GB"/>
+        </w:rPr>
+        <w:t>_</w:t>
+      </w:r>
+      <w:r>
+        <w:rPr>
+          <w:rFonts w:ascii="Times New Roman" w:eastAsia="Times New Roman" w:hAnsi="Times New Roman" w:cs="Times New Roman"/>
+          <w:b/>
+          <w:bCs/>
+          <w:spacing w:val="-2"/>
+          <w:sz w:val="20"/>
+          <w:szCs w:val="20"/>
+          <w:shd w:val="clear" w:color="auto" w:fill="FFFFFF"/>
+          <w:lang w:val="en-US" w:eastAsia="en-GB"/>
+        </w:rPr>
+        <w:t>for</w:t>
+      </w:r>
+      <w:r>
+        <w:rPr>
+          <w:rFonts w:ascii="Times New Roman" w:eastAsia="Times New Roman" w:hAnsi="Times New Roman" w:cs="Times New Roman"/>
+          <w:b/>
+          <w:bCs/>
+          <w:spacing w:val="-2"/>
+          <w:sz w:val="20"/>
+          <w:szCs w:val="20"/>
+          <w:shd w:val="clear" w:color="auto" w:fill="FFFFFF"/>
+          <w:lang w:eastAsia="en-GB"/>
+        </w:rPr>
+        <w:t>_</w:t>
+      </w:r>
+      <w:proofErr w:type="spellStart"/>
+      <w:r>
+        <w:rPr>
+          <w:rFonts w:ascii="Times New Roman" w:eastAsia="Times New Roman" w:hAnsi="Times New Roman" w:cs="Times New Roman"/>
+          <w:b/>
+          <w:bCs/>
+          <w:spacing w:val="-2"/>
+          <w:sz w:val="20"/>
+          <w:szCs w:val="20"/>
+          <w:shd w:val="clear" w:color="auto" w:fill="FFFFFF"/>
+          <w:lang w:val="en-US" w:eastAsia="en-GB"/>
+        </w:rPr>
+        <w:t>RuleTable</w:t>
       </w:r>
       <w:proofErr w:type="spellEnd"/>
       <w:r>
@@ -3876,182 +4340,106 @@
       <w:r>
         <w:rPr>
           <w:rFonts w:ascii="Times New Roman" w:hAnsi="Times New Roman" w:cs="Times New Roman"/>
-          <w:color w:val="000000" w:themeColor="text1"/>
-          <w:sz w:val="20"/>
-          <w:szCs w:val="20"/>
-        </w:rPr>
-        <w:t>$</w:t>
-      </w:r>
-      <w:r>
-        <w:rPr>
-          <w:rFonts w:ascii="Times New Roman" w:hAnsi="Times New Roman" w:cs="Times New Roman"/>
-          <w:color w:val="000000" w:themeColor="text1"/>
-          <w:sz w:val="20"/>
-          <w:szCs w:val="20"/>
-          <w:lang w:val="en-US"/>
-        </w:rPr>
-        <w:t>s</w:t>
-      </w:r>
-      <w:r>
-        <w:rPr>
-          <w:rFonts w:ascii="Times New Roman" w:hAnsi="Times New Roman" w:cs="Times New Roman"/>
-          <w:color w:val="000000" w:themeColor="text1"/>
-          <w:sz w:val="20"/>
-          <w:szCs w:val="20"/>
-        </w:rPr>
-        <w:t xml:space="preserve"> </w:t>
-      </w:r>
-      <w:r>
-        <w:rPr>
-          <w:rFonts w:ascii="Times New Roman" w:hAnsi="Times New Roman" w:cs="Times New Roman"/>
-          <w:color w:val="000000" w:themeColor="text1"/>
-          <w:sz w:val="20"/>
-          <w:szCs w:val="20"/>
-        </w:rPr>
-        <w:t xml:space="preserve">факта </w:t>
-      </w:r>
-      <w:r>
-        <w:rPr>
-          <w:rFonts w:ascii="Times New Roman" w:hAnsi="Times New Roman" w:cs="Times New Roman"/>
-          <w:color w:val="000000" w:themeColor="text1"/>
-          <w:sz w:val="20"/>
-          <w:szCs w:val="20"/>
-          <w:lang w:val="en-US"/>
-        </w:rPr>
-        <w:t>Respondent</w:t>
-      </w:r>
-      <w:r>
-        <w:rPr>
-          <w:rFonts w:ascii="Times New Roman" w:hAnsi="Times New Roman" w:cs="Times New Roman"/>
-          <w:color w:val="000000" w:themeColor="text1"/>
-          <w:sz w:val="20"/>
-          <w:szCs w:val="20"/>
-        </w:rPr>
-        <w:t xml:space="preserve">. </w:t>
-      </w:r>
-      <w:r>
-        <w:rPr>
-          <w:rFonts w:ascii="Times New Roman" w:hAnsi="Times New Roman" w:cs="Times New Roman"/>
-          <w:color w:val="000000" w:themeColor="text1"/>
-          <w:sz w:val="20"/>
-          <w:szCs w:val="20"/>
-        </w:rPr>
-        <w:t xml:space="preserve">Отмечу, что его полное имя с названием пакета в котором он находится обязательно указать в параметре </w:t>
-      </w:r>
-      <w:r>
-        <w:rPr>
-          <w:rFonts w:ascii="Times New Roman" w:hAnsi="Times New Roman" w:cs="Times New Roman"/>
           <w:b/>
           <w:bCs/>
-          <w:color w:val="000000" w:themeColor="text1"/>
-          <w:sz w:val="20"/>
-          <w:szCs w:val="20"/>
-          <w:lang w:val="en-US"/>
-        </w:rPr>
-        <w:t>Import</w:t>
-      </w:r>
-      <w:r>
-        <w:rPr>
-          <w:rFonts w:ascii="Times New Roman" w:hAnsi="Times New Roman" w:cs="Times New Roman"/>
-          <w:color w:val="000000" w:themeColor="text1"/>
-          <w:sz w:val="20"/>
-          <w:szCs w:val="20"/>
-        </w:rPr>
-        <w:t xml:space="preserve">. </w:t>
-      </w:r>
-      <w:r>
-        <w:rPr>
-          <w:rFonts w:ascii="Times New Roman" w:hAnsi="Times New Roman" w:cs="Times New Roman"/>
-          <w:color w:val="000000" w:themeColor="text1"/>
-          <w:sz w:val="20"/>
-          <w:szCs w:val="20"/>
-        </w:rPr>
-        <w:t xml:space="preserve">Если у нас несколько </w:t>
-      </w:r>
-      <w:r>
-        <w:rPr>
-          <w:rFonts w:ascii="Times New Roman" w:hAnsi="Times New Roman" w:cs="Times New Roman"/>
-          <w:color w:val="000000" w:themeColor="text1"/>
-          <w:sz w:val="20"/>
-          <w:szCs w:val="20"/>
-          <w:lang w:val="en-US"/>
-        </w:rPr>
-        <w:t>CONDITION</w:t>
-      </w:r>
-      <w:r>
-        <w:rPr>
-          <w:rFonts w:ascii="Times New Roman" w:hAnsi="Times New Roman" w:cs="Times New Roman"/>
-          <w:color w:val="000000" w:themeColor="text1"/>
-          <w:sz w:val="20"/>
-          <w:szCs w:val="20"/>
-        </w:rPr>
-        <w:t xml:space="preserve"> </w:t>
-      </w:r>
-      <w:r>
-        <w:rPr>
-          <w:rFonts w:ascii="Times New Roman" w:hAnsi="Times New Roman" w:cs="Times New Roman"/>
-          <w:color w:val="000000" w:themeColor="text1"/>
-          <w:sz w:val="20"/>
-          <w:szCs w:val="20"/>
-        </w:rPr>
-        <w:t>относятся к одному факту, тогда ячейки</w:t>
-      </w:r>
-      <w:r>
-        <w:rPr>
-          <w:rFonts w:ascii="Times New Roman" w:hAnsi="Times New Roman" w:cs="Times New Roman"/>
-          <w:color w:val="000000" w:themeColor="text1"/>
-          <w:sz w:val="20"/>
-          <w:szCs w:val="20"/>
-        </w:rPr>
-        <w:t xml:space="preserve"> с фактом</w:t>
-      </w:r>
-      <w:r>
-        <w:rPr>
-          <w:rFonts w:ascii="Times New Roman" w:hAnsi="Times New Roman" w:cs="Times New Roman"/>
-          <w:color w:val="000000" w:themeColor="text1"/>
-          <w:sz w:val="20"/>
-          <w:szCs w:val="20"/>
-        </w:rPr>
-        <w:t xml:space="preserve"> необходимо объединить в одну. Также мы можем работать с разными фактами в разных </w:t>
-      </w:r>
-      <w:r>
-        <w:rPr>
-          <w:rFonts w:ascii="Times New Roman" w:hAnsi="Times New Roman" w:cs="Times New Roman"/>
-          <w:color w:val="000000" w:themeColor="text1"/>
-          <w:sz w:val="20"/>
-          <w:szCs w:val="20"/>
-          <w:lang w:val="en-US"/>
-        </w:rPr>
-        <w:t>CONDITION</w:t>
-      </w:r>
-      <w:r>
-        <w:rPr>
-          <w:rFonts w:ascii="Times New Roman" w:hAnsi="Times New Roman" w:cs="Times New Roman"/>
-          <w:color w:val="000000" w:themeColor="text1"/>
-          <w:sz w:val="20"/>
-          <w:szCs w:val="20"/>
-        </w:rPr>
-        <w:t xml:space="preserve"> колонках</w:t>
-      </w:r>
-      <w:r>
-        <w:rPr>
-          <w:rFonts w:ascii="Times New Roman" w:hAnsi="Times New Roman" w:cs="Times New Roman"/>
-          <w:color w:val="000000" w:themeColor="text1"/>
-          <w:sz w:val="20"/>
-          <w:szCs w:val="20"/>
-        </w:rPr>
-        <w:t xml:space="preserve">, для этого мы просто указываем новый факт и новую переменную, не забыв добавить его в </w:t>
+          <w:i/>
+          <w:iCs/>
+          <w:color w:val="000000" w:themeColor="text1"/>
+          <w:sz w:val="20"/>
+          <w:szCs w:val="20"/>
+        </w:rPr>
+        <w:t>$</w:t>
       </w:r>
       <w:r>
         <w:rPr>
           <w:rFonts w:ascii="Times New Roman" w:hAnsi="Times New Roman" w:cs="Times New Roman"/>
           <w:b/>
           <w:bCs/>
+          <w:i/>
+          <w:iCs/>
           <w:color w:val="000000" w:themeColor="text1"/>
           <w:sz w:val="20"/>
           <w:szCs w:val="20"/>
           <w:lang w:val="en-US"/>
         </w:rPr>
+        <w:t>s</w:t>
+      </w:r>
+      <w:r>
+        <w:rPr>
+          <w:rFonts w:ascii="Times New Roman" w:hAnsi="Times New Roman" w:cs="Times New Roman"/>
+          <w:color w:val="000000" w:themeColor="text1"/>
+          <w:sz w:val="20"/>
+          <w:szCs w:val="20"/>
+        </w:rPr>
+        <w:t xml:space="preserve"> </w:t>
+      </w:r>
+      <w:r>
+        <w:rPr>
+          <w:rFonts w:ascii="Times New Roman" w:hAnsi="Times New Roman" w:cs="Times New Roman"/>
+          <w:color w:val="000000" w:themeColor="text1"/>
+          <w:sz w:val="20"/>
+          <w:szCs w:val="20"/>
+        </w:rPr>
+        <w:t xml:space="preserve">факта </w:t>
+      </w:r>
+      <w:r>
+        <w:rPr>
+          <w:rFonts w:ascii="Times New Roman" w:hAnsi="Times New Roman" w:cs="Times New Roman"/>
+          <w:i/>
+          <w:iCs/>
+          <w:color w:val="000000" w:themeColor="text1"/>
+          <w:sz w:val="20"/>
+          <w:szCs w:val="20"/>
+          <w:lang w:val="en-US"/>
+        </w:rPr>
+        <w:t>Respondent</w:t>
+      </w:r>
+      <w:r>
+        <w:rPr>
+          <w:rFonts w:ascii="Times New Roman" w:hAnsi="Times New Roman" w:cs="Times New Roman"/>
+          <w:color w:val="000000" w:themeColor="text1"/>
+          <w:sz w:val="20"/>
+          <w:szCs w:val="20"/>
+        </w:rPr>
+        <w:t xml:space="preserve">. </w:t>
+      </w:r>
+      <w:r>
+        <w:rPr>
+          <w:rFonts w:ascii="Times New Roman" w:hAnsi="Times New Roman" w:cs="Times New Roman"/>
+          <w:color w:val="000000" w:themeColor="text1"/>
+          <w:sz w:val="20"/>
+          <w:szCs w:val="20"/>
+        </w:rPr>
+        <w:t>Отмечу, что его полное имя с названием пакета в котором он находится</w:t>
+      </w:r>
+      <w:r>
+        <w:rPr>
+          <w:rFonts w:ascii="Times New Roman" w:hAnsi="Times New Roman" w:cs="Times New Roman"/>
+          <w:color w:val="000000" w:themeColor="text1"/>
+          <w:sz w:val="20"/>
+          <w:szCs w:val="20"/>
+        </w:rPr>
+        <w:t>,</w:t>
+      </w:r>
+      <w:r>
+        <w:rPr>
+          <w:rFonts w:ascii="Times New Roman" w:hAnsi="Times New Roman" w:cs="Times New Roman"/>
+          <w:color w:val="000000" w:themeColor="text1"/>
+          <w:sz w:val="20"/>
+          <w:szCs w:val="20"/>
+        </w:rPr>
+        <w:t xml:space="preserve"> обязательно указать в параметре </w:t>
+      </w:r>
+      <w:r>
+        <w:rPr>
+          <w:rFonts w:ascii="Times New Roman" w:hAnsi="Times New Roman" w:cs="Times New Roman"/>
+          <w:b/>
+          <w:bCs/>
+          <w:color w:val="000000" w:themeColor="text1"/>
+          <w:sz w:val="20"/>
+          <w:szCs w:val="20"/>
+          <w:lang w:val="en-US"/>
+        </w:rPr>
         <w:t>Import</w:t>
       </w:r>
       <w:r>
@@ -4061,6 +4449,110 @@
           <w:sz w:val="20"/>
           <w:szCs w:val="20"/>
         </w:rPr>
+        <w:t xml:space="preserve">. </w:t>
+      </w:r>
+      <w:r>
+        <w:rPr>
+          <w:rFonts w:ascii="Times New Roman" w:hAnsi="Times New Roman" w:cs="Times New Roman"/>
+          <w:color w:val="000000" w:themeColor="text1"/>
+          <w:sz w:val="20"/>
+          <w:szCs w:val="20"/>
+        </w:rPr>
+        <w:t xml:space="preserve">Если у нас несколько </w:t>
+      </w:r>
+      <w:r>
+        <w:rPr>
+          <w:rFonts w:ascii="Times New Roman" w:hAnsi="Times New Roman" w:cs="Times New Roman"/>
+          <w:color w:val="000000" w:themeColor="text1"/>
+          <w:sz w:val="20"/>
+          <w:szCs w:val="20"/>
+          <w:lang w:val="en-US"/>
+        </w:rPr>
+        <w:t>CONDITION</w:t>
+      </w:r>
+      <w:r>
+        <w:rPr>
+          <w:rFonts w:ascii="Times New Roman" w:hAnsi="Times New Roman" w:cs="Times New Roman"/>
+          <w:color w:val="000000" w:themeColor="text1"/>
+          <w:sz w:val="20"/>
+          <w:szCs w:val="20"/>
+        </w:rPr>
+        <w:t xml:space="preserve"> </w:t>
+      </w:r>
+      <w:r>
+        <w:rPr>
+          <w:rFonts w:ascii="Times New Roman" w:hAnsi="Times New Roman" w:cs="Times New Roman"/>
+          <w:color w:val="000000" w:themeColor="text1"/>
+          <w:sz w:val="20"/>
+          <w:szCs w:val="20"/>
+        </w:rPr>
+        <w:t>относятся к одному факту, тогда ячейки</w:t>
+      </w:r>
+      <w:r>
+        <w:rPr>
+          <w:rFonts w:ascii="Times New Roman" w:hAnsi="Times New Roman" w:cs="Times New Roman"/>
+          <w:color w:val="000000" w:themeColor="text1"/>
+          <w:sz w:val="20"/>
+          <w:szCs w:val="20"/>
+        </w:rPr>
+        <w:t xml:space="preserve"> с фактом</w:t>
+      </w:r>
+      <w:r>
+        <w:rPr>
+          <w:rFonts w:ascii="Times New Roman" w:hAnsi="Times New Roman" w:cs="Times New Roman"/>
+          <w:color w:val="000000" w:themeColor="text1"/>
+          <w:sz w:val="20"/>
+          <w:szCs w:val="20"/>
+        </w:rPr>
+        <w:t xml:space="preserve"> необходимо объединить в одну. Также мы можем работать с разными фактами в разных </w:t>
+      </w:r>
+      <w:r>
+        <w:rPr>
+          <w:rFonts w:ascii="Times New Roman" w:hAnsi="Times New Roman" w:cs="Times New Roman"/>
+          <w:color w:val="000000" w:themeColor="text1"/>
+          <w:sz w:val="20"/>
+          <w:szCs w:val="20"/>
+          <w:lang w:val="en-US"/>
+        </w:rPr>
+        <w:t>CONDITION</w:t>
+      </w:r>
+      <w:r>
+        <w:rPr>
+          <w:rFonts w:ascii="Times New Roman" w:hAnsi="Times New Roman" w:cs="Times New Roman"/>
+          <w:color w:val="000000" w:themeColor="text1"/>
+          <w:sz w:val="20"/>
+          <w:szCs w:val="20"/>
+        </w:rPr>
+        <w:t xml:space="preserve"> колонках</w:t>
+      </w:r>
+      <w:r>
+        <w:rPr>
+          <w:rFonts w:ascii="Times New Roman" w:hAnsi="Times New Roman" w:cs="Times New Roman"/>
+          <w:color w:val="000000" w:themeColor="text1"/>
+          <w:sz w:val="20"/>
+          <w:szCs w:val="20"/>
+        </w:rPr>
+        <w:t xml:space="preserve">, для этого мы просто указываем новый факт и новую переменную, не забыв добавить его в </w:t>
+      </w:r>
+      <w:r>
+        <w:rPr>
+          <w:rFonts w:ascii="Times New Roman" w:hAnsi="Times New Roman" w:cs="Times New Roman"/>
+          <w:b/>
+          <w:bCs/>
+          <w:color w:val="000000" w:themeColor="text1"/>
+          <w:sz w:val="20"/>
+          <w:szCs w:val="20"/>
+          <w:lang w:val="en-US"/>
+        </w:rPr>
+        <w:t>Import</w:t>
+      </w:r>
+      <w:r>
+        <w:rPr>
+          <w:rFonts w:ascii="Times New Roman" w:hAnsi="Times New Roman" w:cs="Times New Roman"/>
+          <w:color w:val="000000" w:themeColor="text1"/>
+          <w:sz w:val="20"/>
+          <w:szCs w:val="20"/>
+        </w:rPr>
         <w:t>.</w:t>
       </w:r>
     </w:p>
@@ -4257,7 +4749,25 @@
           <w:sz w:val="20"/>
           <w:szCs w:val="20"/>
         </w:rPr>
-        <w:t xml:space="preserve">условия, которые будут указаны вместо этой строки </w:t>
+        <w:t>условия, которые будут указаны вместо этой строки</w:t>
+      </w:r>
+      <w:r>
+        <w:rPr>
+          <w:rFonts w:ascii="Times New Roman" w:hAnsi="Times New Roman" w:cs="Times New Roman"/>
+          <w:color w:val="000000" w:themeColor="text1"/>
+          <w:sz w:val="20"/>
+          <w:szCs w:val="20"/>
+        </w:rPr>
+        <w:t>,</w:t>
+      </w:r>
+      <w:r>
+        <w:rPr>
+          <w:rFonts w:ascii="Times New Roman" w:hAnsi="Times New Roman" w:cs="Times New Roman"/>
+          <w:color w:val="000000" w:themeColor="text1"/>
+          <w:sz w:val="20"/>
+          <w:szCs w:val="20"/>
+        </w:rPr>
+        <w:t xml:space="preserve"> </w:t>
       </w:r>
       <w:r>
         <w:rPr>
@@ -4367,7 +4877,34 @@
           <w:sz w:val="20"/>
           <w:szCs w:val="20"/>
         </w:rPr>
-        <w:t>условия, но все она либо неочевидная, либо разрозненная. Главной задачей этой статьи было собрать воедино все часто встречающиеся варианты.</w:t>
+        <w:t xml:space="preserve">условия, но </w:t>
+      </w:r>
+      <w:r>
+        <w:rPr>
+          <w:rFonts w:ascii="Times New Roman" w:hAnsi="Times New Roman" w:cs="Times New Roman"/>
+          <w:color w:val="000000" w:themeColor="text1"/>
+          <w:sz w:val="20"/>
+          <w:szCs w:val="20"/>
+        </w:rPr>
+        <w:t>она достаточно</w:t>
+      </w:r>
+      <w:r>
+        <w:rPr>
+          <w:rFonts w:ascii="Times New Roman" w:hAnsi="Times New Roman" w:cs="Times New Roman"/>
+          <w:color w:val="000000" w:themeColor="text1"/>
+          <w:sz w:val="20"/>
+          <w:szCs w:val="20"/>
+        </w:rPr>
+        <w:t xml:space="preserve"> </w:t>
+      </w:r>
+      <w:r>
+        <w:rPr>
+          <w:rFonts w:ascii="Times New Roman" w:hAnsi="Times New Roman" w:cs="Times New Roman"/>
+          <w:color w:val="000000" w:themeColor="text1"/>
+          <w:sz w:val="20"/>
+          <w:szCs w:val="20"/>
+        </w:rPr>
+        <w:t>разрозненная. Главной задачей этой статьи было собрать воедино все часто встречающиеся варианты.</w:t>
       </w:r>
     </w:p>
     <w:p>
@@ -4415,7 +4952,79 @@
           <w:sz w:val="20"/>
           <w:szCs w:val="20"/>
         </w:rPr>
-        <w:t xml:space="preserve">. В нашей терминологии респондент – это лицо, которое принимает участие в опросе. В каждого респондента есть свой набор свойств (например, гендерная принадлежность, рассмотренная ранее). Для такого, чтобы показать все многообразие условий, с которыми работает </w:t>
+        <w:t xml:space="preserve">. В нашей терминологии респондент – это лицо, которое принимает участие в </w:t>
+      </w:r>
+      <w:r>
+        <w:rPr>
+          <w:rFonts w:ascii="Times New Roman" w:hAnsi="Times New Roman" w:cs="Times New Roman"/>
+          <w:color w:val="000000" w:themeColor="text1"/>
+          <w:sz w:val="20"/>
+          <w:szCs w:val="20"/>
+        </w:rPr>
+        <w:t>исследовании</w:t>
+      </w:r>
+      <w:r>
+        <w:rPr>
+          <w:rFonts w:ascii="Times New Roman" w:hAnsi="Times New Roman" w:cs="Times New Roman"/>
+          <w:color w:val="000000" w:themeColor="text1"/>
+          <w:sz w:val="20"/>
+          <w:szCs w:val="20"/>
+        </w:rPr>
+        <w:t xml:space="preserve">. </w:t>
+      </w:r>
+      <w:r>
+        <w:rPr>
+          <w:rFonts w:ascii="Times New Roman" w:hAnsi="Times New Roman" w:cs="Times New Roman"/>
+          <w:color w:val="000000" w:themeColor="text1"/>
+          <w:sz w:val="20"/>
+          <w:szCs w:val="20"/>
+        </w:rPr>
+        <w:t>У</w:t>
+      </w:r>
+      <w:r>
+        <w:rPr>
+          <w:rFonts w:ascii="Times New Roman" w:hAnsi="Times New Roman" w:cs="Times New Roman"/>
+          <w:color w:val="000000" w:themeColor="text1"/>
+          <w:sz w:val="20"/>
+          <w:szCs w:val="20"/>
+        </w:rPr>
+        <w:t xml:space="preserve"> каждого респондента есть свой набор свойств (например, гендерная принадлежность</w:t>
+      </w:r>
+      <w:r>
+        <w:rPr>
+          <w:rFonts w:ascii="Times New Roman" w:hAnsi="Times New Roman" w:cs="Times New Roman"/>
+          <w:color w:val="000000" w:themeColor="text1"/>
+          <w:sz w:val="20"/>
+          <w:szCs w:val="20"/>
+        </w:rPr>
+        <w:t>,</w:t>
+      </w:r>
+      <w:r>
+        <w:rPr>
+          <w:rFonts w:ascii="Times New Roman" w:hAnsi="Times New Roman" w:cs="Times New Roman"/>
+          <w:color w:val="000000" w:themeColor="text1"/>
+          <w:sz w:val="20"/>
+          <w:szCs w:val="20"/>
+        </w:rPr>
+        <w:t xml:space="preserve"> рассмотренная ранее). Для </w:t>
+      </w:r>
+      <w:r>
+        <w:rPr>
+          <w:rFonts w:ascii="Times New Roman" w:hAnsi="Times New Roman" w:cs="Times New Roman"/>
+          <w:color w:val="000000" w:themeColor="text1"/>
+          <w:sz w:val="20"/>
+          <w:szCs w:val="20"/>
+        </w:rPr>
+        <w:t>того</w:t>
+      </w:r>
+      <w:r>
+        <w:rPr>
+          <w:rFonts w:ascii="Times New Roman" w:hAnsi="Times New Roman" w:cs="Times New Roman"/>
+          <w:color w:val="000000" w:themeColor="text1"/>
+          <w:sz w:val="20"/>
+          <w:szCs w:val="20"/>
+        </w:rPr>
+        <w:t xml:space="preserve">, чтобы показать все многообразие условий, с которыми работает </w:t>
       </w:r>
       <w:r>
         <w:rPr>
@@ -4434,11 +5043,31 @@
           <w:sz w:val="20"/>
           <w:szCs w:val="20"/>
         </w:rPr>
-        <w:t xml:space="preserve">, я каждое свойство вынес в отдельное поле класса </w:t>
-      </w:r>
-      <w:r>
-        <w:rPr>
-          <w:rFonts w:ascii="Times New Roman" w:hAnsi="Times New Roman" w:cs="Times New Roman"/>
+        <w:t xml:space="preserve">, я </w:t>
+      </w:r>
+      <w:r>
+        <w:rPr>
+          <w:rFonts w:ascii="Times New Roman" w:hAnsi="Times New Roman" w:cs="Times New Roman"/>
+          <w:color w:val="000000" w:themeColor="text1"/>
+          <w:sz w:val="20"/>
+          <w:szCs w:val="20"/>
+        </w:rPr>
+        <w:t xml:space="preserve">вынес </w:t>
+      </w:r>
+      <w:r>
+        <w:rPr>
+          <w:rFonts w:ascii="Times New Roman" w:hAnsi="Times New Roman" w:cs="Times New Roman"/>
+          <w:color w:val="000000" w:themeColor="text1"/>
+          <w:sz w:val="20"/>
+          <w:szCs w:val="20"/>
+        </w:rPr>
+        <w:t xml:space="preserve">каждое свойство в отдельное поле класса </w:t>
+      </w:r>
+      <w:r>
+        <w:rPr>
+          <w:rFonts w:ascii="Times New Roman" w:hAnsi="Times New Roman" w:cs="Times New Roman"/>
+          <w:i/>
+          <w:iCs/>
           <w:color w:val="000000" w:themeColor="text1"/>
           <w:sz w:val="20"/>
           <w:szCs w:val="20"/>
@@ -4462,12 +5091,48 @@
           <w:sz w:val="20"/>
           <w:szCs w:val="20"/>
         </w:rPr>
-        <w:t xml:space="preserve">Для простоты понимания, в качестве еще одного поля я добавил </w:t>
+        <w:t>Для простоты понимания, в качестве еще одного поля</w:t>
+      </w:r>
+      <w:r>
+        <w:rPr>
+          <w:rFonts w:ascii="Times New Roman" w:hAnsi="Times New Roman" w:cs="Times New Roman"/>
+          <w:color w:val="000000" w:themeColor="text1"/>
+          <w:sz w:val="20"/>
+          <w:szCs w:val="20"/>
+        </w:rPr>
+        <w:t xml:space="preserve"> класса</w:t>
+      </w:r>
+      <w:r>
+        <w:rPr>
+          <w:rFonts w:ascii="Times New Roman" w:hAnsi="Times New Roman" w:cs="Times New Roman"/>
+          <w:color w:val="000000" w:themeColor="text1"/>
+          <w:sz w:val="20"/>
+          <w:szCs w:val="20"/>
+        </w:rPr>
+        <w:t xml:space="preserve"> </w:t>
       </w:r>
       <w:proofErr w:type="gramStart"/>
       <w:r>
         <w:rPr>
           <w:rFonts w:ascii="Times New Roman" w:hAnsi="Times New Roman" w:cs="Times New Roman"/>
+          <w:color w:val="000000" w:themeColor="text1"/>
+          <w:sz w:val="20"/>
+          <w:szCs w:val="20"/>
+        </w:rPr>
+        <w:t xml:space="preserve">добавляем </w:t>
+      </w:r>
+      <w:r>
+        <w:rPr>
+          <w:rFonts w:ascii="Times New Roman" w:hAnsi="Times New Roman" w:cs="Times New Roman"/>
+          <w:color w:val="000000" w:themeColor="text1"/>
+          <w:sz w:val="20"/>
+          <w:szCs w:val="20"/>
+        </w:rPr>
+        <w:t xml:space="preserve"> </w:t>
+      </w:r>
+      <w:r>
+        <w:rPr>
+          <w:rFonts w:ascii="Times New Roman" w:hAnsi="Times New Roman" w:cs="Times New Roman"/>
           <w:i/>
           <w:iCs/>
           <w:color w:val="000000" w:themeColor="text1"/>
@@ -4477,6 +5142,7 @@
         </w:rPr>
         <w:t>Map</w:t>
       </w:r>
+      <w:proofErr w:type="gramEnd"/>
       <w:r>
         <w:rPr>
           <w:rFonts w:ascii="Times New Roman" w:hAnsi="Times New Roman" w:cs="Times New Roman"/>
@@ -4488,7 +5154,6 @@
         </w:rPr>
         <w:t>&lt;</w:t>
       </w:r>
-      <w:proofErr w:type="gramEnd"/>
       <w:r>
         <w:rPr>
           <w:rFonts w:ascii="Times New Roman" w:hAnsi="Times New Roman" w:cs="Times New Roman"/>
@@ -4574,17 +5239,46 @@
           <w:sz w:val="20"/>
           <w:szCs w:val="20"/>
         </w:rPr>
-        <w:t xml:space="preserve">в котором я буду собирать все результирующие переменные. Таким образом, класс </w:t>
-      </w:r>
-      <w:r>
-        <w:rPr>
-          <w:rFonts w:ascii="Times New Roman" w:hAnsi="Times New Roman" w:cs="Times New Roman"/>
+        <w:t xml:space="preserve">в котором </w:t>
+      </w:r>
+      <w:r>
+        <w:rPr>
+          <w:rFonts w:ascii="Times New Roman" w:hAnsi="Times New Roman" w:cs="Times New Roman"/>
+          <w:color w:val="000000" w:themeColor="text1"/>
+          <w:sz w:val="20"/>
+          <w:szCs w:val="20"/>
+        </w:rPr>
+        <w:t>будем</w:t>
+      </w:r>
+      <w:r>
+        <w:rPr>
+          <w:rFonts w:ascii="Times New Roman" w:hAnsi="Times New Roman" w:cs="Times New Roman"/>
+          <w:color w:val="000000" w:themeColor="text1"/>
+          <w:sz w:val="20"/>
+          <w:szCs w:val="20"/>
+        </w:rPr>
+        <w:t xml:space="preserve"> собирать все результирующие переменные. Таким образом, класс </w:t>
+      </w:r>
+      <w:r>
+        <w:rPr>
+          <w:rFonts w:ascii="Times New Roman" w:hAnsi="Times New Roman" w:cs="Times New Roman"/>
+          <w:i/>
+          <w:iCs/>
           <w:color w:val="000000" w:themeColor="text1"/>
           <w:sz w:val="20"/>
           <w:szCs w:val="20"/>
           <w:lang w:val="en-US"/>
         </w:rPr>
-        <w:t xml:space="preserve">Respondent </w:t>
+        <w:t>Respondent</w:t>
+      </w:r>
+      <w:r>
+        <w:rPr>
+          <w:rFonts w:ascii="Times New Roman" w:hAnsi="Times New Roman" w:cs="Times New Roman"/>
+          <w:color w:val="000000" w:themeColor="text1"/>
+          <w:sz w:val="20"/>
+          <w:szCs w:val="20"/>
+        </w:rPr>
+        <w:t xml:space="preserve"> </w:t>
       </w:r>
       <w:r>
         <w:rPr>
@@ -4722,7 +5416,25 @@
           <w:szCs w:val="20"/>
         </w:rPr>
         <w:lastRenderedPageBreak/>
-        <w:t xml:space="preserve">фильтрации такие респондентов мы будет использовать булеву переменную </w:t>
+        <w:t>фильтрации таки</w:t>
+      </w:r>
+      <w:r>
+        <w:rPr>
+          <w:rFonts w:ascii="Times New Roman" w:hAnsi="Times New Roman" w:cs="Times New Roman"/>
+          <w:color w:val="000000" w:themeColor="text1"/>
+          <w:sz w:val="20"/>
+          <w:szCs w:val="20"/>
+        </w:rPr>
+        <w:t>х</w:t>
+      </w:r>
+      <w:r>
+        <w:rPr>
+          <w:rFonts w:ascii="Times New Roman" w:hAnsi="Times New Roman" w:cs="Times New Roman"/>
+          <w:color w:val="000000" w:themeColor="text1"/>
+          <w:sz w:val="20"/>
+          <w:szCs w:val="20"/>
+        </w:rPr>
+        <w:t xml:space="preserve"> респондентов мы будет использовать булеву переменную </w:t>
       </w:r>
       <w:proofErr w:type="spellStart"/>
       <w:r>
@@ -4809,7 +5521,18 @@
           <w:szCs w:val="20"/>
           <w:lang w:val="en-US"/>
         </w:rPr>
-        <w:t xml:space="preserve">false – </w:t>
+        <w:t>false</w:t>
+      </w:r>
+      <w:r>
+        <w:rPr>
+          <w:rFonts w:ascii="Times New Roman" w:hAnsi="Times New Roman" w:cs="Times New Roman"/>
+          <w:i/>
+          <w:iCs/>
+          <w:color w:val="000000" w:themeColor="text1"/>
+          <w:sz w:val="20"/>
+          <w:szCs w:val="20"/>
+        </w:rPr>
+        <w:t xml:space="preserve"> – </w:t>
       </w:r>
       <w:r>
         <w:rPr>
@@ -4909,17 +5632,84 @@
           <w:color w:val="000000" w:themeColor="text1"/>
           <w:sz w:val="20"/>
           <w:szCs w:val="20"/>
+        </w:rPr>
+      </w:pPr>
+      <w:r>
+        <w:rPr>
+          <w:rFonts w:ascii="Times New Roman" w:hAnsi="Times New Roman" w:cs="Times New Roman"/>
+          <w:color w:val="000000" w:themeColor="text1"/>
+          <w:sz w:val="20"/>
+          <w:szCs w:val="20"/>
+        </w:rPr>
+        <w:t xml:space="preserve">На рисунке выше показано, как мы объединили 2 условия: активность респондента и его половой признак. Не трудно догадаться, что в таком случае происходит объединение правил, находящихся в одной строке, по логическому </w:t>
+      </w:r>
+      <w:r>
+        <w:rPr>
+          <w:rFonts w:ascii="Times New Roman" w:hAnsi="Times New Roman" w:cs="Times New Roman"/>
+          <w:i/>
+          <w:iCs/>
+          <w:color w:val="000000" w:themeColor="text1"/>
+          <w:sz w:val="20"/>
+          <w:szCs w:val="20"/>
+        </w:rPr>
+        <w:t>И</w:t>
+      </w:r>
+      <w:r>
+        <w:rPr>
+          <w:rFonts w:ascii="Times New Roman" w:hAnsi="Times New Roman" w:cs="Times New Roman"/>
+          <w:color w:val="000000" w:themeColor="text1"/>
+          <w:sz w:val="20"/>
+          <w:szCs w:val="20"/>
+        </w:rPr>
+        <w:t>. Два условия объединены одним факто</w:t>
+      </w:r>
+      <w:r>
+        <w:rPr>
+          <w:rFonts w:ascii="Times New Roman" w:hAnsi="Times New Roman" w:cs="Times New Roman"/>
+          <w:color w:val="000000" w:themeColor="text1"/>
+          <w:sz w:val="20"/>
+          <w:szCs w:val="20"/>
+        </w:rPr>
+        <w:t>м</w:t>
+      </w:r>
+      <w:r>
+        <w:rPr>
+          <w:rFonts w:ascii="Times New Roman" w:hAnsi="Times New Roman" w:cs="Times New Roman"/>
+          <w:color w:val="000000" w:themeColor="text1"/>
+          <w:sz w:val="20"/>
+          <w:szCs w:val="20"/>
+        </w:rPr>
+        <w:t xml:space="preserve"> </w:t>
+      </w:r>
+      <w:r>
+        <w:rPr>
+          <w:rFonts w:ascii="Times New Roman" w:hAnsi="Times New Roman" w:cs="Times New Roman"/>
+          <w:i/>
+          <w:iCs/>
+          <w:color w:val="000000" w:themeColor="text1"/>
+          <w:sz w:val="20"/>
+          <w:szCs w:val="20"/>
           <w:lang w:val="en-US"/>
         </w:rPr>
-      </w:pPr>
-      <w:r>
-        <w:rPr>
-          <w:rFonts w:ascii="Times New Roman" w:hAnsi="Times New Roman" w:cs="Times New Roman"/>
-          <w:color w:val="000000" w:themeColor="text1"/>
-          <w:sz w:val="20"/>
-          <w:szCs w:val="20"/>
-        </w:rPr>
-        <w:t xml:space="preserve">На рисунке выше показано, как мы объединили 2 условия: активность респондента и его половой признак. Не трудно догадаться, что в таком случае происходит объединение правил, находящихся в одной строке, по логическому И. Два условия объединены одним фактов </w:t>
+        <w:t>Respondent</w:t>
+      </w:r>
+      <w:r>
+        <w:rPr>
+          <w:rFonts w:ascii="Times New Roman" w:hAnsi="Times New Roman" w:cs="Times New Roman"/>
+          <w:color w:val="000000" w:themeColor="text1"/>
+          <w:sz w:val="20"/>
+          <w:szCs w:val="20"/>
+        </w:rPr>
+        <w:t xml:space="preserve">. </w:t>
+      </w:r>
+      <w:r>
+        <w:rPr>
+          <w:rFonts w:ascii="Times New Roman" w:hAnsi="Times New Roman" w:cs="Times New Roman"/>
+          <w:color w:val="000000" w:themeColor="text1"/>
+          <w:sz w:val="20"/>
+          <w:szCs w:val="20"/>
+        </w:rPr>
+        <w:t xml:space="preserve">Вот так выглядит описание правила на языке </w:t>
       </w:r>
       <w:r>
         <w:rPr>
@@ -4929,45 +5719,25 @@
           <w:szCs w:val="20"/>
           <w:lang w:val="en-US"/>
         </w:rPr>
-        <w:t>Respondent</w:t>
-      </w:r>
-      <w:r>
-        <w:rPr>
-          <w:rFonts w:ascii="Times New Roman" w:hAnsi="Times New Roman" w:cs="Times New Roman"/>
-          <w:color w:val="000000" w:themeColor="text1"/>
-          <w:sz w:val="20"/>
-          <w:szCs w:val="20"/>
-        </w:rPr>
-        <w:t xml:space="preserve">. </w:t>
-      </w:r>
-      <w:r>
-        <w:rPr>
-          <w:rFonts w:ascii="Times New Roman" w:hAnsi="Times New Roman" w:cs="Times New Roman"/>
-          <w:color w:val="000000" w:themeColor="text1"/>
-          <w:sz w:val="20"/>
-          <w:szCs w:val="20"/>
-        </w:rPr>
-        <w:t xml:space="preserve">Вот так выглядит описание правила на языке </w:t>
-      </w:r>
-      <w:r>
-        <w:rPr>
-          <w:rFonts w:ascii="Times New Roman" w:hAnsi="Times New Roman" w:cs="Times New Roman"/>
-          <w:color w:val="000000" w:themeColor="text1"/>
-          <w:sz w:val="20"/>
-          <w:szCs w:val="20"/>
-          <w:lang w:val="en-US"/>
-        </w:rPr>
-        <w:t>DRL:</w:t>
-      </w:r>
-    </w:p>
-    <w:p>
-      <w:pPr>
-        <w:rPr>
-          <w:rFonts w:ascii="Times New Roman" w:hAnsi="Times New Roman" w:cs="Times New Roman"/>
-          <w:color w:val="000000" w:themeColor="text1"/>
-          <w:sz w:val="20"/>
-          <w:szCs w:val="20"/>
-          <w:lang w:val="en-US"/>
+        <w:t>DRL</w:t>
+      </w:r>
+      <w:r>
+        <w:rPr>
+          <w:rFonts w:ascii="Times New Roman" w:hAnsi="Times New Roman" w:cs="Times New Roman"/>
+          <w:color w:val="000000" w:themeColor="text1"/>
+          <w:sz w:val="20"/>
+          <w:szCs w:val="20"/>
+        </w:rPr>
+        <w:t>:</w:t>
+      </w:r>
+    </w:p>
+    <w:p>
+      <w:pPr>
+        <w:rPr>
+          <w:rFonts w:ascii="Times New Roman" w:hAnsi="Times New Roman" w:cs="Times New Roman"/>
+          <w:color w:val="000000" w:themeColor="text1"/>
+          <w:sz w:val="20"/>
+          <w:szCs w:val="20"/>
         </w:rPr>
       </w:pPr>
     </w:p>
@@ -4980,7 +5750,7 @@
           <w:color w:val="8C8C8C"/>
           <w:sz w:val="16"/>
           <w:szCs w:val="16"/>
-          <w:lang w:val="en-US" w:eastAsia="en-GB"/>
+          <w:lang w:eastAsia="en-GB"/>
         </w:rPr>
       </w:pPr>
       <w:r>
@@ -4993,11 +5763,9 @@
           <w:szCs w:val="16"/>
           <w:lang w:val="en-US" w:eastAsia="en-GB"/>
         </w:rPr>
-        <w:t>rule "name_for_RuleTable_20"</w:t>
-      </w:r>
-    </w:p>
-    <w:p>
-      <w:pPr>
+        <w:t>rule</w:t>
+      </w:r>
+      <w:r>
         <w:rPr>
           <w:rFonts w:ascii="Courier New" w:eastAsia="Times New Roman" w:hAnsi="Courier New" w:cs="Courier New"/>
           <w:i/>
@@ -5005,9 +5773,10 @@
           <w:color w:val="8C8C8C"/>
           <w:sz w:val="16"/>
           <w:szCs w:val="16"/>
-          <w:lang w:val="en-US" w:eastAsia="en-GB"/>
-        </w:rPr>
-      </w:pPr>
+          <w:lang w:eastAsia="en-GB"/>
+        </w:rPr>
+        <w:t xml:space="preserve"> "</w:t>
+      </w:r>
       <w:r>
         <w:rPr>
           <w:rFonts w:ascii="Courier New" w:eastAsia="Times New Roman" w:hAnsi="Courier New" w:cs="Courier New"/>
@@ -5018,12 +5787,9 @@
           <w:szCs w:val="16"/>
           <w:lang w:val="en-US" w:eastAsia="en-GB"/>
         </w:rPr>
-        <w:tab/>
-        <w:t>when</w:t>
-      </w:r>
-    </w:p>
-    <w:p>
-      <w:pPr>
+        <w:t>name</w:t>
+      </w:r>
+      <w:r>
         <w:rPr>
           <w:rFonts w:ascii="Courier New" w:eastAsia="Times New Roman" w:hAnsi="Courier New" w:cs="Courier New"/>
           <w:i/>
@@ -5031,9 +5797,10 @@
           <w:color w:val="8C8C8C"/>
           <w:sz w:val="16"/>
           <w:szCs w:val="16"/>
-          <w:lang w:val="en-US" w:eastAsia="en-GB"/>
-        </w:rPr>
-      </w:pPr>
+          <w:lang w:eastAsia="en-GB"/>
+        </w:rPr>
+        <w:t>_</w:t>
+      </w:r>
       <w:r>
         <w:rPr>
           <w:rFonts w:ascii="Courier New" w:eastAsia="Times New Roman" w:hAnsi="Courier New" w:cs="Courier New"/>
@@ -5044,7 +5811,7 @@
           <w:szCs w:val="16"/>
           <w:lang w:val="en-US" w:eastAsia="en-GB"/>
         </w:rPr>
-        <w:tab/>
+        <w:t>for</w:t>
       </w:r>
       <w:r>
         <w:rPr>
@@ -5054,12 +5821,11 @@
           <w:color w:val="8C8C8C"/>
           <w:sz w:val="16"/>
           <w:szCs w:val="16"/>
-          <w:lang w:val="en-US" w:eastAsia="en-GB"/>
-        </w:rPr>
-        <w:tab/>
-        <w:t xml:space="preserve">$s: </w:t>
-      </w:r>
-      <w:proofErr w:type="gramStart"/>
+          <w:lang w:eastAsia="en-GB"/>
+        </w:rPr>
+        <w:t>_</w:t>
+      </w:r>
+      <w:proofErr w:type="spellStart"/>
       <w:r>
         <w:rPr>
           <w:rFonts w:ascii="Courier New" w:eastAsia="Times New Roman" w:hAnsi="Courier New" w:cs="Courier New"/>
@@ -5070,10 +5836,9 @@
           <w:szCs w:val="16"/>
           <w:lang w:val="en-US" w:eastAsia="en-GB"/>
         </w:rPr>
-        <w:t>Respondent(</w:t>
-      </w:r>
-      <w:proofErr w:type="spellStart"/>
-      <w:proofErr w:type="gramEnd"/>
+        <w:t>RuleTable</w:t>
+      </w:r>
+      <w:proofErr w:type="spellEnd"/>
       <w:r>
         <w:rPr>
           <w:rFonts w:ascii="Courier New" w:eastAsia="Times New Roman" w:hAnsi="Courier New" w:cs="Courier New"/>
@@ -5082,12 +5847,13 @@
           <w:color w:val="8C8C8C"/>
           <w:sz w:val="16"/>
           <w:szCs w:val="16"/>
-          <w:lang w:val="en-US" w:eastAsia="en-GB"/>
-        </w:rPr>
-        <w:t>isActive</w:t>
-      </w:r>
-      <w:proofErr w:type="spellEnd"/>
-      <w:r>
+          <w:lang w:eastAsia="en-GB"/>
+        </w:rPr>
+        <w:t>_20"</w:t>
+      </w:r>
+    </w:p>
+    <w:p>
+      <w:pPr>
         <w:rPr>
           <w:rFonts w:ascii="Courier New" w:eastAsia="Times New Roman" w:hAnsi="Courier New" w:cs="Courier New"/>
           <w:i/>
@@ -5097,11 +5863,8 @@
           <w:szCs w:val="16"/>
           <w:lang w:val="en-US" w:eastAsia="en-GB"/>
         </w:rPr>
-        <w:t xml:space="preserve"> == true, gender == "male")</w:t>
-      </w:r>
-    </w:p>
-    <w:p>
-      <w:pPr>
+      </w:pPr>
+      <w:r>
         <w:rPr>
           <w:rFonts w:ascii="Courier New" w:eastAsia="Times New Roman" w:hAnsi="Courier New" w:cs="Courier New"/>
           <w:i/>
@@ -5109,9 +5872,10 @@
           <w:color w:val="8C8C8C"/>
           <w:sz w:val="16"/>
           <w:szCs w:val="16"/>
-          <w:lang w:val="en-US" w:eastAsia="en-GB"/>
-        </w:rPr>
-      </w:pPr>
+          <w:lang w:eastAsia="en-GB"/>
+        </w:rPr>
+        <w:tab/>
+      </w:r>
       <w:r>
         <w:rPr>
           <w:rFonts w:ascii="Courier New" w:eastAsia="Times New Roman" w:hAnsi="Courier New" w:cs="Courier New"/>
@@ -5122,8 +5886,7 @@
           <w:szCs w:val="16"/>
           <w:lang w:val="en-US" w:eastAsia="en-GB"/>
         </w:rPr>
-        <w:tab/>
-        <w:t>then</w:t>
+        <w:t>when</w:t>
       </w:r>
     </w:p>
     <w:p>
@@ -5161,9 +5924,8 @@
           <w:lang w:val="en-US" w:eastAsia="en-GB"/>
         </w:rPr>
         <w:tab/>
-        <w:t>$</w:t>
-      </w:r>
-      <w:proofErr w:type="spellStart"/>
+        <w:t xml:space="preserve">$s: </w:t>
+      </w:r>
       <w:proofErr w:type="gramStart"/>
       <w:r>
         <w:rPr>
@@ -5175,9 +5937,9 @@
           <w:szCs w:val="16"/>
           <w:lang w:val="en-US" w:eastAsia="en-GB"/>
         </w:rPr>
-        <w:t>s.addResult</w:t>
-      </w:r>
-      <w:proofErr w:type="spellEnd"/>
+        <w:t>Respondent(</w:t>
+      </w:r>
+      <w:proofErr w:type="spellStart"/>
       <w:proofErr w:type="gramEnd"/>
       <w:r>
         <w:rPr>
@@ -5189,11 +5951,10 @@
           <w:szCs w:val="16"/>
           <w:lang w:val="en-US" w:eastAsia="en-GB"/>
         </w:rPr>
-        <w:t>("SEX", "M");</w:t>
-      </w:r>
-    </w:p>
-    <w:p>
-      <w:pPr>
+        <w:t>isActive</w:t>
+      </w:r>
+      <w:proofErr w:type="spellEnd"/>
+      <w:r>
         <w:rPr>
           <w:rFonts w:ascii="Courier New" w:eastAsia="Times New Roman" w:hAnsi="Courier New" w:cs="Courier New"/>
           <w:i/>
@@ -5203,8 +5964,11 @@
           <w:szCs w:val="16"/>
           <w:lang w:val="en-US" w:eastAsia="en-GB"/>
         </w:rPr>
-      </w:pPr>
-      <w:r>
+        <w:t xml:space="preserve"> == true, gender == "male")</w:t>
+      </w:r>
+    </w:p>
+    <w:p>
+      <w:pPr>
         <w:rPr>
           <w:rFonts w:ascii="Courier New" w:eastAsia="Times New Roman" w:hAnsi="Courier New" w:cs="Courier New"/>
           <w:i/>
@@ -5214,11 +5978,8 @@
           <w:szCs w:val="16"/>
           <w:lang w:val="en-US" w:eastAsia="en-GB"/>
         </w:rPr>
-        <w:t>end</w:t>
-      </w:r>
-    </w:p>
-    <w:p>
-      <w:pPr>
+      </w:pPr>
+      <w:r>
         <w:rPr>
           <w:rFonts w:ascii="Courier New" w:eastAsia="Times New Roman" w:hAnsi="Courier New" w:cs="Courier New"/>
           <w:i/>
@@ -5228,7 +5989,9 @@
           <w:szCs w:val="16"/>
           <w:lang w:val="en-US" w:eastAsia="en-GB"/>
         </w:rPr>
-      </w:pPr>
+        <w:tab/>
+        <w:t>then</w:t>
+      </w:r>
     </w:p>
     <w:p>
       <w:pPr>
@@ -5252,11 +6015,9 @@
           <w:szCs w:val="16"/>
           <w:lang w:val="en-US" w:eastAsia="en-GB"/>
         </w:rPr>
-        <w:t>rule "name_for_RuleTable_21"</w:t>
-      </w:r>
-    </w:p>
-    <w:p>
-      <w:pPr>
+        <w:tab/>
+      </w:r>
+      <w:r>
         <w:rPr>
           <w:rFonts w:ascii="Courier New" w:eastAsia="Times New Roman" w:hAnsi="Courier New" w:cs="Courier New"/>
           <w:i/>
@@ -5266,7 +6027,11 @@
           <w:szCs w:val="16"/>
           <w:lang w:val="en-US" w:eastAsia="en-GB"/>
         </w:rPr>
-      </w:pPr>
+        <w:tab/>
+        <w:t>$</w:t>
+      </w:r>
+      <w:proofErr w:type="spellStart"/>
+      <w:proofErr w:type="gramStart"/>
       <w:r>
         <w:rPr>
           <w:rFonts w:ascii="Courier New" w:eastAsia="Times New Roman" w:hAnsi="Courier New" w:cs="Courier New"/>
@@ -5277,12 +6042,11 @@
           <w:szCs w:val="16"/>
           <w:lang w:val="en-US" w:eastAsia="en-GB"/>
         </w:rPr>
-        <w:tab/>
-        <w:t>when</w:t>
-      </w:r>
-    </w:p>
-    <w:p>
-      <w:pPr>
+        <w:t>s.addResult</w:t>
+      </w:r>
+      <w:proofErr w:type="spellEnd"/>
+      <w:proofErr w:type="gramEnd"/>
+      <w:r>
         <w:rPr>
           <w:rFonts w:ascii="Courier New" w:eastAsia="Times New Roman" w:hAnsi="Courier New" w:cs="Courier New"/>
           <w:i/>
@@ -5292,8 +6056,11 @@
           <w:szCs w:val="16"/>
           <w:lang w:val="en-US" w:eastAsia="en-GB"/>
         </w:rPr>
-      </w:pPr>
-      <w:r>
+        <w:t>("SEX", "M");</w:t>
+      </w:r>
+    </w:p>
+    <w:p>
+      <w:pPr>
         <w:rPr>
           <w:rFonts w:ascii="Courier New" w:eastAsia="Times New Roman" w:hAnsi="Courier New" w:cs="Courier New"/>
           <w:i/>
@@ -5303,8 +6070,7 @@
           <w:szCs w:val="16"/>
           <w:lang w:val="en-US" w:eastAsia="en-GB"/>
         </w:rPr>
-        <w:tab/>
-      </w:r>
+      </w:pPr>
       <w:r>
         <w:rPr>
           <w:rFonts w:ascii="Courier New" w:eastAsia="Times New Roman" w:hAnsi="Courier New" w:cs="Courier New"/>
@@ -5315,11 +6081,11 @@
           <w:szCs w:val="16"/>
           <w:lang w:val="en-US" w:eastAsia="en-GB"/>
         </w:rPr>
-        <w:tab/>
-        <w:t xml:space="preserve">$s: </w:t>
-      </w:r>
-      <w:proofErr w:type="gramStart"/>
-      <w:r>
+        <w:t>end</w:t>
+      </w:r>
+    </w:p>
+    <w:p>
+      <w:pPr>
         <w:rPr>
           <w:rFonts w:ascii="Courier New" w:eastAsia="Times New Roman" w:hAnsi="Courier New" w:cs="Courier New"/>
           <w:i/>
@@ -5329,11 +6095,10 @@
           <w:szCs w:val="16"/>
           <w:lang w:val="en-US" w:eastAsia="en-GB"/>
         </w:rPr>
-        <w:t>Respondent(</w:t>
-      </w:r>
-      <w:proofErr w:type="spellStart"/>
-      <w:proofErr w:type="gramEnd"/>
-      <w:r>
+      </w:pPr>
+    </w:p>
+    <w:p>
+      <w:pPr>
         <w:rPr>
           <w:rFonts w:ascii="Courier New" w:eastAsia="Times New Roman" w:hAnsi="Courier New" w:cs="Courier New"/>
           <w:i/>
@@ -5343,9 +6108,7 @@
           <w:szCs w:val="16"/>
           <w:lang w:val="en-US" w:eastAsia="en-GB"/>
         </w:rPr>
-        <w:t>isActive</w:t>
-      </w:r>
-      <w:proofErr w:type="spellEnd"/>
+      </w:pPr>
       <w:r>
         <w:rPr>
           <w:rFonts w:ascii="Courier New" w:eastAsia="Times New Roman" w:hAnsi="Courier New" w:cs="Courier New"/>
@@ -5356,7 +6119,7 @@
           <w:szCs w:val="16"/>
           <w:lang w:val="en-US" w:eastAsia="en-GB"/>
         </w:rPr>
-        <w:t xml:space="preserve"> == true, gender == "female")</w:t>
+        <w:t>rule "name_for_RuleTable_21"</w:t>
       </w:r>
     </w:p>
     <w:p>
@@ -5382,7 +6145,7 @@
           <w:lang w:val="en-US" w:eastAsia="en-GB"/>
         </w:rPr>
         <w:tab/>
-        <w:t>then</w:t>
+        <w:t>when</w:t>
       </w:r>
     </w:p>
     <w:p>
@@ -5420,9 +6183,8 @@
           <w:lang w:val="en-US" w:eastAsia="en-GB"/>
         </w:rPr>
         <w:tab/>
-        <w:t>$</w:t>
-      </w:r>
-      <w:proofErr w:type="spellStart"/>
+        <w:t xml:space="preserve">$s: </w:t>
+      </w:r>
       <w:proofErr w:type="gramStart"/>
       <w:r>
         <w:rPr>
@@ -5434,9 +6196,9 @@
           <w:szCs w:val="16"/>
           <w:lang w:val="en-US" w:eastAsia="en-GB"/>
         </w:rPr>
-        <w:t>s.addResult</w:t>
-      </w:r>
-      <w:proofErr w:type="spellEnd"/>
+        <w:t>Respondent(</w:t>
+      </w:r>
+      <w:proofErr w:type="spellStart"/>
       <w:proofErr w:type="gramEnd"/>
       <w:r>
         <w:rPr>
@@ -5448,11 +6210,10 @@
           <w:szCs w:val="16"/>
           <w:lang w:val="en-US" w:eastAsia="en-GB"/>
         </w:rPr>
-        <w:t>("SEX", "F");</w:t>
-      </w:r>
-    </w:p>
-    <w:p>
-      <w:pPr>
+        <w:t>isActive</w:t>
+      </w:r>
+      <w:proofErr w:type="spellEnd"/>
+      <w:r>
         <w:rPr>
           <w:rFonts w:ascii="Courier New" w:eastAsia="Times New Roman" w:hAnsi="Courier New" w:cs="Courier New"/>
           <w:i/>
@@ -5460,10 +6221,13 @@
           <w:color w:val="8C8C8C"/>
           <w:sz w:val="16"/>
           <w:szCs w:val="16"/>
-          <w:lang w:eastAsia="en-GB"/>
-        </w:rPr>
-      </w:pPr>
-      <w:r>
+          <w:lang w:val="en-US" w:eastAsia="en-GB"/>
+        </w:rPr>
+        <w:t xml:space="preserve"> == true, gender == "female")</w:t>
+      </w:r>
+    </w:p>
+    <w:p>
+      <w:pPr>
         <w:rPr>
           <w:rFonts w:ascii="Courier New" w:eastAsia="Times New Roman" w:hAnsi="Courier New" w:cs="Courier New"/>
           <w:i/>
@@ -5473,11 +6237,8 @@
           <w:szCs w:val="16"/>
           <w:lang w:val="en-US" w:eastAsia="en-GB"/>
         </w:rPr>
-        <w:t>end</w:t>
-      </w:r>
-    </w:p>
-    <w:p>
-      <w:pPr>
+      </w:pPr>
+      <w:r>
         <w:rPr>
           <w:rFonts w:ascii="Courier New" w:eastAsia="Times New Roman" w:hAnsi="Courier New" w:cs="Courier New"/>
           <w:i/>
@@ -5485,42 +6246,168 @@
           <w:color w:val="8C8C8C"/>
           <w:sz w:val="16"/>
           <w:szCs w:val="16"/>
-          <w:lang w:eastAsia="en-GB"/>
-        </w:rPr>
-      </w:pPr>
-    </w:p>
-    <w:p>
-      <w:pPr>
-        <w:rPr>
-          <w:rFonts w:ascii="Times New Roman" w:eastAsia="Times New Roman" w:hAnsi="Times New Roman" w:cs="Times New Roman"/>
-          <w:color w:val="000000" w:themeColor="text1"/>
-          <w:sz w:val="20"/>
-          <w:szCs w:val="20"/>
-          <w:lang w:eastAsia="en-GB"/>
-        </w:rPr>
-      </w:pPr>
-      <w:r>
-        <w:rPr>
-          <w:rFonts w:ascii="Times New Roman" w:eastAsia="Times New Roman" w:hAnsi="Times New Roman" w:cs="Times New Roman"/>
-          <w:color w:val="000000" w:themeColor="text1"/>
-          <w:sz w:val="20"/>
-          <w:szCs w:val="20"/>
-          <w:lang w:eastAsia="en-GB"/>
-        </w:rPr>
-        <w:t xml:space="preserve">Стоит отметить об использовании параметра </w:t>
-      </w:r>
-      <w:r>
-        <w:rPr>
-          <w:rFonts w:ascii="Times New Roman" w:eastAsia="Times New Roman" w:hAnsi="Times New Roman" w:cs="Times New Roman"/>
-          <w:i/>
-          <w:iCs/>
-          <w:color w:val="000000" w:themeColor="text1"/>
-          <w:sz w:val="20"/>
-          <w:szCs w:val="20"/>
-          <w:lang w:eastAsia="en-GB"/>
-        </w:rPr>
+          <w:lang w:val="en-US" w:eastAsia="en-GB"/>
+        </w:rPr>
+        <w:tab/>
+        <w:t>then</w:t>
+      </w:r>
+    </w:p>
+    <w:p>
+      <w:pPr>
+        <w:rPr>
+          <w:rFonts w:ascii="Courier New" w:eastAsia="Times New Roman" w:hAnsi="Courier New" w:cs="Courier New"/>
+          <w:i/>
+          <w:iCs/>
+          <w:color w:val="8C8C8C"/>
+          <w:sz w:val="16"/>
+          <w:szCs w:val="16"/>
+          <w:lang w:val="en-US" w:eastAsia="en-GB"/>
+        </w:rPr>
+      </w:pPr>
+      <w:r>
+        <w:rPr>
+          <w:rFonts w:ascii="Courier New" w:eastAsia="Times New Roman" w:hAnsi="Courier New" w:cs="Courier New"/>
+          <w:i/>
+          <w:iCs/>
+          <w:color w:val="8C8C8C"/>
+          <w:sz w:val="16"/>
+          <w:szCs w:val="16"/>
+          <w:lang w:val="en-US" w:eastAsia="en-GB"/>
+        </w:rPr>
+        <w:tab/>
+      </w:r>
+      <w:r>
+        <w:rPr>
+          <w:rFonts w:ascii="Courier New" w:eastAsia="Times New Roman" w:hAnsi="Courier New" w:cs="Courier New"/>
+          <w:i/>
+          <w:iCs/>
+          <w:color w:val="8C8C8C"/>
+          <w:sz w:val="16"/>
+          <w:szCs w:val="16"/>
+          <w:lang w:val="en-US" w:eastAsia="en-GB"/>
+        </w:rPr>
+        <w:tab/>
         <w:t>$</w:t>
       </w:r>
+      <w:proofErr w:type="spellStart"/>
+      <w:proofErr w:type="gramStart"/>
+      <w:r>
+        <w:rPr>
+          <w:rFonts w:ascii="Courier New" w:eastAsia="Times New Roman" w:hAnsi="Courier New" w:cs="Courier New"/>
+          <w:i/>
+          <w:iCs/>
+          <w:color w:val="8C8C8C"/>
+          <w:sz w:val="16"/>
+          <w:szCs w:val="16"/>
+          <w:lang w:val="en-US" w:eastAsia="en-GB"/>
+        </w:rPr>
+        <w:t>s.addResult</w:t>
+      </w:r>
+      <w:proofErr w:type="spellEnd"/>
+      <w:proofErr w:type="gramEnd"/>
+      <w:r>
+        <w:rPr>
+          <w:rFonts w:ascii="Courier New" w:eastAsia="Times New Roman" w:hAnsi="Courier New" w:cs="Courier New"/>
+          <w:i/>
+          <w:iCs/>
+          <w:color w:val="8C8C8C"/>
+          <w:sz w:val="16"/>
+          <w:szCs w:val="16"/>
+          <w:lang w:val="en-US" w:eastAsia="en-GB"/>
+        </w:rPr>
+        <w:t>("SEX", "F");</w:t>
+      </w:r>
+    </w:p>
+    <w:p>
+      <w:pPr>
+        <w:rPr>
+          <w:rFonts w:ascii="Courier New" w:eastAsia="Times New Roman" w:hAnsi="Courier New" w:cs="Courier New"/>
+          <w:i/>
+          <w:iCs/>
+          <w:color w:val="8C8C8C"/>
+          <w:sz w:val="16"/>
+          <w:szCs w:val="16"/>
+          <w:lang w:val="en-US" w:eastAsia="en-GB"/>
+        </w:rPr>
+      </w:pPr>
+      <w:r>
+        <w:rPr>
+          <w:rFonts w:ascii="Courier New" w:eastAsia="Times New Roman" w:hAnsi="Courier New" w:cs="Courier New"/>
+          <w:i/>
+          <w:iCs/>
+          <w:color w:val="8C8C8C"/>
+          <w:sz w:val="16"/>
+          <w:szCs w:val="16"/>
+          <w:lang w:val="en-US" w:eastAsia="en-GB"/>
+        </w:rPr>
+        <w:t>end</w:t>
+      </w:r>
+    </w:p>
+    <w:p>
+      <w:pPr>
+        <w:rPr>
+          <w:rFonts w:ascii="Courier New" w:eastAsia="Times New Roman" w:hAnsi="Courier New" w:cs="Courier New"/>
+          <w:i/>
+          <w:iCs/>
+          <w:color w:val="8C8C8C"/>
+          <w:sz w:val="16"/>
+          <w:szCs w:val="16"/>
+          <w:lang w:val="en-US" w:eastAsia="en-GB"/>
+        </w:rPr>
+      </w:pPr>
+    </w:p>
+    <w:p>
+      <w:pPr>
+        <w:rPr>
+          <w:rFonts w:ascii="Times New Roman" w:eastAsia="Times New Roman" w:hAnsi="Times New Roman" w:cs="Times New Roman"/>
+          <w:color w:val="000000" w:themeColor="text1"/>
+          <w:sz w:val="20"/>
+          <w:szCs w:val="20"/>
+          <w:lang w:eastAsia="en-GB"/>
+        </w:rPr>
+      </w:pPr>
+      <w:r>
+        <w:rPr>
+          <w:rFonts w:ascii="Times New Roman" w:eastAsia="Times New Roman" w:hAnsi="Times New Roman" w:cs="Times New Roman"/>
+          <w:color w:val="000000" w:themeColor="text1"/>
+          <w:sz w:val="20"/>
+          <w:szCs w:val="20"/>
+          <w:lang w:eastAsia="en-GB"/>
+        </w:rPr>
+        <w:t>Стоит отметить использовани</w:t>
+      </w:r>
+      <w:r>
+        <w:rPr>
+          <w:rFonts w:ascii="Times New Roman" w:eastAsia="Times New Roman" w:hAnsi="Times New Roman" w:cs="Times New Roman"/>
+          <w:color w:val="000000" w:themeColor="text1"/>
+          <w:sz w:val="20"/>
+          <w:szCs w:val="20"/>
+          <w:lang w:eastAsia="en-GB"/>
+        </w:rPr>
+        <w:t>е</w:t>
+      </w:r>
+      <w:r>
+        <w:rPr>
+          <w:rFonts w:ascii="Times New Roman" w:eastAsia="Times New Roman" w:hAnsi="Times New Roman" w:cs="Times New Roman"/>
+          <w:color w:val="000000" w:themeColor="text1"/>
+          <w:sz w:val="20"/>
+          <w:szCs w:val="20"/>
+          <w:lang w:eastAsia="en-GB"/>
+        </w:rPr>
+        <w:t xml:space="preserve"> параметра </w:t>
+      </w:r>
+      <w:r>
+        <w:rPr>
+          <w:rFonts w:ascii="Times New Roman" w:eastAsia="Times New Roman" w:hAnsi="Times New Roman" w:cs="Times New Roman"/>
+          <w:i/>
+          <w:iCs/>
+          <w:color w:val="000000" w:themeColor="text1"/>
+          <w:sz w:val="20"/>
+          <w:szCs w:val="20"/>
+          <w:lang w:eastAsia="en-GB"/>
+        </w:rPr>
+        <w:t>$</w:t>
+      </w:r>
       <w:r>
         <w:rPr>
           <w:rFonts w:ascii="Times New Roman" w:eastAsia="Times New Roman" w:hAnsi="Times New Roman" w:cs="Times New Roman"/>
@@ -5543,6 +6430,148 @@
           <w:szCs w:val="20"/>
           <w:lang w:eastAsia="en-GB"/>
         </w:rPr>
+        <w:t xml:space="preserve"> </w:t>
+      </w:r>
+      <w:r>
+        <w:rPr>
+          <w:rFonts w:ascii="Times New Roman" w:eastAsia="Times New Roman" w:hAnsi="Times New Roman" w:cs="Times New Roman"/>
+          <w:i/>
+          <w:iCs/>
+          <w:color w:val="000000" w:themeColor="text1"/>
+          <w:sz w:val="20"/>
+          <w:szCs w:val="20"/>
+          <w:lang w:eastAsia="en-GB"/>
+        </w:rPr>
+        <w:t xml:space="preserve">- </w:t>
+      </w:r>
+      <w:r>
+        <w:rPr>
+          <w:rFonts w:ascii="Times New Roman" w:eastAsia="Times New Roman" w:hAnsi="Times New Roman" w:cs="Times New Roman"/>
+          <w:color w:val="000000" w:themeColor="text1"/>
+          <w:sz w:val="20"/>
+          <w:szCs w:val="20"/>
+          <w:lang w:eastAsia="en-GB"/>
+        </w:rPr>
+        <w:t>э</w:t>
+      </w:r>
+      <w:r>
+        <w:rPr>
+          <w:rFonts w:ascii="Times New Roman" w:eastAsia="Times New Roman" w:hAnsi="Times New Roman" w:cs="Times New Roman"/>
+          <w:color w:val="000000" w:themeColor="text1"/>
+          <w:sz w:val="20"/>
+          <w:szCs w:val="20"/>
+          <w:lang w:eastAsia="en-GB"/>
+        </w:rPr>
+        <w:t xml:space="preserve">тот параметр работает в рамках одного столбца и во время компиляции правил он будет заменен на конкретное значение из ячейки. Т.е. условие </w:t>
+      </w:r>
+      <w:proofErr w:type="spellStart"/>
+      <w:r>
+        <w:rPr>
+          <w:rFonts w:ascii="Times New Roman" w:eastAsia="Times New Roman" w:hAnsi="Times New Roman" w:cs="Times New Roman"/>
+          <w:i/>
+          <w:iCs/>
+          <w:color w:val="000000" w:themeColor="text1"/>
+          <w:sz w:val="20"/>
+          <w:szCs w:val="20"/>
+          <w:lang w:val="en-US" w:eastAsia="en-GB"/>
+        </w:rPr>
+        <w:t>isActive</w:t>
+      </w:r>
+      <w:proofErr w:type="spellEnd"/>
+      <w:r>
+        <w:rPr>
+          <w:rFonts w:ascii="Times New Roman" w:eastAsia="Times New Roman" w:hAnsi="Times New Roman" w:cs="Times New Roman"/>
+          <w:i/>
+          <w:iCs/>
+          <w:color w:val="000000" w:themeColor="text1"/>
+          <w:sz w:val="20"/>
+          <w:szCs w:val="20"/>
+          <w:lang w:eastAsia="en-GB"/>
+        </w:rPr>
+        <w:t xml:space="preserve"> == $</w:t>
+      </w:r>
+      <w:r>
+        <w:rPr>
+          <w:rFonts w:ascii="Times New Roman" w:eastAsia="Times New Roman" w:hAnsi="Times New Roman" w:cs="Times New Roman"/>
+          <w:i/>
+          <w:iCs/>
+          <w:color w:val="000000" w:themeColor="text1"/>
+          <w:sz w:val="20"/>
+          <w:szCs w:val="20"/>
+          <w:lang w:val="en-US" w:eastAsia="en-GB"/>
+        </w:rPr>
+        <w:t>param</w:t>
+      </w:r>
+      <w:r>
+        <w:rPr>
+          <w:rFonts w:ascii="Times New Roman" w:eastAsia="Times New Roman" w:hAnsi="Times New Roman" w:cs="Times New Roman"/>
+          <w:i/>
+          <w:iCs/>
+          <w:color w:val="000000" w:themeColor="text1"/>
+          <w:sz w:val="20"/>
+          <w:szCs w:val="20"/>
+          <w:lang w:eastAsia="en-GB"/>
+        </w:rPr>
+        <w:t xml:space="preserve"> </w:t>
+      </w:r>
+      <w:r>
+        <w:rPr>
+          <w:rFonts w:ascii="Times New Roman" w:eastAsia="Times New Roman" w:hAnsi="Times New Roman" w:cs="Times New Roman"/>
+          <w:color w:val="000000" w:themeColor="text1"/>
+          <w:sz w:val="20"/>
+          <w:szCs w:val="20"/>
+          <w:lang w:eastAsia="en-GB"/>
+        </w:rPr>
+        <w:t xml:space="preserve">будет преобразовано в </w:t>
+      </w:r>
+      <w:proofErr w:type="spellStart"/>
+      <w:r>
+        <w:rPr>
+          <w:rFonts w:ascii="Times New Roman" w:eastAsia="Times New Roman" w:hAnsi="Times New Roman" w:cs="Times New Roman"/>
+          <w:i/>
+          <w:iCs/>
+          <w:color w:val="000000" w:themeColor="text1"/>
+          <w:sz w:val="20"/>
+          <w:szCs w:val="20"/>
+          <w:lang w:val="en-US" w:eastAsia="en-GB"/>
+        </w:rPr>
+        <w:t>isActive</w:t>
+      </w:r>
+      <w:proofErr w:type="spellEnd"/>
+      <w:r>
+        <w:rPr>
+          <w:rFonts w:ascii="Times New Roman" w:eastAsia="Times New Roman" w:hAnsi="Times New Roman" w:cs="Times New Roman"/>
+          <w:i/>
+          <w:iCs/>
+          <w:color w:val="000000" w:themeColor="text1"/>
+          <w:sz w:val="20"/>
+          <w:szCs w:val="20"/>
+          <w:lang w:eastAsia="en-GB"/>
+        </w:rPr>
+        <w:t xml:space="preserve"> == </w:t>
+      </w:r>
+      <w:r>
+        <w:rPr>
+          <w:rFonts w:ascii="Times New Roman" w:eastAsia="Times New Roman" w:hAnsi="Times New Roman" w:cs="Times New Roman"/>
+          <w:i/>
+          <w:iCs/>
+          <w:color w:val="000000" w:themeColor="text1"/>
+          <w:sz w:val="20"/>
+          <w:szCs w:val="20"/>
+          <w:lang w:val="en-US" w:eastAsia="en-GB"/>
+        </w:rPr>
+        <w:t>true</w:t>
+      </w:r>
+      <w:r>
+        <w:rPr>
+          <w:rFonts w:ascii="Times New Roman" w:eastAsia="Times New Roman" w:hAnsi="Times New Roman" w:cs="Times New Roman"/>
+          <w:i/>
+          <w:iCs/>
+          <w:color w:val="000000" w:themeColor="text1"/>
+          <w:sz w:val="20"/>
+          <w:szCs w:val="20"/>
+          <w:lang w:eastAsia="en-GB"/>
+        </w:rPr>
         <w:t xml:space="preserve">. </w:t>
       </w:r>
       <w:r>
@@ -5553,51 +6582,11 @@
           <w:szCs w:val="20"/>
           <w:lang w:eastAsia="en-GB"/>
         </w:rPr>
-        <w:t xml:space="preserve">Этот параметр работает в рамках одного столбца и во время компиляции правил он будет заменен на конкретное значение из ячейки. Т.е. условие </w:t>
-      </w:r>
-      <w:proofErr w:type="spellStart"/>
-      <w:r>
-        <w:rPr>
-          <w:rFonts w:ascii="Times New Roman" w:eastAsia="Times New Roman" w:hAnsi="Times New Roman" w:cs="Times New Roman"/>
-          <w:i/>
-          <w:iCs/>
-          <w:color w:val="000000" w:themeColor="text1"/>
-          <w:sz w:val="20"/>
-          <w:szCs w:val="20"/>
-          <w:lang w:val="en-US" w:eastAsia="en-GB"/>
-        </w:rPr>
-        <w:t>isActive</w:t>
-      </w:r>
-      <w:proofErr w:type="spellEnd"/>
-      <w:r>
-        <w:rPr>
-          <w:rFonts w:ascii="Times New Roman" w:eastAsia="Times New Roman" w:hAnsi="Times New Roman" w:cs="Times New Roman"/>
-          <w:i/>
-          <w:iCs/>
-          <w:color w:val="000000" w:themeColor="text1"/>
-          <w:sz w:val="20"/>
-          <w:szCs w:val="20"/>
-          <w:lang w:eastAsia="en-GB"/>
-        </w:rPr>
-        <w:t xml:space="preserve"> == $</w:t>
-      </w:r>
-      <w:r>
-        <w:rPr>
-          <w:rFonts w:ascii="Times New Roman" w:eastAsia="Times New Roman" w:hAnsi="Times New Roman" w:cs="Times New Roman"/>
-          <w:i/>
-          <w:iCs/>
-          <w:color w:val="000000" w:themeColor="text1"/>
-          <w:sz w:val="20"/>
-          <w:szCs w:val="20"/>
-          <w:lang w:val="en-US" w:eastAsia="en-GB"/>
-        </w:rPr>
-        <w:t>param</w:t>
-      </w:r>
-      <w:r>
-        <w:rPr>
-          <w:rFonts w:ascii="Times New Roman" w:eastAsia="Times New Roman" w:hAnsi="Times New Roman" w:cs="Times New Roman"/>
-          <w:i/>
-          <w:iCs/>
+        <w:t>В случае работы с булевыми или целочисленными</w:t>
+      </w:r>
+      <w:r>
+        <w:rPr>
+          <w:rFonts w:ascii="Times New Roman" w:eastAsia="Times New Roman" w:hAnsi="Times New Roman" w:cs="Times New Roman"/>
           <w:color w:val="000000" w:themeColor="text1"/>
           <w:sz w:val="20"/>
           <w:szCs w:val="20"/>
@@ -5613,67 +6602,17 @@
           <w:szCs w:val="20"/>
           <w:lang w:eastAsia="en-GB"/>
         </w:rPr>
-        <w:t xml:space="preserve">будет преобразовано в </w:t>
-      </w:r>
-      <w:proofErr w:type="spellStart"/>
-      <w:r>
-        <w:rPr>
-          <w:rFonts w:ascii="Times New Roman" w:eastAsia="Times New Roman" w:hAnsi="Times New Roman" w:cs="Times New Roman"/>
-          <w:i/>
-          <w:iCs/>
-          <w:color w:val="000000" w:themeColor="text1"/>
-          <w:sz w:val="20"/>
-          <w:szCs w:val="20"/>
-          <w:lang w:val="en-US" w:eastAsia="en-GB"/>
-        </w:rPr>
-        <w:t>isActive</w:t>
-      </w:r>
-      <w:proofErr w:type="spellEnd"/>
-      <w:r>
-        <w:rPr>
-          <w:rFonts w:ascii="Times New Roman" w:eastAsia="Times New Roman" w:hAnsi="Times New Roman" w:cs="Times New Roman"/>
-          <w:i/>
-          <w:iCs/>
-          <w:color w:val="000000" w:themeColor="text1"/>
-          <w:sz w:val="20"/>
-          <w:szCs w:val="20"/>
-          <w:lang w:eastAsia="en-GB"/>
-        </w:rPr>
-        <w:t xml:space="preserve"> == </w:t>
-      </w:r>
-      <w:r>
-        <w:rPr>
-          <w:rFonts w:ascii="Times New Roman" w:eastAsia="Times New Roman" w:hAnsi="Times New Roman" w:cs="Times New Roman"/>
-          <w:i/>
-          <w:iCs/>
-          <w:color w:val="000000" w:themeColor="text1"/>
-          <w:sz w:val="20"/>
-          <w:szCs w:val="20"/>
-          <w:lang w:val="en-US" w:eastAsia="en-GB"/>
-        </w:rPr>
-        <w:t>true</w:t>
-      </w:r>
-      <w:r>
-        <w:rPr>
-          <w:rFonts w:ascii="Times New Roman" w:eastAsia="Times New Roman" w:hAnsi="Times New Roman" w:cs="Times New Roman"/>
-          <w:i/>
-          <w:iCs/>
-          <w:color w:val="000000" w:themeColor="text1"/>
-          <w:sz w:val="20"/>
-          <w:szCs w:val="20"/>
-          <w:lang w:eastAsia="en-GB"/>
-        </w:rPr>
-        <w:t xml:space="preserve">. </w:t>
-      </w:r>
-      <w:r>
-        <w:rPr>
-          <w:rFonts w:ascii="Times New Roman" w:eastAsia="Times New Roman" w:hAnsi="Times New Roman" w:cs="Times New Roman"/>
-          <w:color w:val="000000" w:themeColor="text1"/>
-          <w:sz w:val="20"/>
-          <w:szCs w:val="20"/>
-          <w:lang w:eastAsia="en-GB"/>
-        </w:rPr>
-        <w:t>В случае работы с булевыми или целочисленными</w:t>
+        <w:t xml:space="preserve">переменными экранировать его не надо. Движок </w:t>
+      </w:r>
+      <w:r>
+        <w:rPr>
+          <w:rFonts w:ascii="Times New Roman" w:eastAsia="Times New Roman" w:hAnsi="Times New Roman" w:cs="Times New Roman"/>
+          <w:color w:val="000000" w:themeColor="text1"/>
+          <w:sz w:val="20"/>
+          <w:szCs w:val="20"/>
+          <w:lang w:val="en-US" w:eastAsia="en-GB"/>
+        </w:rPr>
+        <w:t>Drools</w:t>
       </w:r>
       <w:r>
         <w:rPr>
@@ -5693,36 +6632,6 @@
           <w:szCs w:val="20"/>
           <w:lang w:eastAsia="en-GB"/>
         </w:rPr>
-        <w:t xml:space="preserve">переменными экранировать его не надо. Движок </w:t>
-      </w:r>
-      <w:r>
-        <w:rPr>
-          <w:rFonts w:ascii="Times New Roman" w:eastAsia="Times New Roman" w:hAnsi="Times New Roman" w:cs="Times New Roman"/>
-          <w:color w:val="000000" w:themeColor="text1"/>
-          <w:sz w:val="20"/>
-          <w:szCs w:val="20"/>
-          <w:lang w:val="en-US" w:eastAsia="en-GB"/>
-        </w:rPr>
-        <w:t>Drools</w:t>
-      </w:r>
-      <w:r>
-        <w:rPr>
-          <w:rFonts w:ascii="Times New Roman" w:eastAsia="Times New Roman" w:hAnsi="Times New Roman" w:cs="Times New Roman"/>
-          <w:color w:val="000000" w:themeColor="text1"/>
-          <w:sz w:val="20"/>
-          <w:szCs w:val="20"/>
-          <w:lang w:eastAsia="en-GB"/>
-        </w:rPr>
-        <w:t xml:space="preserve"> </w:t>
-      </w:r>
-      <w:r>
-        <w:rPr>
-          <w:rFonts w:ascii="Times New Roman" w:eastAsia="Times New Roman" w:hAnsi="Times New Roman" w:cs="Times New Roman"/>
-          <w:color w:val="000000" w:themeColor="text1"/>
-          <w:sz w:val="20"/>
-          <w:szCs w:val="20"/>
-          <w:lang w:eastAsia="en-GB"/>
-        </w:rPr>
         <w:t xml:space="preserve">понимает, что это не строка. В случае работы со строками экранирование обязательно, как показано в примере со свойством </w:t>
       </w:r>
       <w:r>
@@ -5785,7 +6694,27 @@
           <w:szCs w:val="20"/>
           <w:lang w:eastAsia="en-GB"/>
         </w:rPr>
-        <w:t>вания часто разбивают респондентов на половозрастные группы для того. Следующий пример как раз демонстрирует такое разбиение:</w:t>
+        <w:t>вания часто разбивают респондентов на половозрастные групп</w:t>
+      </w:r>
+      <w:r>
+        <w:rPr>
+          <w:rFonts w:ascii="Times New Roman" w:eastAsia="Times New Roman" w:hAnsi="Times New Roman" w:cs="Times New Roman"/>
+          <w:color w:val="000000" w:themeColor="text1"/>
+          <w:sz w:val="20"/>
+          <w:szCs w:val="20"/>
+          <w:lang w:eastAsia="en-GB"/>
+        </w:rPr>
+        <w:t>ы</w:t>
+      </w:r>
+      <w:r>
+        <w:rPr>
+          <w:rFonts w:ascii="Times New Roman" w:eastAsia="Times New Roman" w:hAnsi="Times New Roman" w:cs="Times New Roman"/>
+          <w:color w:val="000000" w:themeColor="text1"/>
+          <w:sz w:val="20"/>
+          <w:szCs w:val="20"/>
+          <w:lang w:eastAsia="en-GB"/>
+        </w:rPr>
+        <w:t>. Следующий пример как раз демонстрирует такое разбиение:</w:t>
       </w:r>
     </w:p>
     <w:p>
@@ -5902,39 +6831,79 @@
           <w:szCs w:val="20"/>
           <w:lang w:eastAsia="en-GB"/>
         </w:rPr>
-        <w:t>по половому признаку, а также на две возрастные категории до 17 лет включительно и после 18 лет включительно. Повторюсь, в случае работы с числами экранирующие кавычки не требуются.</w:t>
-      </w:r>
-    </w:p>
-    <w:p>
-      <w:pPr>
-        <w:rPr>
-          <w:rFonts w:ascii="Times New Roman" w:eastAsia="Times New Roman" w:hAnsi="Times New Roman" w:cs="Times New Roman"/>
-          <w:color w:val="000000" w:themeColor="text1"/>
-          <w:sz w:val="20"/>
-          <w:szCs w:val="20"/>
-          <w:lang w:eastAsia="en-GB"/>
-        </w:rPr>
-      </w:pPr>
-    </w:p>
-    <w:p>
-      <w:pPr>
-        <w:rPr>
-          <w:rFonts w:ascii="Times New Roman" w:eastAsia="Times New Roman" w:hAnsi="Times New Roman" w:cs="Times New Roman"/>
-          <w:color w:val="000000" w:themeColor="text1"/>
-          <w:sz w:val="20"/>
-          <w:szCs w:val="20"/>
-          <w:lang w:eastAsia="en-GB"/>
-        </w:rPr>
-      </w:pPr>
-      <w:r>
-        <w:rPr>
-          <w:rFonts w:ascii="Times New Roman" w:eastAsia="Times New Roman" w:hAnsi="Times New Roman" w:cs="Times New Roman"/>
-          <w:color w:val="000000" w:themeColor="text1"/>
-          <w:sz w:val="20"/>
-          <w:szCs w:val="20"/>
-          <w:lang w:eastAsia="en-GB"/>
-        </w:rPr>
-        <w:t>Еще один пример, где не требуются –</w:t>
+        <w:t>по половому признаку, а также на две возрастные категории до 17 лет включительно и после 18 лет. Повторюсь, в случае работы с числами экранирующие кавычки не требуются.</w:t>
+      </w:r>
+    </w:p>
+    <w:p>
+      <w:pPr>
+        <w:rPr>
+          <w:rFonts w:ascii="Times New Roman" w:eastAsia="Times New Roman" w:hAnsi="Times New Roman" w:cs="Times New Roman"/>
+          <w:color w:val="000000" w:themeColor="text1"/>
+          <w:sz w:val="20"/>
+          <w:szCs w:val="20"/>
+          <w:lang w:eastAsia="en-GB"/>
+        </w:rPr>
+      </w:pPr>
+    </w:p>
+    <w:p>
+      <w:pPr>
+        <w:rPr>
+          <w:rFonts w:ascii="Times New Roman" w:eastAsia="Times New Roman" w:hAnsi="Times New Roman" w:cs="Times New Roman"/>
+          <w:color w:val="000000" w:themeColor="text1"/>
+          <w:sz w:val="20"/>
+          <w:szCs w:val="20"/>
+          <w:lang w:eastAsia="en-GB"/>
+        </w:rPr>
+      </w:pPr>
+      <w:r>
+        <w:rPr>
+          <w:rFonts w:ascii="Times New Roman" w:eastAsia="Times New Roman" w:hAnsi="Times New Roman" w:cs="Times New Roman"/>
+          <w:color w:val="000000" w:themeColor="text1"/>
+          <w:sz w:val="20"/>
+          <w:szCs w:val="20"/>
+          <w:lang w:eastAsia="en-GB"/>
+        </w:rPr>
+        <w:t xml:space="preserve">Еще один пример, где </w:t>
+      </w:r>
+      <w:r>
+        <w:rPr>
+          <w:rFonts w:ascii="Times New Roman" w:eastAsia="Times New Roman" w:hAnsi="Times New Roman" w:cs="Times New Roman"/>
+          <w:color w:val="000000" w:themeColor="text1"/>
+          <w:sz w:val="20"/>
+          <w:szCs w:val="20"/>
+          <w:lang w:eastAsia="en-GB"/>
+        </w:rPr>
+        <w:t xml:space="preserve">кавычки </w:t>
+      </w:r>
+      <w:r>
+        <w:rPr>
+          <w:rFonts w:ascii="Times New Roman" w:eastAsia="Times New Roman" w:hAnsi="Times New Roman" w:cs="Times New Roman"/>
+          <w:color w:val="000000" w:themeColor="text1"/>
+          <w:sz w:val="20"/>
+          <w:szCs w:val="20"/>
+          <w:lang w:eastAsia="en-GB"/>
+        </w:rPr>
+        <w:t>не требуются</w:t>
+      </w:r>
+      <w:r>
+        <w:rPr>
+          <w:rFonts w:ascii="Times New Roman" w:eastAsia="Times New Roman" w:hAnsi="Times New Roman" w:cs="Times New Roman"/>
+          <w:color w:val="000000" w:themeColor="text1"/>
+          <w:sz w:val="20"/>
+          <w:szCs w:val="20"/>
+          <w:lang w:eastAsia="en-GB"/>
+        </w:rPr>
+        <w:t xml:space="preserve"> </w:t>
+      </w:r>
+      <w:r>
+        <w:rPr>
+          <w:rFonts w:ascii="Times New Roman" w:eastAsia="Times New Roman" w:hAnsi="Times New Roman" w:cs="Times New Roman"/>
+          <w:color w:val="000000" w:themeColor="text1"/>
+          <w:sz w:val="20"/>
+          <w:szCs w:val="20"/>
+          <w:lang w:eastAsia="en-GB"/>
+        </w:rPr>
+        <w:t>–</w:t>
       </w:r>
       <w:r>
         <w:rPr>
@@ -6166,6 +7135,17 @@
         </w:rPr>
         <w:t xml:space="preserve"> области описания правил.</w:t>
       </w:r>
+    </w:p>
+    <w:p>
+      <w:pPr>
+        <w:rPr>
+          <w:rFonts w:ascii="Times New Roman" w:eastAsia="Times New Roman" w:hAnsi="Times New Roman" w:cs="Times New Roman"/>
+          <w:color w:val="000000" w:themeColor="text1"/>
+          <w:sz w:val="20"/>
+          <w:szCs w:val="20"/>
+          <w:lang w:eastAsia="en-GB"/>
+        </w:rPr>
+      </w:pPr>
     </w:p>
     <w:p>
       <w:pPr>
@@ -6253,7 +7233,7 @@
           <w:color w:val="000000" w:themeColor="text1"/>
           <w:sz w:val="20"/>
           <w:szCs w:val="20"/>
-          <w:lang w:val="en-US" w:eastAsia="en-GB"/>
+          <w:lang w:eastAsia="en-GB"/>
         </w:rPr>
       </w:pPr>
       <w:r>
@@ -6304,7 +7284,7 @@
           <w:szCs w:val="20"/>
           <w:lang w:eastAsia="en-GB"/>
         </w:rPr>
-        <w:t xml:space="preserve">. То есть создавать отдельные правила с разными условиями и одинаковыми результатами. Но это будет загромождать нашу таблицу. Для таких случаев предусмотрена специальная конструкция </w:t>
+        <w:t xml:space="preserve"> </w:t>
       </w:r>
       <w:r>
         <w:rPr>
@@ -6316,9 +7296,9 @@
           <w:color w:val="000000" w:themeColor="text1"/>
           <w:sz w:val="20"/>
           <w:szCs w:val="20"/>
-          <w:lang w:val="en-US" w:eastAsia="en-GB"/>
-        </w:rPr>
-        <w:t>in</w:t>
+          <w:lang w:eastAsia="en-GB"/>
+        </w:rPr>
+        <w:t>$</w:t>
       </w:r>
       <w:r>
         <w:rPr>
@@ -6331,6 +7311,74 @@
           <w:sz w:val="20"/>
           <w:szCs w:val="20"/>
           <w:lang w:val="en-US" w:eastAsia="en-GB"/>
+        </w:rPr>
+        <w:t>param</w:t>
+      </w:r>
+      <w:r>
+        <w:rPr>
+          <w:rFonts w:ascii="Times New Roman" w:eastAsia="Times New Roman" w:hAnsi="Times New Roman" w:cs="Times New Roman"/>
+          <w:color w:val="000000" w:themeColor="text1"/>
+          <w:sz w:val="20"/>
+          <w:szCs w:val="20"/>
+          <w:lang w:eastAsia="en-GB"/>
+        </w:rPr>
+        <w:t>,</w:t>
+      </w:r>
+      <w:r>
+        <w:rPr>
+          <w:rFonts w:ascii="Times New Roman" w:eastAsia="Times New Roman" w:hAnsi="Times New Roman" w:cs="Times New Roman"/>
+          <w:color w:val="000000" w:themeColor="text1"/>
+          <w:sz w:val="20"/>
+          <w:szCs w:val="20"/>
+          <w:lang w:eastAsia="en-GB"/>
+        </w:rPr>
+        <w:t xml:space="preserve"> </w:t>
+      </w:r>
+      <w:r>
+        <w:rPr>
+          <w:rFonts w:ascii="Times New Roman" w:eastAsia="Times New Roman" w:hAnsi="Times New Roman" w:cs="Times New Roman"/>
+          <w:color w:val="000000" w:themeColor="text1"/>
+          <w:sz w:val="20"/>
+          <w:szCs w:val="20"/>
+          <w:lang w:eastAsia="en-GB"/>
+        </w:rPr>
+        <w:t>т</w:t>
+      </w:r>
+      <w:r>
+        <w:rPr>
+          <w:rFonts w:ascii="Times New Roman" w:eastAsia="Times New Roman" w:hAnsi="Times New Roman" w:cs="Times New Roman"/>
+          <w:color w:val="000000" w:themeColor="text1"/>
+          <w:sz w:val="20"/>
+          <w:szCs w:val="20"/>
+          <w:lang w:eastAsia="en-GB"/>
+        </w:rPr>
+        <w:t xml:space="preserve">о есть создавать отдельные правила с разными условиями и одинаковыми результатами. Но это будет загромождать нашу таблицу. Для таких случаев предусмотрена специальная конструкция </w:t>
+      </w:r>
+      <w:r>
+        <w:rPr>
+          <w:rFonts w:ascii="Times New Roman" w:eastAsia="Times New Roman" w:hAnsi="Times New Roman" w:cs="Times New Roman"/>
+          <w:b/>
+          <w:bCs/>
+          <w:i/>
+          <w:iCs/>
+          <w:color w:val="000000" w:themeColor="text1"/>
+          <w:sz w:val="20"/>
+          <w:szCs w:val="20"/>
+          <w:lang w:val="en-US" w:eastAsia="en-GB"/>
+        </w:rPr>
+        <w:t>in</w:t>
+      </w:r>
+      <w:r>
+        <w:rPr>
+          <w:rFonts w:ascii="Times New Roman" w:eastAsia="Times New Roman" w:hAnsi="Times New Roman" w:cs="Times New Roman"/>
+          <w:b/>
+          <w:bCs/>
+          <w:i/>
+          <w:iCs/>
+          <w:color w:val="000000" w:themeColor="text1"/>
+          <w:sz w:val="20"/>
+          <w:szCs w:val="20"/>
+          <w:lang w:eastAsia="en-GB"/>
         </w:rPr>
         <w:t>:</w:t>
       </w:r>
@@ -6609,7 +7657,195 @@
           <w:szCs w:val="20"/>
           <w:lang w:eastAsia="en-GB"/>
         </w:rPr>
-        <w:t xml:space="preserve">Другими словами, мы выбираем значение из массива значений. А если у нас обратная задача, когда мы имеем значений и при вхождении того или иного значения выполняется действие? В подобном случае мы используем конструкцию </w:t>
+        <w:t>(</w:t>
+      </w:r>
+      <w:r>
+        <w:rPr>
+          <w:rFonts w:ascii="Times New Roman" w:eastAsia="Times New Roman" w:hAnsi="Times New Roman" w:cs="Times New Roman"/>
+          <w:color w:val="000000" w:themeColor="text1"/>
+          <w:sz w:val="20"/>
+          <w:szCs w:val="20"/>
+          <w:lang w:eastAsia="en-GB"/>
+        </w:rPr>
+        <w:t xml:space="preserve">Прошу </w:t>
+      </w:r>
+      <w:r>
+        <w:rPr>
+          <w:rFonts w:ascii="Times New Roman" w:eastAsia="Times New Roman" w:hAnsi="Times New Roman" w:cs="Times New Roman"/>
+          <w:color w:val="000000" w:themeColor="text1"/>
+          <w:sz w:val="20"/>
+          <w:szCs w:val="20"/>
+          <w:lang w:eastAsia="en-GB"/>
+        </w:rPr>
+        <w:t xml:space="preserve">меня </w:t>
+      </w:r>
+      <w:r>
+        <w:rPr>
+          <w:rFonts w:ascii="Times New Roman" w:eastAsia="Times New Roman" w:hAnsi="Times New Roman" w:cs="Times New Roman"/>
+          <w:color w:val="000000" w:themeColor="text1"/>
+          <w:sz w:val="20"/>
+          <w:szCs w:val="20"/>
+          <w:lang w:eastAsia="en-GB"/>
+        </w:rPr>
+        <w:t xml:space="preserve">извинить владельцев данных смартфонов, что отнес их </w:t>
+      </w:r>
+      <w:r>
+        <w:rPr>
+          <w:rFonts w:ascii="Times New Roman" w:hAnsi="Times New Roman" w:cs="Times New Roman"/>
+          <w:sz w:val="20"/>
+          <w:szCs w:val="20"/>
+        </w:rPr>
+        <w:t xml:space="preserve">к </w:t>
+      </w:r>
+      <w:hyperlink r:id="rId13" w:history="1">
+        <w:r>
+          <w:rPr>
+            <w:rFonts w:ascii="Times New Roman" w:hAnsi="Times New Roman" w:cs="Times New Roman"/>
+            <w:sz w:val="20"/>
+            <w:szCs w:val="20"/>
+          </w:rPr>
+          <w:t>непривилегированным</w:t>
+        </w:r>
+      </w:hyperlink>
+      <w:r>
+        <w:rPr>
+          <w:rFonts w:ascii="Times New Roman" w:hAnsi="Times New Roman" w:cs="Times New Roman"/>
+          <w:sz w:val="20"/>
+          <w:szCs w:val="20"/>
+        </w:rPr>
+        <w:t xml:space="preserve"> </w:t>
+      </w:r>
+      <w:r>
+        <w:rPr>
+          <w:rFonts w:ascii="Times New Roman" w:eastAsia="Times New Roman" w:hAnsi="Times New Roman" w:cs="Times New Roman"/>
+          <w:color w:val="000000" w:themeColor="text1"/>
+          <w:sz w:val="20"/>
+          <w:szCs w:val="20"/>
+          <w:lang w:eastAsia="en-GB"/>
+        </w:rPr>
+        <w:t>:</w:t>
+      </w:r>
+      <w:r>
+        <w:rPr>
+          <w:rFonts w:ascii="Times New Roman" w:eastAsia="Times New Roman" w:hAnsi="Times New Roman" w:cs="Times New Roman"/>
+          <w:color w:val="000000" w:themeColor="text1"/>
+          <w:sz w:val="20"/>
+          <w:szCs w:val="20"/>
+          <w:lang w:eastAsia="en-GB"/>
+        </w:rPr>
+        <w:t>)</w:t>
+      </w:r>
+      <w:r>
+        <w:rPr>
+          <w:rFonts w:ascii="Times New Roman" w:eastAsia="Times New Roman" w:hAnsi="Times New Roman" w:cs="Times New Roman"/>
+          <w:color w:val="000000" w:themeColor="text1"/>
+          <w:sz w:val="20"/>
+          <w:szCs w:val="20"/>
+          <w:lang w:eastAsia="en-GB"/>
+        </w:rPr>
+        <w:t xml:space="preserve"> </w:t>
+      </w:r>
+      <w:r>
+        <w:rPr>
+          <w:rFonts w:ascii="Times New Roman" w:eastAsia="Times New Roman" w:hAnsi="Times New Roman" w:cs="Times New Roman"/>
+          <w:color w:val="000000" w:themeColor="text1"/>
+          <w:sz w:val="20"/>
+          <w:szCs w:val="20"/>
+          <w:lang w:eastAsia="en-GB"/>
+        </w:rPr>
+        <w:t xml:space="preserve">Другими словами, мы выбираем значение из массива значений. </w:t>
+      </w:r>
+    </w:p>
+    <w:p>
+      <w:pPr>
+        <w:rPr>
+          <w:rFonts w:ascii="Times New Roman" w:eastAsia="Times New Roman" w:hAnsi="Times New Roman" w:cs="Times New Roman"/>
+          <w:color w:val="000000" w:themeColor="text1"/>
+          <w:sz w:val="20"/>
+          <w:szCs w:val="20"/>
+          <w:lang w:eastAsia="en-GB"/>
+        </w:rPr>
+      </w:pPr>
+    </w:p>
+    <w:p>
+      <w:pPr>
+        <w:rPr>
+          <w:rFonts w:ascii="Times New Roman" w:eastAsia="Times New Roman" w:hAnsi="Times New Roman" w:cs="Times New Roman"/>
+          <w:color w:val="000000" w:themeColor="text1"/>
+          <w:sz w:val="20"/>
+          <w:szCs w:val="20"/>
+          <w:lang w:eastAsia="en-GB"/>
+        </w:rPr>
+      </w:pPr>
+      <w:r>
+        <w:rPr>
+          <w:rFonts w:ascii="Times New Roman" w:eastAsia="Times New Roman" w:hAnsi="Times New Roman" w:cs="Times New Roman"/>
+          <w:color w:val="000000" w:themeColor="text1"/>
+          <w:sz w:val="20"/>
+          <w:szCs w:val="20"/>
+          <w:lang w:eastAsia="en-GB"/>
+        </w:rPr>
+        <w:t xml:space="preserve">А если у нас обратная задача, когда мы имеем </w:t>
+      </w:r>
+      <w:r>
+        <w:rPr>
+          <w:rFonts w:ascii="Times New Roman" w:eastAsia="Times New Roman" w:hAnsi="Times New Roman" w:cs="Times New Roman"/>
+          <w:color w:val="000000" w:themeColor="text1"/>
+          <w:sz w:val="20"/>
+          <w:szCs w:val="20"/>
+          <w:lang w:eastAsia="en-GB"/>
+        </w:rPr>
+        <w:t xml:space="preserve">массив </w:t>
+      </w:r>
+      <w:r>
+        <w:rPr>
+          <w:rFonts w:ascii="Times New Roman" w:eastAsia="Times New Roman" w:hAnsi="Times New Roman" w:cs="Times New Roman"/>
+          <w:color w:val="000000" w:themeColor="text1"/>
+          <w:sz w:val="20"/>
+          <w:szCs w:val="20"/>
+          <w:lang w:eastAsia="en-GB"/>
+        </w:rPr>
+        <w:t xml:space="preserve">значений и при вхождении </w:t>
+      </w:r>
+      <w:r>
+        <w:rPr>
+          <w:rFonts w:ascii="Times New Roman" w:eastAsia="Times New Roman" w:hAnsi="Times New Roman" w:cs="Times New Roman"/>
+          <w:color w:val="000000" w:themeColor="text1"/>
+          <w:sz w:val="20"/>
+          <w:szCs w:val="20"/>
+          <w:lang w:eastAsia="en-GB"/>
+        </w:rPr>
+        <w:t>конкретного</w:t>
+      </w:r>
+      <w:r>
+        <w:rPr>
+          <w:rFonts w:ascii="Times New Roman" w:eastAsia="Times New Roman" w:hAnsi="Times New Roman" w:cs="Times New Roman"/>
+          <w:color w:val="000000" w:themeColor="text1"/>
+          <w:sz w:val="20"/>
+          <w:szCs w:val="20"/>
+          <w:lang w:eastAsia="en-GB"/>
+        </w:rPr>
+        <w:t xml:space="preserve"> значения</w:t>
+      </w:r>
+      <w:r>
+        <w:rPr>
+          <w:rFonts w:ascii="Times New Roman" w:eastAsia="Times New Roman" w:hAnsi="Times New Roman" w:cs="Times New Roman"/>
+          <w:color w:val="000000" w:themeColor="text1"/>
+          <w:sz w:val="20"/>
+          <w:szCs w:val="20"/>
+          <w:lang w:eastAsia="en-GB"/>
+        </w:rPr>
+        <w:t>,</w:t>
+      </w:r>
+      <w:r>
+        <w:rPr>
+          <w:rFonts w:ascii="Times New Roman" w:eastAsia="Times New Roman" w:hAnsi="Times New Roman" w:cs="Times New Roman"/>
+          <w:color w:val="000000" w:themeColor="text1"/>
+          <w:sz w:val="20"/>
+          <w:szCs w:val="20"/>
+          <w:lang w:eastAsia="en-GB"/>
+        </w:rPr>
+        <w:t xml:space="preserve"> выполняется действие? В подобном случае мы используем конструкцию </w:t>
       </w:r>
       <w:r>
         <w:rPr>
@@ -6732,6 +7968,8 @@
       <w:r>
         <w:rPr>
           <w:rFonts w:ascii="Times New Roman" w:eastAsia="Times New Roman" w:hAnsi="Times New Roman" w:cs="Times New Roman"/>
+          <w:i/>
+          <w:iCs/>
           <w:color w:val="000000" w:themeColor="text1"/>
           <w:sz w:val="20"/>
           <w:szCs w:val="20"/>
@@ -6897,7 +8135,7 @@
                     <pic:cNvPicPr/>
                   </pic:nvPicPr>
                   <pic:blipFill>
-                    <a:blip r:embed="rId13" cstate="print">
+                    <a:blip r:embed="rId14" cstate="print">
                       <a:extLst>
                         <a:ext uri="{28A0092B-C50C-407E-A947-70E740481C1C}">
                           <a14:useLocalDpi xmlns:a14="http://schemas.microsoft.com/office/drawing/2010/main" val="0"/>
@@ -6954,7 +8192,17 @@
           <w:szCs w:val="20"/>
           <w:lang w:eastAsia="en-GB"/>
         </w:rPr>
-        <w:t xml:space="preserve">В следующих двух примерах мы рассмотрим еще один оператор работы с коллекциями </w:t>
+        <w:t>В следующих двух примерах мы рассмотрим еще один оператор работы с коллекциями</w:t>
+      </w:r>
+      <w:r>
+        <w:rPr>
+          <w:rFonts w:ascii="Times New Roman" w:eastAsia="Times New Roman" w:hAnsi="Times New Roman" w:cs="Times New Roman"/>
+          <w:color w:val="000000" w:themeColor="text1"/>
+          <w:sz w:val="20"/>
+          <w:szCs w:val="20"/>
+          <w:lang w:eastAsia="en-GB"/>
+        </w:rPr>
+        <w:t xml:space="preserve">: </w:t>
       </w:r>
       <w:proofErr w:type="spellStart"/>
       <w:r>
@@ -7301,6 +8549,70 @@
           <w:lang w:eastAsia="en-GB"/>
         </w:rPr>
         <w:t>.</w:t>
+      </w:r>
+      <w:r>
+        <w:rPr>
+          <w:rFonts w:ascii="Times New Roman" w:eastAsia="Times New Roman" w:hAnsi="Times New Roman" w:cs="Times New Roman"/>
+          <w:color w:val="000000" w:themeColor="text1"/>
+          <w:sz w:val="20"/>
+          <w:szCs w:val="20"/>
+          <w:lang w:eastAsia="en-GB"/>
+        </w:rPr>
+        <w:t xml:space="preserve"> Другими словами, в первом примере объединение условий происходит через логическое </w:t>
+      </w:r>
+      <w:r>
+        <w:rPr>
+          <w:rFonts w:ascii="Times New Roman" w:eastAsia="Times New Roman" w:hAnsi="Times New Roman" w:cs="Times New Roman"/>
+          <w:i/>
+          <w:iCs/>
+          <w:color w:val="000000" w:themeColor="text1"/>
+          <w:sz w:val="20"/>
+          <w:szCs w:val="20"/>
+          <w:lang w:eastAsia="en-GB"/>
+        </w:rPr>
+        <w:t>ИЛИ</w:t>
+      </w:r>
+      <w:r>
+        <w:rPr>
+          <w:rFonts w:ascii="Times New Roman" w:eastAsia="Times New Roman" w:hAnsi="Times New Roman" w:cs="Times New Roman"/>
+          <w:color w:val="000000" w:themeColor="text1"/>
+          <w:sz w:val="20"/>
+          <w:szCs w:val="20"/>
+          <w:lang w:eastAsia="en-GB"/>
+        </w:rPr>
+        <w:t>, то</w:t>
+      </w:r>
+      <w:r>
+        <w:rPr>
+          <w:rFonts w:ascii="Times New Roman" w:eastAsia="Times New Roman" w:hAnsi="Times New Roman" w:cs="Times New Roman"/>
+          <w:color w:val="000000" w:themeColor="text1"/>
+          <w:sz w:val="20"/>
+          <w:szCs w:val="20"/>
+          <w:lang w:eastAsia="en-GB"/>
+        </w:rPr>
+        <w:t xml:space="preserve">гда как во втором через </w:t>
+      </w:r>
+      <w:r>
+        <w:rPr>
+          <w:rFonts w:ascii="Times New Roman" w:eastAsia="Times New Roman" w:hAnsi="Times New Roman" w:cs="Times New Roman"/>
+          <w:i/>
+          <w:iCs/>
+          <w:color w:val="000000" w:themeColor="text1"/>
+          <w:sz w:val="20"/>
+          <w:szCs w:val="20"/>
+          <w:lang w:eastAsia="en-GB"/>
+        </w:rPr>
+        <w:t>И</w:t>
+      </w:r>
+      <w:r>
+        <w:rPr>
+          <w:rFonts w:ascii="Times New Roman" w:eastAsia="Times New Roman" w:hAnsi="Times New Roman" w:cs="Times New Roman"/>
+          <w:color w:val="000000" w:themeColor="text1"/>
+          <w:sz w:val="20"/>
+          <w:szCs w:val="20"/>
+          <w:lang w:eastAsia="en-GB"/>
+        </w:rPr>
+        <w:t>. Собственно это условие и указывается в фигурных скобках.</w:t>
       </w:r>
       <w:r>
         <w:rPr>
@@ -7584,7 +8896,7 @@
                     <pic:cNvPicPr/>
                   </pic:nvPicPr>
                   <pic:blipFill>
-                    <a:blip r:embed="rId14" cstate="print">
+                    <a:blip r:embed="rId15" cstate="print">
                       <a:extLst>
                         <a:ext uri="{28A0092B-C50C-407E-A947-70E740481C1C}">
                           <a14:useLocalDpi xmlns:a14="http://schemas.microsoft.com/office/drawing/2010/main" val="0"/>
@@ -7746,7 +9058,7 @@
                     <pic:cNvPicPr/>
                   </pic:nvPicPr>
                   <pic:blipFill>
-                    <a:blip r:embed="rId15" cstate="print">
+                    <a:blip r:embed="rId16" cstate="print">
                       <a:extLst>
                         <a:ext uri="{28A0092B-C50C-407E-A947-70E740481C1C}">
                           <a14:useLocalDpi xmlns:a14="http://schemas.microsoft.com/office/drawing/2010/main" val="0"/>
@@ -7805,6 +9117,7 @@
           <w:szCs w:val="20"/>
           <w:lang w:eastAsia="en-GB"/>
         </w:rPr>
+        <w:lastRenderedPageBreak/>
         <w:t xml:space="preserve">Когда у объекта-факта много вложенных свойств это немного затрудняет понимание объекта, а также работу с ним. Поэтому мы обычно стараемся все свойства объекта привести к словарю с парой ключ-значение. </w:t>
       </w:r>
       <w:r>
@@ -7850,6 +9163,17 @@
     </w:p>
     <w:p>
       <w:pPr>
+        <w:rPr>
+          <w:rFonts w:ascii="Times New Roman" w:eastAsia="Times New Roman" w:hAnsi="Times New Roman" w:cs="Times New Roman"/>
+          <w:color w:val="000000" w:themeColor="text1"/>
+          <w:sz w:val="20"/>
+          <w:szCs w:val="20"/>
+          <w:lang w:eastAsia="en-GB"/>
+        </w:rPr>
+      </w:pPr>
+    </w:p>
+    <w:p>
+      <w:pPr>
         <w:jc w:val="center"/>
         <w:rPr>
           <w:rFonts w:ascii="Times New Roman" w:eastAsia="Times New Roman" w:hAnsi="Times New Roman" w:cs="Times New Roman"/>
@@ -7868,7 +9192,6 @@
           <w:szCs w:val="20"/>
           <w:lang w:eastAsia="en-GB"/>
         </w:rPr>
-        <w:lastRenderedPageBreak/>
         <w:drawing>
           <wp:inline distT="0" distB="0" distL="0" distR="0" wp14:anchorId="0E14740E" wp14:editId="454237A8">
             <wp:extent cx="3225165" cy="872785"/>
@@ -7885,7 +9208,7 @@
                     <pic:cNvPicPr/>
                   </pic:nvPicPr>
                   <pic:blipFill>
-                    <a:blip r:embed="rId16" cstate="print">
+                    <a:blip r:embed="rId17" cstate="print">
                       <a:extLst>
                         <a:ext uri="{28A0092B-C50C-407E-A947-70E740481C1C}">
                           <a14:useLocalDpi xmlns:a14="http://schemas.microsoft.com/office/drawing/2010/main" val="0"/>
@@ -7944,7 +9267,47 @@
           <w:szCs w:val="20"/>
           <w:lang w:eastAsia="en-GB"/>
         </w:rPr>
-        <w:t xml:space="preserve">В нашей практике мы достаточно часто имеем значение с древовидными структурами, когда объект имеет вложенные классы со своими наборами свойств. Разберем несколько таких примеров. Допустим у каждого респондента есть вложенный объект </w:t>
+        <w:t xml:space="preserve">В нашей практике мы достаточно часто </w:t>
+      </w:r>
+      <w:r>
+        <w:rPr>
+          <w:rFonts w:ascii="Times New Roman" w:eastAsia="Times New Roman" w:hAnsi="Times New Roman" w:cs="Times New Roman"/>
+          <w:color w:val="000000" w:themeColor="text1"/>
+          <w:sz w:val="20"/>
+          <w:szCs w:val="20"/>
+          <w:lang w:eastAsia="en-GB"/>
+        </w:rPr>
+        <w:t>получаем</w:t>
+      </w:r>
+      <w:r>
+        <w:rPr>
+          <w:rFonts w:ascii="Times New Roman" w:eastAsia="Times New Roman" w:hAnsi="Times New Roman" w:cs="Times New Roman"/>
+          <w:color w:val="000000" w:themeColor="text1"/>
+          <w:sz w:val="20"/>
+          <w:szCs w:val="20"/>
+          <w:lang w:eastAsia="en-GB"/>
+        </w:rPr>
+        <w:t xml:space="preserve"> значение с древовидными структурами, когда объект имеет вложенные классы со своими наборами свойств. </w:t>
+      </w:r>
+      <w:r>
+        <w:rPr>
+          <w:rFonts w:ascii="Times New Roman" w:eastAsia="Times New Roman" w:hAnsi="Times New Roman" w:cs="Times New Roman"/>
+          <w:color w:val="000000" w:themeColor="text1"/>
+          <w:sz w:val="20"/>
+          <w:szCs w:val="20"/>
+          <w:lang w:eastAsia="en-GB"/>
+        </w:rPr>
+        <w:t xml:space="preserve">Предлагаю разобрать </w:t>
+      </w:r>
+      <w:r>
+        <w:rPr>
+          <w:rFonts w:ascii="Times New Roman" w:eastAsia="Times New Roman" w:hAnsi="Times New Roman" w:cs="Times New Roman"/>
+          <w:color w:val="000000" w:themeColor="text1"/>
+          <w:sz w:val="20"/>
+          <w:szCs w:val="20"/>
+          <w:lang w:eastAsia="en-GB"/>
+        </w:rPr>
+        <w:t xml:space="preserve">несколько таких примеров. Допустим у каждого респондента есть вложенный объект </w:t>
       </w:r>
       <w:r>
         <w:rPr>
@@ -8006,7 +9369,27 @@
           <w:szCs w:val="20"/>
           <w:lang w:eastAsia="en-GB"/>
         </w:rPr>
-        <w:t xml:space="preserve">: порядковый номер, марка автомобиля, модель и год выпуска. Допустим нам необходимо </w:t>
+        <w:t xml:space="preserve">: порядковый номер, марка автомобиля, модель и год выпуска. </w:t>
+      </w:r>
+      <w:r>
+        <w:rPr>
+          <w:rFonts w:ascii="Times New Roman" w:eastAsia="Times New Roman" w:hAnsi="Times New Roman" w:cs="Times New Roman"/>
+          <w:color w:val="000000" w:themeColor="text1"/>
+          <w:sz w:val="20"/>
+          <w:szCs w:val="20"/>
+          <w:lang w:eastAsia="en-GB"/>
+        </w:rPr>
+        <w:t xml:space="preserve">И, к примеру, </w:t>
+      </w:r>
+      <w:r>
+        <w:rPr>
+          <w:rFonts w:ascii="Times New Roman" w:eastAsia="Times New Roman" w:hAnsi="Times New Roman" w:cs="Times New Roman"/>
+          <w:color w:val="000000" w:themeColor="text1"/>
+          <w:sz w:val="20"/>
+          <w:szCs w:val="20"/>
+          <w:lang w:eastAsia="en-GB"/>
+        </w:rPr>
+        <w:t xml:space="preserve">нам необходимо </w:t>
       </w:r>
       <w:proofErr w:type="spellStart"/>
       <w:r>
@@ -8028,7 +9411,27 @@
           <w:szCs w:val="20"/>
           <w:lang w:eastAsia="en-GB"/>
         </w:rPr>
-        <w:t xml:space="preserve"> автомобиля по году выпуска</w:t>
+        <w:t xml:space="preserve"> автомобил</w:t>
+      </w:r>
+      <w:r>
+        <w:rPr>
+          <w:rFonts w:ascii="Times New Roman" w:eastAsia="Times New Roman" w:hAnsi="Times New Roman" w:cs="Times New Roman"/>
+          <w:color w:val="000000" w:themeColor="text1"/>
+          <w:sz w:val="20"/>
+          <w:szCs w:val="20"/>
+          <w:lang w:eastAsia="en-GB"/>
+        </w:rPr>
+        <w:t>ь</w:t>
+      </w:r>
+      <w:r>
+        <w:rPr>
+          <w:rFonts w:ascii="Times New Roman" w:eastAsia="Times New Roman" w:hAnsi="Times New Roman" w:cs="Times New Roman"/>
+          <w:color w:val="000000" w:themeColor="text1"/>
+          <w:sz w:val="20"/>
+          <w:szCs w:val="20"/>
+          <w:lang w:eastAsia="en-GB"/>
+        </w:rPr>
+        <w:t xml:space="preserve"> по году выпуска</w:t>
       </w:r>
       <w:r>
         <w:rPr>
@@ -8048,7 +9451,27 @@
           <w:szCs w:val="20"/>
           <w:lang w:eastAsia="en-GB"/>
         </w:rPr>
-        <w:t xml:space="preserve">Для того, чтобы обратиться к нам в родительском объекте-факте необходимо явно указать новую переменную и вложенный объект. В ячейке описания условия нужно сослаться на этот дочерний объект с помощью ключевого слова </w:t>
+        <w:t>Для того, чтобы обратиться к</w:t>
+      </w:r>
+      <w:r>
+        <w:rPr>
+          <w:rFonts w:ascii="Times New Roman" w:eastAsia="Times New Roman" w:hAnsi="Times New Roman" w:cs="Times New Roman"/>
+          <w:color w:val="000000" w:themeColor="text1"/>
+          <w:sz w:val="20"/>
+          <w:szCs w:val="20"/>
+          <w:lang w:eastAsia="en-GB"/>
+        </w:rPr>
+        <w:t xml:space="preserve"> объекту</w:t>
+      </w:r>
+      <w:r>
+        <w:rPr>
+          <w:rFonts w:ascii="Times New Roman" w:eastAsia="Times New Roman" w:hAnsi="Times New Roman" w:cs="Times New Roman"/>
+          <w:color w:val="000000" w:themeColor="text1"/>
+          <w:sz w:val="20"/>
+          <w:szCs w:val="20"/>
+          <w:lang w:eastAsia="en-GB"/>
+        </w:rPr>
+        <w:t xml:space="preserve"> в родительском объекте-факте необходимо явно указать новую переменную и вложенный объект. В ячейке описания условия нужно сослаться на этот дочерний объект с помощью ключевого слова </w:t>
       </w:r>
       <w:r>
         <w:rPr>
@@ -8074,8 +9497,21 @@
           <w:szCs w:val="20"/>
           <w:lang w:eastAsia="en-GB"/>
         </w:rPr>
-        <w:t xml:space="preserve">. </w:t>
-      </w:r>
+        <w:t>:</w:t>
+      </w:r>
+    </w:p>
+    <w:p>
+      <w:pPr>
+        <w:rPr>
+          <w:rFonts w:ascii="Times New Roman" w:eastAsia="Times New Roman" w:hAnsi="Times New Roman" w:cs="Times New Roman"/>
+          <w:b/>
+          <w:bCs/>
+          <w:color w:val="000000" w:themeColor="text1"/>
+          <w:sz w:val="20"/>
+          <w:szCs w:val="20"/>
+          <w:lang w:eastAsia="en-GB"/>
+        </w:rPr>
+      </w:pPr>
     </w:p>
     <w:p>
       <w:pPr>
@@ -8113,7 +9549,7 @@
                     <pic:cNvPicPr/>
                   </pic:nvPicPr>
                   <pic:blipFill>
-                    <a:blip r:embed="rId17" cstate="print">
+                    <a:blip r:embed="rId18" cstate="print">
                       <a:extLst>
                         <a:ext uri="{28A0092B-C50C-407E-A947-70E740481C1C}">
                           <a14:useLocalDpi xmlns:a14="http://schemas.microsoft.com/office/drawing/2010/main" val="0"/>
@@ -8190,7 +9626,27 @@
           <w:szCs w:val="20"/>
           <w:lang w:eastAsia="en-GB"/>
         </w:rPr>
-        <w:t xml:space="preserve">В примере описанном ниже у объекта </w:t>
+        <w:t>В примере описанном ниже</w:t>
+      </w:r>
+      <w:r>
+        <w:rPr>
+          <w:rFonts w:ascii="Times New Roman" w:eastAsia="Times New Roman" w:hAnsi="Times New Roman" w:cs="Times New Roman"/>
+          <w:color w:val="000000" w:themeColor="text1"/>
+          <w:sz w:val="20"/>
+          <w:szCs w:val="20"/>
+          <w:lang w:eastAsia="en-GB"/>
+        </w:rPr>
+        <w:t>,</w:t>
+      </w:r>
+      <w:r>
+        <w:rPr>
+          <w:rFonts w:ascii="Times New Roman" w:eastAsia="Times New Roman" w:hAnsi="Times New Roman" w:cs="Times New Roman"/>
+          <w:color w:val="000000" w:themeColor="text1"/>
+          <w:sz w:val="20"/>
+          <w:szCs w:val="20"/>
+          <w:lang w:eastAsia="en-GB"/>
+        </w:rPr>
+        <w:t xml:space="preserve"> у объекта </w:t>
       </w:r>
       <w:r>
         <w:rPr>
@@ -8374,33 +9830,9 @@
           <w:color w:val="000000" w:themeColor="text1"/>
           <w:sz w:val="20"/>
           <w:szCs w:val="20"/>
-          <w:lang w:eastAsia="en-GB"/>
-        </w:rPr>
-        <w:t>“</w:t>
-      </w:r>
-      <w:r>
-        <w:rPr>
-          <w:rFonts w:ascii="Times New Roman" w:eastAsia="Times New Roman" w:hAnsi="Times New Roman" w:cs="Times New Roman"/>
-          <w:i/>
-          <w:iCs/>
-          <w:color w:val="000000" w:themeColor="text1"/>
-          <w:sz w:val="20"/>
-          <w:szCs w:val="20"/>
           <w:lang w:val="en-US" w:eastAsia="en-GB"/>
         </w:rPr>
         <w:t>POWER</w:t>
-      </w:r>
-      <w:r>
-        <w:rPr>
-          <w:rFonts w:ascii="Times New Roman" w:eastAsia="Times New Roman" w:hAnsi="Times New Roman" w:cs="Times New Roman"/>
-          <w:i/>
-          <w:iCs/>
-          <w:color w:val="000000" w:themeColor="text1"/>
-          <w:sz w:val="20"/>
-          <w:szCs w:val="20"/>
-          <w:lang w:eastAsia="en-GB"/>
-        </w:rPr>
-        <w:t>”</w:t>
       </w:r>
       <w:r>
         <w:rPr>
@@ -8583,7 +10015,7 @@
                     <pic:cNvPicPr/>
                   </pic:nvPicPr>
                   <pic:blipFill>
-                    <a:blip r:embed="rId18" cstate="print">
+                    <a:blip r:embed="rId19" cstate="print">
                       <a:extLst>
                         <a:ext uri="{28A0092B-C50C-407E-A947-70E740481C1C}">
                           <a14:useLocalDpi xmlns:a14="http://schemas.microsoft.com/office/drawing/2010/main" val="0"/>
@@ -8691,7 +10123,7 @@
                     <pic:cNvPicPr/>
                   </pic:nvPicPr>
                   <pic:blipFill>
-                    <a:blip r:embed="rId19" cstate="print">
+                    <a:blip r:embed="rId20" cstate="print">
                       <a:extLst>
                         <a:ext uri="{28A0092B-C50C-407E-A947-70E740481C1C}">
                           <a14:useLocalDpi xmlns:a14="http://schemas.microsoft.com/office/drawing/2010/main" val="0"/>
@@ -8748,7 +10180,47 @@
           <w:szCs w:val="20"/>
           <w:lang w:eastAsia="en-GB"/>
         </w:rPr>
-        <w:t>В заключение описания возможных реализаций условий, хотелось бы показать комплексный пример использования словаря во вложенном объекте, где в качестве значения по ключу используется массив данных. Условие задачи звучит следующим образом: необходимо отобрать тех респондентов, у которых в домохозяйств</w:t>
+        <w:t>В заключени</w:t>
+      </w:r>
+      <w:r>
+        <w:rPr>
+          <w:rFonts w:ascii="Times New Roman" w:eastAsia="Times New Roman" w:hAnsi="Times New Roman" w:cs="Times New Roman"/>
+          <w:color w:val="000000" w:themeColor="text1"/>
+          <w:sz w:val="20"/>
+          <w:szCs w:val="20"/>
+          <w:lang w:eastAsia="en-GB"/>
+        </w:rPr>
+        <w:t>и</w:t>
+      </w:r>
+      <w:r>
+        <w:rPr>
+          <w:rFonts w:ascii="Times New Roman" w:eastAsia="Times New Roman" w:hAnsi="Times New Roman" w:cs="Times New Roman"/>
+          <w:color w:val="000000" w:themeColor="text1"/>
+          <w:sz w:val="20"/>
+          <w:szCs w:val="20"/>
+          <w:lang w:eastAsia="en-GB"/>
+        </w:rPr>
+        <w:t xml:space="preserve"> описани</w:t>
+      </w:r>
+      <w:r>
+        <w:rPr>
+          <w:rFonts w:ascii="Times New Roman" w:eastAsia="Times New Roman" w:hAnsi="Times New Roman" w:cs="Times New Roman"/>
+          <w:color w:val="000000" w:themeColor="text1"/>
+          <w:sz w:val="20"/>
+          <w:szCs w:val="20"/>
+          <w:lang w:eastAsia="en-GB"/>
+        </w:rPr>
+        <w:t xml:space="preserve">я </w:t>
+      </w:r>
+      <w:r>
+        <w:rPr>
+          <w:rFonts w:ascii="Times New Roman" w:eastAsia="Times New Roman" w:hAnsi="Times New Roman" w:cs="Times New Roman"/>
+          <w:color w:val="000000" w:themeColor="text1"/>
+          <w:sz w:val="20"/>
+          <w:szCs w:val="20"/>
+          <w:lang w:eastAsia="en-GB"/>
+        </w:rPr>
+        <w:t>возможных реализаций условий, хотелось бы показать комплексный пример использования словаря во вложенном объекте, где в качестве значения по ключу используется массив данных. Условие задачи звучит следующим образом: необходимо отобрать тех респондентов, у которых в домохозяйств</w:t>
       </w:r>
       <w:r>
         <w:rPr>
@@ -8900,27 +10372,27 @@
           <w:szCs w:val="20"/>
           <w:lang w:val="en-US" w:eastAsia="en-GB"/>
         </w:rPr>
-        <w:t>PlayStation</w:t>
-      </w:r>
-      <w:r>
-        <w:rPr>
-          <w:rFonts w:ascii="Times New Roman" w:eastAsia="Times New Roman" w:hAnsi="Times New Roman" w:cs="Times New Roman"/>
-          <w:color w:val="000000" w:themeColor="text1"/>
-          <w:sz w:val="20"/>
-          <w:szCs w:val="20"/>
-          <w:lang w:eastAsia="en-GB"/>
-        </w:rPr>
-        <w:t xml:space="preserve"> </w:t>
-      </w:r>
-      <w:r>
-        <w:rPr>
-          <w:rFonts w:ascii="Times New Roman" w:eastAsia="Times New Roman" w:hAnsi="Times New Roman" w:cs="Times New Roman"/>
-          <w:color w:val="000000" w:themeColor="text1"/>
-          <w:sz w:val="20"/>
-          <w:szCs w:val="20"/>
-          <w:lang w:eastAsia="en-GB"/>
-        </w:rPr>
-        <w:t>там. Правило будет выглядеть следующим образом:</w:t>
+        <w:t>PlayStatio</w:t>
+      </w:r>
+      <w:r>
+        <w:rPr>
+          <w:rFonts w:ascii="Times New Roman" w:eastAsia="Times New Roman" w:hAnsi="Times New Roman" w:cs="Times New Roman"/>
+          <w:color w:val="000000" w:themeColor="text1"/>
+          <w:sz w:val="20"/>
+          <w:szCs w:val="20"/>
+          <w:lang w:val="en-US" w:eastAsia="en-GB"/>
+        </w:rPr>
+        <w:t>n</w:t>
+      </w:r>
+      <w:r>
+        <w:rPr>
+          <w:rFonts w:ascii="Times New Roman" w:eastAsia="Times New Roman" w:hAnsi="Times New Roman" w:cs="Times New Roman"/>
+          <w:color w:val="000000" w:themeColor="text1"/>
+          <w:sz w:val="20"/>
+          <w:szCs w:val="20"/>
+          <w:lang w:eastAsia="en-GB"/>
+        </w:rPr>
+        <w:t>. Правило будет выглядеть следующим образом:</w:t>
       </w:r>
     </w:p>
     <w:p>
@@ -8970,7 +10442,7 @@
                     <pic:cNvPicPr/>
                   </pic:nvPicPr>
                   <pic:blipFill>
-                    <a:blip r:embed="rId20" cstate="print">
+                    <a:blip r:embed="rId21" cstate="print">
                       <a:extLst>
                         <a:ext uri="{28A0092B-C50C-407E-A947-70E740481C1C}">
                           <a14:useLocalDpi xmlns:a14="http://schemas.microsoft.com/office/drawing/2010/main" val="0"/>
@@ -9032,37 +10504,37 @@
           <w:color w:val="000000" w:themeColor="text1"/>
           <w:lang w:eastAsia="en-GB"/>
         </w:rPr>
-        <w:t>И что же мы можем с этим делать?</w:t>
-      </w:r>
-    </w:p>
-    <w:p>
-      <w:pPr>
-        <w:rPr>
-          <w:rFonts w:ascii="Times New Roman" w:eastAsia="Times New Roman" w:hAnsi="Times New Roman" w:cs="Times New Roman"/>
-          <w:color w:val="000000" w:themeColor="text1"/>
-          <w:lang w:eastAsia="en-GB"/>
-        </w:rPr>
-      </w:pPr>
-    </w:p>
-    <w:p>
-      <w:pPr>
-        <w:rPr>
-          <w:rFonts w:ascii="Times New Roman" w:eastAsia="Times New Roman" w:hAnsi="Times New Roman" w:cs="Times New Roman"/>
-          <w:color w:val="000000" w:themeColor="text1"/>
-          <w:sz w:val="20"/>
-          <w:szCs w:val="20"/>
-          <w:lang w:eastAsia="en-GB"/>
-        </w:rPr>
-      </w:pPr>
-      <w:r>
-        <w:rPr>
-          <w:rFonts w:ascii="Times New Roman" w:eastAsia="Times New Roman" w:hAnsi="Times New Roman" w:cs="Times New Roman"/>
-          <w:color w:val="000000" w:themeColor="text1"/>
-          <w:sz w:val="20"/>
-          <w:szCs w:val="20"/>
-          <w:lang w:eastAsia="en-GB"/>
-        </w:rPr>
-        <w:t xml:space="preserve">Все описанные выше условия мы можем комбинировать различным образом между собой или создавая длинные цепочки правил через логическое объединение. Но как же мы можем эффективно использовать блок </w:t>
+        <w:t>Как все это применять?</w:t>
+      </w:r>
+    </w:p>
+    <w:p>
+      <w:pPr>
+        <w:rPr>
+          <w:rFonts w:ascii="Times New Roman" w:eastAsia="Times New Roman" w:hAnsi="Times New Roman" w:cs="Times New Roman"/>
+          <w:color w:val="000000" w:themeColor="text1"/>
+          <w:lang w:eastAsia="en-GB"/>
+        </w:rPr>
+      </w:pPr>
+    </w:p>
+    <w:p>
+      <w:pPr>
+        <w:rPr>
+          <w:rFonts w:ascii="Times New Roman" w:eastAsia="Times New Roman" w:hAnsi="Times New Roman" w:cs="Times New Roman"/>
+          <w:color w:val="000000" w:themeColor="text1"/>
+          <w:sz w:val="20"/>
+          <w:szCs w:val="20"/>
+          <w:lang w:eastAsia="en-GB"/>
+        </w:rPr>
+      </w:pPr>
+      <w:r>
+        <w:rPr>
+          <w:rFonts w:ascii="Times New Roman" w:eastAsia="Times New Roman" w:hAnsi="Times New Roman" w:cs="Times New Roman"/>
+          <w:color w:val="000000" w:themeColor="text1"/>
+          <w:sz w:val="20"/>
+          <w:szCs w:val="20"/>
+          <w:lang w:eastAsia="en-GB"/>
+        </w:rPr>
+        <w:t xml:space="preserve">Все описанные выше условия мы можем комбинировать различным образом между собой или создавая длинные цепочки правил через логическое объединение. Но как мы можем эффективно использовать блок </w:t>
       </w:r>
       <w:r>
         <w:rPr>
@@ -9132,7 +10604,18 @@
           <w:szCs w:val="20"/>
           <w:lang w:eastAsia="en-GB"/>
         </w:rPr>
-        <w:t xml:space="preserve">. В описанных примерах я использовал достаточно тривиальный метод добавления значения в словарь. Очень часто (особенно для отладки правил) удобно использовать в </w:t>
+        <w:t xml:space="preserve">. В </w:t>
+      </w:r>
+      <w:r>
+        <w:rPr>
+          <w:rFonts w:ascii="Times New Roman" w:eastAsia="Times New Roman" w:hAnsi="Times New Roman" w:cs="Times New Roman"/>
+          <w:color w:val="000000" w:themeColor="text1"/>
+          <w:sz w:val="20"/>
+          <w:szCs w:val="20"/>
+          <w:lang w:eastAsia="en-GB"/>
+        </w:rPr>
+        <w:lastRenderedPageBreak/>
+        <w:t xml:space="preserve">описанных примерах я использовал достаточно тривиальный метод добавления значения в словарь. Очень часто (особенно для отладки правил) удобно использовать в </w:t>
       </w:r>
       <w:r>
         <w:rPr>
@@ -9257,7 +10740,6 @@
           <w:szCs w:val="20"/>
           <w:lang w:eastAsia="en-GB"/>
         </w:rPr>
-        <w:lastRenderedPageBreak/>
         <w:t xml:space="preserve">- </w:t>
       </w:r>
       <w:r>
@@ -9585,7 +11067,17 @@
           <w:szCs w:val="20"/>
           <w:lang w:eastAsia="en-GB"/>
         </w:rPr>
-        <w:t xml:space="preserve">Я приведу пример наиболее часто используемого выражения </w:t>
+        <w:t>П</w:t>
+      </w:r>
+      <w:r>
+        <w:rPr>
+          <w:rFonts w:ascii="Times New Roman" w:eastAsia="Times New Roman" w:hAnsi="Times New Roman" w:cs="Times New Roman"/>
+          <w:color w:val="000000" w:themeColor="text1"/>
+          <w:sz w:val="20"/>
+          <w:szCs w:val="20"/>
+          <w:lang w:eastAsia="en-GB"/>
+        </w:rPr>
+        <w:t xml:space="preserve">риведу пример наиболее часто используемого выражения </w:t>
       </w:r>
       <w:r>
         <w:rPr>
@@ -9666,7 +11158,7 @@
                     <pic:cNvPicPr/>
                   </pic:nvPicPr>
                   <pic:blipFill>
-                    <a:blip r:embed="rId21" cstate="print">
+                    <a:blip r:embed="rId22" cstate="print">
                       <a:extLst>
                         <a:ext uri="{28A0092B-C50C-407E-A947-70E740481C1C}">
                           <a14:useLocalDpi xmlns:a14="http://schemas.microsoft.com/office/drawing/2010/main" val="0"/>
@@ -10103,7 +11595,7 @@
           <w:szCs w:val="20"/>
           <w:lang w:eastAsia="en-GB"/>
         </w:rPr>
-        <w:t xml:space="preserve">Конечно же это не все возможные варианты использования логики для описания </w:t>
+        <w:t xml:space="preserve">Моей задачей было рассказать об основном функционале использования логики для описания </w:t>
       </w:r>
       <w:r>
         <w:rPr>
@@ -10123,37 +11615,157 @@
           <w:szCs w:val="20"/>
           <w:lang w:eastAsia="en-GB"/>
         </w:rPr>
-        <w:t xml:space="preserve">, </w:t>
-      </w:r>
-      <w:r>
-        <w:rPr>
-          <w:rFonts w:ascii="Times New Roman" w:eastAsia="Times New Roman" w:hAnsi="Times New Roman" w:cs="Times New Roman"/>
-          <w:color w:val="000000" w:themeColor="text1"/>
-          <w:sz w:val="20"/>
-          <w:szCs w:val="20"/>
-          <w:lang w:eastAsia="en-GB"/>
-        </w:rPr>
-        <w:t xml:space="preserve">но основной функционал я попытался описать. Все приведенные мною примеры </w:t>
-      </w:r>
-      <w:r>
-        <w:rPr>
-          <w:rFonts w:ascii="Times New Roman" w:eastAsia="Times New Roman" w:hAnsi="Times New Roman" w:cs="Times New Roman"/>
-          <w:color w:val="000000" w:themeColor="text1"/>
-          <w:sz w:val="20"/>
-          <w:szCs w:val="20"/>
-          <w:lang w:eastAsia="en-GB"/>
-        </w:rPr>
-        <w:t>специально сделаны простыми</w:t>
-      </w:r>
-      <w:r>
-        <w:rPr>
-          <w:rFonts w:ascii="Times New Roman" w:eastAsia="Times New Roman" w:hAnsi="Times New Roman" w:cs="Times New Roman"/>
-          <w:color w:val="000000" w:themeColor="text1"/>
-          <w:sz w:val="20"/>
-          <w:szCs w:val="20"/>
-          <w:lang w:eastAsia="en-GB"/>
-        </w:rPr>
-        <w:t xml:space="preserve"> для того, чтобы было проще начать использовать разные конструкции, как людям, уже имевшим дело с программированием, так и тем, кто боится этого как огня.</w:t>
+        <w:t>, безусловно, есть и другие варианты использования.</w:t>
+      </w:r>
+      <w:r>
+        <w:rPr>
+          <w:rFonts w:ascii="Times New Roman" w:eastAsia="Times New Roman" w:hAnsi="Times New Roman" w:cs="Times New Roman"/>
+          <w:color w:val="000000" w:themeColor="text1"/>
+          <w:sz w:val="20"/>
+          <w:szCs w:val="20"/>
+          <w:lang w:eastAsia="en-GB"/>
+        </w:rPr>
+        <w:t xml:space="preserve"> Все приведенные мно</w:t>
+      </w:r>
+      <w:r>
+        <w:rPr>
+          <w:rFonts w:ascii="Times New Roman" w:eastAsia="Times New Roman" w:hAnsi="Times New Roman" w:cs="Times New Roman"/>
+          <w:color w:val="000000" w:themeColor="text1"/>
+          <w:sz w:val="20"/>
+          <w:szCs w:val="20"/>
+          <w:lang w:eastAsia="en-GB"/>
+        </w:rPr>
+        <w:t>й</w:t>
+      </w:r>
+      <w:r>
+        <w:rPr>
+          <w:rFonts w:ascii="Times New Roman" w:eastAsia="Times New Roman" w:hAnsi="Times New Roman" w:cs="Times New Roman"/>
+          <w:color w:val="000000" w:themeColor="text1"/>
+          <w:sz w:val="20"/>
+          <w:szCs w:val="20"/>
+          <w:lang w:eastAsia="en-GB"/>
+        </w:rPr>
+        <w:t xml:space="preserve"> примеры </w:t>
+      </w:r>
+      <w:r>
+        <w:rPr>
+          <w:rFonts w:ascii="Times New Roman" w:eastAsia="Times New Roman" w:hAnsi="Times New Roman" w:cs="Times New Roman"/>
+          <w:color w:val="000000" w:themeColor="text1"/>
+          <w:sz w:val="20"/>
+          <w:szCs w:val="20"/>
+          <w:lang w:eastAsia="en-GB"/>
+        </w:rPr>
+        <w:t xml:space="preserve">упрощены </w:t>
+      </w:r>
+      <w:r>
+        <w:rPr>
+          <w:rFonts w:ascii="Times New Roman" w:eastAsia="Times New Roman" w:hAnsi="Times New Roman" w:cs="Times New Roman"/>
+          <w:color w:val="000000" w:themeColor="text1"/>
+          <w:sz w:val="20"/>
+          <w:szCs w:val="20"/>
+          <w:lang w:eastAsia="en-GB"/>
+        </w:rPr>
+        <w:t xml:space="preserve">для того, чтобы было </w:t>
+      </w:r>
+      <w:r>
+        <w:rPr>
+          <w:rFonts w:ascii="Times New Roman" w:eastAsia="Times New Roman" w:hAnsi="Times New Roman" w:cs="Times New Roman"/>
+          <w:color w:val="000000" w:themeColor="text1"/>
+          <w:sz w:val="20"/>
+          <w:szCs w:val="20"/>
+          <w:lang w:eastAsia="en-GB"/>
+        </w:rPr>
+        <w:t>легче</w:t>
+      </w:r>
+      <w:r>
+        <w:rPr>
+          <w:rFonts w:ascii="Times New Roman" w:eastAsia="Times New Roman" w:hAnsi="Times New Roman" w:cs="Times New Roman"/>
+          <w:color w:val="000000" w:themeColor="text1"/>
+          <w:sz w:val="20"/>
+          <w:szCs w:val="20"/>
+          <w:lang w:eastAsia="en-GB"/>
+        </w:rPr>
+        <w:t xml:space="preserve"> начать использова</w:t>
+      </w:r>
+      <w:r>
+        <w:rPr>
+          <w:rFonts w:ascii="Times New Roman" w:eastAsia="Times New Roman" w:hAnsi="Times New Roman" w:cs="Times New Roman"/>
+          <w:color w:val="000000" w:themeColor="text1"/>
+          <w:sz w:val="20"/>
+          <w:szCs w:val="20"/>
+          <w:lang w:eastAsia="en-GB"/>
+        </w:rPr>
+        <w:t>ние</w:t>
+      </w:r>
+      <w:r>
+        <w:rPr>
+          <w:rFonts w:ascii="Times New Roman" w:eastAsia="Times New Roman" w:hAnsi="Times New Roman" w:cs="Times New Roman"/>
+          <w:color w:val="000000" w:themeColor="text1"/>
+          <w:sz w:val="20"/>
+          <w:szCs w:val="20"/>
+          <w:lang w:eastAsia="en-GB"/>
+        </w:rPr>
+        <w:t xml:space="preserve"> разны</w:t>
+      </w:r>
+      <w:r>
+        <w:rPr>
+          <w:rFonts w:ascii="Times New Roman" w:eastAsia="Times New Roman" w:hAnsi="Times New Roman" w:cs="Times New Roman"/>
+          <w:color w:val="000000" w:themeColor="text1"/>
+          <w:sz w:val="20"/>
+          <w:szCs w:val="20"/>
+          <w:lang w:eastAsia="en-GB"/>
+        </w:rPr>
+        <w:t>х</w:t>
+      </w:r>
+      <w:r>
+        <w:rPr>
+          <w:rFonts w:ascii="Times New Roman" w:eastAsia="Times New Roman" w:hAnsi="Times New Roman" w:cs="Times New Roman"/>
+          <w:color w:val="000000" w:themeColor="text1"/>
+          <w:sz w:val="20"/>
+          <w:szCs w:val="20"/>
+          <w:lang w:eastAsia="en-GB"/>
+        </w:rPr>
+        <w:t xml:space="preserve"> конструкци</w:t>
+      </w:r>
+      <w:r>
+        <w:rPr>
+          <w:rFonts w:ascii="Times New Roman" w:eastAsia="Times New Roman" w:hAnsi="Times New Roman" w:cs="Times New Roman"/>
+          <w:color w:val="000000" w:themeColor="text1"/>
+          <w:sz w:val="20"/>
+          <w:szCs w:val="20"/>
+          <w:lang w:eastAsia="en-GB"/>
+        </w:rPr>
+        <w:t>й</w:t>
+      </w:r>
+      <w:r>
+        <w:rPr>
+          <w:rFonts w:ascii="Times New Roman" w:eastAsia="Times New Roman" w:hAnsi="Times New Roman" w:cs="Times New Roman"/>
+          <w:color w:val="000000" w:themeColor="text1"/>
+          <w:sz w:val="20"/>
+          <w:szCs w:val="20"/>
+          <w:lang w:eastAsia="en-GB"/>
+        </w:rPr>
+        <w:t>, как</w:t>
+      </w:r>
+      <w:r>
+        <w:rPr>
+          <w:rFonts w:ascii="Times New Roman" w:eastAsia="Times New Roman" w:hAnsi="Times New Roman" w:cs="Times New Roman"/>
+          <w:color w:val="000000" w:themeColor="text1"/>
+          <w:sz w:val="20"/>
+          <w:szCs w:val="20"/>
+          <w:lang w:eastAsia="en-GB"/>
+        </w:rPr>
+        <w:t xml:space="preserve"> опытным программистам, так и начинающим</w:t>
+      </w:r>
+      <w:r>
+        <w:rPr>
+          <w:rFonts w:ascii="Times New Roman" w:eastAsia="Times New Roman" w:hAnsi="Times New Roman" w:cs="Times New Roman"/>
+          <w:color w:val="000000" w:themeColor="text1"/>
+          <w:sz w:val="20"/>
+          <w:szCs w:val="20"/>
+          <w:lang w:eastAsia="en-GB"/>
+        </w:rPr>
+        <w:t>.</w:t>
       </w:r>
       <w:r>
         <w:rPr>
@@ -10185,7 +11797,27 @@
           <w:szCs w:val="20"/>
           <w:lang w:eastAsia="en-GB"/>
         </w:rPr>
-        <w:t xml:space="preserve"> правила получаются гораздо сложнее и замысловатее. </w:t>
+        <w:t xml:space="preserve"> правила получаются гораздо сложнее и </w:t>
+      </w:r>
+      <w:r>
+        <w:rPr>
+          <w:rFonts w:ascii="Times New Roman" w:eastAsia="Times New Roman" w:hAnsi="Times New Roman" w:cs="Times New Roman"/>
+          <w:color w:val="000000" w:themeColor="text1"/>
+          <w:sz w:val="20"/>
+          <w:szCs w:val="20"/>
+          <w:lang w:eastAsia="en-GB"/>
+        </w:rPr>
+        <w:t>объемнее</w:t>
+      </w:r>
+      <w:r>
+        <w:rPr>
+          <w:rFonts w:ascii="Times New Roman" w:eastAsia="Times New Roman" w:hAnsi="Times New Roman" w:cs="Times New Roman"/>
+          <w:color w:val="000000" w:themeColor="text1"/>
+          <w:sz w:val="20"/>
+          <w:szCs w:val="20"/>
+          <w:lang w:eastAsia="en-GB"/>
+        </w:rPr>
+        <w:t xml:space="preserve">. </w:t>
       </w:r>
       <w:r>
         <w:rPr>
@@ -10215,39 +11847,99 @@
           <w:szCs w:val="20"/>
           <w:lang w:eastAsia="en-GB"/>
         </w:rPr>
-        <w:t xml:space="preserve">позволяет реализовать достаточно сложную логику. В официальной документации есть даже примеры реализации игр, только, к сожалению, не с помощью табличного представления. </w:t>
-      </w:r>
-    </w:p>
-    <w:p>
-      <w:pPr>
-        <w:rPr>
-          <w:rFonts w:ascii="Times New Roman" w:eastAsia="Times New Roman" w:hAnsi="Times New Roman" w:cs="Times New Roman"/>
-          <w:color w:val="000000" w:themeColor="text1"/>
-          <w:sz w:val="20"/>
-          <w:szCs w:val="20"/>
-          <w:lang w:eastAsia="en-GB"/>
-        </w:rPr>
-      </w:pPr>
-    </w:p>
-    <w:p>
-      <w:pPr>
-        <w:rPr>
-          <w:rFonts w:ascii="Times New Roman" w:eastAsia="Times New Roman" w:hAnsi="Times New Roman" w:cs="Times New Roman"/>
-          <w:color w:val="000000" w:themeColor="text1"/>
-          <w:sz w:val="20"/>
-          <w:szCs w:val="20"/>
-          <w:lang w:eastAsia="en-GB"/>
-        </w:rPr>
-      </w:pPr>
-      <w:r>
-        <w:rPr>
-          <w:rFonts w:ascii="Times New Roman" w:eastAsia="Times New Roman" w:hAnsi="Times New Roman" w:cs="Times New Roman"/>
-          <w:color w:val="000000" w:themeColor="text1"/>
-          <w:sz w:val="20"/>
-          <w:szCs w:val="20"/>
-          <w:lang w:eastAsia="en-GB"/>
-        </w:rPr>
-        <w:t xml:space="preserve">Как запустить </w:t>
+        <w:t xml:space="preserve">позволяет реализовать достаточно сложную логику. В официальной документации есть даже примеры реализации игр, </w:t>
+      </w:r>
+      <w:r>
+        <w:rPr>
+          <w:rFonts w:ascii="Times New Roman" w:eastAsia="Times New Roman" w:hAnsi="Times New Roman" w:cs="Times New Roman"/>
+          <w:color w:val="000000" w:themeColor="text1"/>
+          <w:sz w:val="20"/>
+          <w:szCs w:val="20"/>
+          <w:lang w:eastAsia="en-GB"/>
+        </w:rPr>
+        <w:t>но</w:t>
+      </w:r>
+      <w:r>
+        <w:rPr>
+          <w:rFonts w:ascii="Times New Roman" w:eastAsia="Times New Roman" w:hAnsi="Times New Roman" w:cs="Times New Roman"/>
+          <w:color w:val="000000" w:themeColor="text1"/>
+          <w:sz w:val="20"/>
+          <w:szCs w:val="20"/>
+          <w:lang w:eastAsia="en-GB"/>
+        </w:rPr>
+        <w:t xml:space="preserve">, к сожалению, </w:t>
+      </w:r>
+      <w:r>
+        <w:rPr>
+          <w:rFonts w:ascii="Times New Roman" w:eastAsia="Times New Roman" w:hAnsi="Times New Roman" w:cs="Times New Roman"/>
+          <w:color w:val="000000" w:themeColor="text1"/>
+          <w:sz w:val="20"/>
+          <w:szCs w:val="20"/>
+          <w:lang w:eastAsia="en-GB"/>
+        </w:rPr>
+        <w:t>без</w:t>
+      </w:r>
+      <w:r>
+        <w:rPr>
+          <w:rFonts w:ascii="Times New Roman" w:eastAsia="Times New Roman" w:hAnsi="Times New Roman" w:cs="Times New Roman"/>
+          <w:color w:val="000000" w:themeColor="text1"/>
+          <w:sz w:val="20"/>
+          <w:szCs w:val="20"/>
+          <w:lang w:eastAsia="en-GB"/>
+        </w:rPr>
+        <w:t xml:space="preserve"> помощ</w:t>
+      </w:r>
+      <w:r>
+        <w:rPr>
+          <w:rFonts w:ascii="Times New Roman" w:eastAsia="Times New Roman" w:hAnsi="Times New Roman" w:cs="Times New Roman"/>
+          <w:color w:val="000000" w:themeColor="text1"/>
+          <w:sz w:val="20"/>
+          <w:szCs w:val="20"/>
+          <w:lang w:eastAsia="en-GB"/>
+        </w:rPr>
+        <w:t>и</w:t>
+      </w:r>
+      <w:r>
+        <w:rPr>
+          <w:rFonts w:ascii="Times New Roman" w:eastAsia="Times New Roman" w:hAnsi="Times New Roman" w:cs="Times New Roman"/>
+          <w:color w:val="000000" w:themeColor="text1"/>
+          <w:sz w:val="20"/>
+          <w:szCs w:val="20"/>
+          <w:lang w:eastAsia="en-GB"/>
+        </w:rPr>
+        <w:t xml:space="preserve"> табличного представления. </w:t>
+      </w:r>
+    </w:p>
+    <w:p>
+      <w:pPr>
+        <w:rPr>
+          <w:rFonts w:ascii="Times New Roman" w:eastAsia="Times New Roman" w:hAnsi="Times New Roman" w:cs="Times New Roman"/>
+          <w:color w:val="000000" w:themeColor="text1"/>
+          <w:sz w:val="20"/>
+          <w:szCs w:val="20"/>
+          <w:lang w:eastAsia="en-GB"/>
+        </w:rPr>
+      </w:pPr>
+    </w:p>
+    <w:p>
+      <w:pPr>
+        <w:rPr>
+          <w:rFonts w:ascii="Times New Roman" w:eastAsia="Times New Roman" w:hAnsi="Times New Roman" w:cs="Times New Roman"/>
+          <w:color w:val="000000" w:themeColor="text1"/>
+          <w:sz w:val="20"/>
+          <w:szCs w:val="20"/>
+          <w:lang w:eastAsia="en-GB"/>
+        </w:rPr>
+      </w:pPr>
+      <w:r>
+        <w:rPr>
+          <w:rFonts w:ascii="Times New Roman" w:eastAsia="Times New Roman" w:hAnsi="Times New Roman" w:cs="Times New Roman"/>
+          <w:color w:val="000000" w:themeColor="text1"/>
+          <w:sz w:val="20"/>
+          <w:szCs w:val="20"/>
+          <w:lang w:eastAsia="en-GB"/>
+        </w:rPr>
+        <w:t xml:space="preserve">Информацию по запуску </w:t>
       </w:r>
       <w:r>
         <w:rPr>
@@ -10277,7 +11969,27 @@
           <w:szCs w:val="20"/>
           <w:lang w:eastAsia="en-GB"/>
         </w:rPr>
-        <w:t xml:space="preserve">и как начать с ним работать можно с легкостью найти в интернете или </w:t>
+        <w:t xml:space="preserve">и </w:t>
+      </w:r>
+      <w:r>
+        <w:rPr>
+          <w:rFonts w:ascii="Times New Roman" w:eastAsia="Times New Roman" w:hAnsi="Times New Roman" w:cs="Times New Roman"/>
+          <w:color w:val="000000" w:themeColor="text1"/>
+          <w:sz w:val="20"/>
+          <w:szCs w:val="20"/>
+          <w:lang w:eastAsia="en-GB"/>
+        </w:rPr>
+        <w:t xml:space="preserve">работе </w:t>
+      </w:r>
+      <w:r>
+        <w:rPr>
+          <w:rFonts w:ascii="Times New Roman" w:eastAsia="Times New Roman" w:hAnsi="Times New Roman" w:cs="Times New Roman"/>
+          <w:color w:val="000000" w:themeColor="text1"/>
+          <w:sz w:val="20"/>
+          <w:szCs w:val="20"/>
+          <w:lang w:eastAsia="en-GB"/>
+        </w:rPr>
+        <w:t xml:space="preserve">с ним работать можно с легкостью найти в интернете или </w:t>
       </w:r>
       <w:proofErr w:type="spellStart"/>
       <w:r>
@@ -10288,7 +12000,17 @@
           <w:szCs w:val="20"/>
           <w:lang w:eastAsia="en-GB"/>
         </w:rPr>
-        <w:t>форкнуть</w:t>
+        <w:t>форк</w:t>
+      </w:r>
+      <w:r>
+        <w:rPr>
+          <w:rFonts w:ascii="Times New Roman" w:eastAsia="Times New Roman" w:hAnsi="Times New Roman" w:cs="Times New Roman"/>
+          <w:color w:val="000000" w:themeColor="text1"/>
+          <w:sz w:val="20"/>
+          <w:szCs w:val="20"/>
+          <w:lang w:eastAsia="en-GB"/>
+        </w:rPr>
+        <w:t>айте</w:t>
       </w:r>
       <w:proofErr w:type="spellEnd"/>
       <w:r>
@@ -10299,7 +12021,19 @@
           <w:szCs w:val="20"/>
           <w:lang w:eastAsia="en-GB"/>
         </w:rPr>
-        <w:t xml:space="preserve"> мой проект с примерами на </w:t>
+        <w:t xml:space="preserve"> </w:t>
+      </w:r>
+      <w:bookmarkStart w:id="0" w:name="_GoBack"/>
+      <w:bookmarkEnd w:id="0"/>
+      <w:r>
+        <w:rPr>
+          <w:rFonts w:ascii="Times New Roman" w:eastAsia="Times New Roman" w:hAnsi="Times New Roman" w:cs="Times New Roman"/>
+          <w:color w:val="000000" w:themeColor="text1"/>
+          <w:sz w:val="20"/>
+          <w:szCs w:val="20"/>
+          <w:lang w:eastAsia="en-GB"/>
+        </w:rPr>
+        <w:t xml:space="preserve">мой проект с примерами на </w:t>
       </w:r>
       <w:proofErr w:type="spellStart"/>
       <w:r>
@@ -10323,7 +12057,7 @@
         </w:rPr>
         <w:t xml:space="preserve"> (</w:t>
       </w:r>
-      <w:hyperlink r:id="rId22" w:history="1">
+      <w:hyperlink r:id="rId23" w:history="1">
         <w:r>
           <w:rPr>
             <w:rStyle w:val="Hyperlink"/>
@@ -10409,8 +12143,6 @@
         </w:rPr>
         <w:t>!</w:t>
       </w:r>
-      <w:bookmarkStart w:id="0" w:name="_GoBack"/>
-      <w:bookmarkEnd w:id="0"/>
     </w:p>
     <w:sectPr>
       <w:pgSz w:w="11900" w:h="16840"/>
@@ -11106,6 +12838,33 @@
       <w:shd w:val="clear" w:color="auto" w:fill="E1DFDD"/>
     </w:rPr>
   </w:style>
+  <w:style w:type="paragraph" w:styleId="BalloonText">
+    <w:name w:val="Balloon Text"/>
+    <w:basedOn w:val="Normal"/>
+    <w:link w:val="BalloonTextChar"/>
+    <w:uiPriority w:val="99"/>
+    <w:semiHidden/>
+    <w:unhideWhenUsed/>
+    <w:rsid w:val="008A2432"/>
+    <w:rPr>
+      <w:rFonts w:ascii="Times New Roman" w:hAnsi="Times New Roman" w:cs="Times New Roman"/>
+      <w:sz w:val="18"/>
+      <w:szCs w:val="18"/>
+    </w:rPr>
+  </w:style>
+  <w:style w:type="character" w:customStyle="1" w:styleId="BalloonTextChar">
+    <w:name w:val="Balloon Text Char"/>
+    <w:basedOn w:val="DefaultParagraphFont"/>
+    <w:link w:val="BalloonText"/>
+    <w:uiPriority w:val="99"/>
+    <w:semiHidden/>
+    <w:rsid w:val="008A2432"/>
+    <w:rPr>
+      <w:rFonts w:ascii="Times New Roman" w:hAnsi="Times New Roman" w:cs="Times New Roman"/>
+      <w:sz w:val="18"/>
+      <w:szCs w:val="18"/>
+    </w:rPr>
+  </w:style>
 </w:styles>
 </file>
 

</xml_diff>